<commit_message>
07-40, journal entry fixed, COGS fixed. Ref: #42, #43, #8
</commit_message>
<xml_diff>
--- a/Chapter 07/Exercises/07-39.docx
+++ b/Chapter 07/Exercises/07-39.docx
@@ -17,32 +17,6 @@
         <w:t>Solution:</w:t>
       </w:r>
     </w:p>
-    <w:p>
-      <w:pPr>
-        <w:rPr>
-          <w:rFonts w:ascii="Lucida Sans Typewriter" w:hAnsi="Lucida Sans Typewriter"/>
-        </w:rPr>
-      </w:pPr>
-      <w:r>
-        <w:rPr>
-          <w:rFonts w:ascii="Lucida Sans Typewriter" w:hAnsi="Lucida Sans Typewriter"/>
-        </w:rPr>
-        <w:t>Since Swahili Imports uses the periodic inventory system, they keep the track of the purchases and the allowances in separate accounts and when the accounting period ends, they merge these accounts in the cost of goods sold entry as a summarization entry.</w:t>
-      </w:r>
-    </w:p>
-    <w:p>
-      <w:pPr>
-        <w:rPr>
-          <w:rFonts w:ascii="Lucida Sans Typewriter" w:hAnsi="Lucida Sans Typewriter"/>
-        </w:rPr>
-      </w:pPr>
-      <w:r>
-        <w:rPr>
-          <w:rFonts w:ascii="Lucida Sans Typewriter" w:hAnsi="Lucida Sans Typewriter"/>
-        </w:rPr>
-        <w:t>Thus, the journal entries for them are as follows:</w:t>
-      </w:r>
-    </w:p>
     <w:tbl>
       <w:tblPr>
         <w:tblStyle w:val="TableGrid"/>
@@ -94,7 +68,19 @@
               <w:rPr>
                 <w:rFonts w:ascii="Lucida Sans Typewriter" w:hAnsi="Lucida Sans Typewriter"/>
               </w:rPr>
-              <w:t>(in thousands of $)</w:t>
+              <w:t xml:space="preserve">(in </w:t>
+            </w:r>
+            <w:r>
+              <w:rPr>
+                <w:rFonts w:ascii="Lucida Sans Typewriter" w:hAnsi="Lucida Sans Typewriter"/>
+              </w:rPr>
+              <w:t>millions</w:t>
+            </w:r>
+            <w:r>
+              <w:rPr>
+                <w:rFonts w:ascii="Lucida Sans Typewriter" w:hAnsi="Lucida Sans Typewriter"/>
+              </w:rPr>
+              <w:t xml:space="preserve"> of $)</w:t>
             </w:r>
           </w:p>
           <w:p>
@@ -283,21 +269,28 @@
               <w:rPr>
                 <w:rFonts w:ascii="Lucida Sans Typewriter" w:hAnsi="Lucida Sans Typewriter"/>
               </w:rPr>
-              <w:t>Cash</w:t>
-            </w:r>
-          </w:p>
-          <w:p>
-            <w:pPr>
-              <w:rPr>
-                <w:rFonts w:ascii="Lucida Sans Typewriter" w:hAnsi="Lucida Sans Typewriter"/>
-              </w:rPr>
-            </w:pPr>
-            <w:r>
-              <w:rPr>
-                <w:rFonts w:ascii="Lucida Sans Typewriter" w:hAnsi="Lucida Sans Typewriter"/>
-              </w:rPr>
-              <w:t xml:space="preserve">  To Sales Revenue</w:t>
-            </w:r>
+              <w:t>Purchases</w:t>
+            </w:r>
+          </w:p>
+          <w:p>
+            <w:pPr>
+              <w:rPr>
+                <w:rFonts w:ascii="Lucida Sans Typewriter" w:hAnsi="Lucida Sans Typewriter"/>
+              </w:rPr>
+            </w:pPr>
+            <w:r>
+              <w:rPr>
+                <w:rFonts w:ascii="Lucida Sans Typewriter" w:hAnsi="Lucida Sans Typewriter"/>
+              </w:rPr>
+              <w:t xml:space="preserve">  To Accounts Payable</w:t>
+            </w:r>
+          </w:p>
+          <w:p>
+            <w:pPr>
+              <w:rPr>
+                <w:rFonts w:ascii="Lucida Sans Typewriter" w:hAnsi="Lucida Sans Typewriter"/>
+              </w:rPr>
+            </w:pPr>
           </w:p>
           <w:p>
             <w:pPr>
@@ -307,6 +300,14 @@
                 <w:szCs w:val="20"/>
               </w:rPr>
             </w:pPr>
+            <w:r>
+              <w:rPr>
+                <w:rFonts w:ascii="Lucida Sans Typewriter" w:hAnsi="Lucida Sans Typewriter"/>
+                <w:sz w:val="20"/>
+                <w:szCs w:val="20"/>
+              </w:rPr>
+              <w:t>(Being purchase on credit.)</w:t>
+            </w:r>
           </w:p>
         </w:tc>
         <w:tc>
@@ -324,7 +325,7 @@
               <w:rPr>
                 <w:rFonts w:ascii="Lucida Sans Typewriter" w:hAnsi="Lucida Sans Typewriter"/>
               </w:rPr>
-              <w:t>1,200</w:t>
+              <w:t>140</w:t>
             </w:r>
           </w:p>
         </w:tc>
@@ -350,7 +351,7 @@
               <w:rPr>
                 <w:rFonts w:ascii="Lucida Sans Typewriter" w:hAnsi="Lucida Sans Typewriter"/>
               </w:rPr>
-              <w:t>1,200</w:t>
+              <w:t>140</w:t>
             </w:r>
           </w:p>
         </w:tc>
@@ -383,54 +384,45 @@
               <w:rPr>
                 <w:rFonts w:ascii="Lucida Sans Typewriter" w:hAnsi="Lucida Sans Typewriter"/>
               </w:rPr>
-              <w:t>Cost of Goods Sold</w:t>
-            </w:r>
-          </w:p>
-          <w:p>
-            <w:pPr>
-              <w:rPr>
-                <w:rFonts w:ascii="Lucida Sans Typewriter" w:hAnsi="Lucida Sans Typewriter"/>
-              </w:rPr>
-            </w:pPr>
-            <w:r>
-              <w:rPr>
-                <w:rFonts w:ascii="Lucida Sans Typewriter" w:hAnsi="Lucida Sans Typewriter"/>
-              </w:rPr>
-              <w:t>Purchase Returns &amp; Allowance</w:t>
-            </w:r>
-          </w:p>
-          <w:p>
-            <w:pPr>
-              <w:rPr>
-                <w:rFonts w:ascii="Lucida Sans Typewriter" w:hAnsi="Lucida Sans Typewriter"/>
-              </w:rPr>
-            </w:pPr>
-            <w:r>
-              <w:rPr>
-                <w:rFonts w:ascii="Lucida Sans Typewriter" w:hAnsi="Lucida Sans Typewriter"/>
-              </w:rPr>
-              <w:t xml:space="preserve">  To Purchases</w:t>
-            </w:r>
-          </w:p>
-          <w:p>
-            <w:pPr>
-              <w:rPr>
-                <w:rFonts w:ascii="Lucida Sans Typewriter" w:hAnsi="Lucida Sans Typewriter"/>
-              </w:rPr>
-            </w:pPr>
-            <w:r>
-              <w:rPr>
-                <w:rFonts w:ascii="Lucida Sans Typewriter" w:hAnsi="Lucida Sans Typewriter"/>
-              </w:rPr>
-              <w:t xml:space="preserve">  To Beginning Inventory</w:t>
-            </w:r>
-          </w:p>
-          <w:p>
-            <w:pPr>
-              <w:rPr>
-                <w:rFonts w:ascii="Lucida Sans Typewriter" w:hAnsi="Lucida Sans Typewriter"/>
-              </w:rPr>
-            </w:pPr>
+              <w:t>Accounts Payable</w:t>
+            </w:r>
+          </w:p>
+          <w:p>
+            <w:pPr>
+              <w:rPr>
+                <w:rFonts w:ascii="Lucida Sans Typewriter" w:hAnsi="Lucida Sans Typewriter"/>
+              </w:rPr>
+            </w:pPr>
+            <w:r>
+              <w:rPr>
+                <w:rFonts w:ascii="Lucida Sans Typewriter" w:hAnsi="Lucida Sans Typewriter"/>
+              </w:rPr>
+              <w:t xml:space="preserve">  To Purchase Returns &amp; Allowance</w:t>
+            </w:r>
+          </w:p>
+          <w:p>
+            <w:pPr>
+              <w:rPr>
+                <w:rFonts w:ascii="Lucida Sans Typewriter" w:hAnsi="Lucida Sans Typewriter"/>
+              </w:rPr>
+            </w:pPr>
+          </w:p>
+          <w:p>
+            <w:pPr>
+              <w:rPr>
+                <w:rFonts w:ascii="Lucida Sans Typewriter" w:hAnsi="Lucida Sans Typewriter"/>
+                <w:sz w:val="20"/>
+                <w:szCs w:val="20"/>
+              </w:rPr>
+            </w:pPr>
+            <w:r>
+              <w:rPr>
+                <w:rFonts w:ascii="Lucida Sans Typewriter" w:hAnsi="Lucida Sans Typewriter"/>
+                <w:sz w:val="20"/>
+                <w:szCs w:val="20"/>
+              </w:rPr>
+              <w:t>(Being returns of purchases &amp; allowance given.)</w:t>
+            </w:r>
           </w:p>
         </w:tc>
         <w:tc>
@@ -448,9 +440,14 @@
               <w:rPr>
                 <w:rFonts w:ascii="Lucida Sans Typewriter" w:hAnsi="Lucida Sans Typewriter"/>
               </w:rPr>
-              <w:t>931</w:t>
-            </w:r>
-          </w:p>
+              <w:t>6</w:t>
+            </w:r>
+          </w:p>
+        </w:tc>
+        <w:tc>
+          <w:tcPr>
+            <w:tcW w:w="1701" w:type="dxa"/>
+          </w:tcPr>
           <w:p>
             <w:pPr>
               <w:jc w:val="right"/>
@@ -458,18 +455,7 @@
                 <w:rFonts w:ascii="Lucida Sans Typewriter" w:hAnsi="Lucida Sans Typewriter"/>
               </w:rPr>
             </w:pPr>
-            <w:r>
-              <w:rPr>
-                <w:rFonts w:ascii="Lucida Sans Typewriter" w:hAnsi="Lucida Sans Typewriter"/>
-              </w:rPr>
-              <w:t>40</w:t>
-            </w:r>
-          </w:p>
-        </w:tc>
-        <w:tc>
-          <w:tcPr>
-            <w:tcW w:w="1701" w:type="dxa"/>
-          </w:tcPr>
+          </w:p>
           <w:p>
             <w:pPr>
               <w:jc w:val="right"/>
@@ -477,41 +463,11 @@
                 <w:rFonts w:ascii="Lucida Sans Typewriter" w:hAnsi="Lucida Sans Typewriter"/>
               </w:rPr>
             </w:pPr>
-          </w:p>
-          <w:p>
-            <w:pPr>
-              <w:jc w:val="right"/>
-              <w:rPr>
-                <w:rFonts w:ascii="Lucida Sans Typewriter" w:hAnsi="Lucida Sans Typewriter"/>
-              </w:rPr>
-            </w:pPr>
-          </w:p>
-          <w:p>
-            <w:pPr>
-              <w:jc w:val="right"/>
-              <w:rPr>
-                <w:rFonts w:ascii="Lucida Sans Typewriter" w:hAnsi="Lucida Sans Typewriter"/>
-              </w:rPr>
-            </w:pPr>
-            <w:r>
-              <w:rPr>
-                <w:rFonts w:ascii="Lucida Sans Typewriter" w:hAnsi="Lucida Sans Typewriter"/>
-              </w:rPr>
-              <w:t>900</w:t>
-            </w:r>
-          </w:p>
-          <w:p>
-            <w:pPr>
-              <w:jc w:val="right"/>
-              <w:rPr>
-                <w:rFonts w:ascii="Lucida Sans Typewriter" w:hAnsi="Lucida Sans Typewriter"/>
-              </w:rPr>
-            </w:pPr>
-            <w:r>
-              <w:rPr>
-                <w:rFonts w:ascii="Lucida Sans Typewriter" w:hAnsi="Lucida Sans Typewriter"/>
-              </w:rPr>
-              <w:t>71</w:t>
+            <w:r>
+              <w:rPr>
+                <w:rFonts w:ascii="Lucida Sans Typewriter" w:hAnsi="Lucida Sans Typewriter"/>
+              </w:rPr>
+              <w:t>6</w:t>
             </w:r>
           </w:p>
         </w:tc>
@@ -544,21 +500,28 @@
               <w:rPr>
                 <w:rFonts w:ascii="Lucida Sans Typewriter" w:hAnsi="Lucida Sans Typewriter"/>
               </w:rPr>
-              <w:t>Inventory</w:t>
-            </w:r>
-          </w:p>
-          <w:p>
-            <w:pPr>
-              <w:rPr>
-                <w:rFonts w:ascii="Lucida Sans Typewriter" w:hAnsi="Lucida Sans Typewriter"/>
-              </w:rPr>
-            </w:pPr>
-            <w:r>
-              <w:rPr>
-                <w:rFonts w:ascii="Lucida Sans Typewriter" w:hAnsi="Lucida Sans Typewriter"/>
-              </w:rPr>
-              <w:t xml:space="preserve">  To Cost of Goods Sold</w:t>
-            </w:r>
+              <w:t>Cash</w:t>
+            </w:r>
+          </w:p>
+          <w:p>
+            <w:pPr>
+              <w:rPr>
+                <w:rFonts w:ascii="Lucida Sans Typewriter" w:hAnsi="Lucida Sans Typewriter"/>
+              </w:rPr>
+            </w:pPr>
+            <w:r>
+              <w:rPr>
+                <w:rFonts w:ascii="Lucida Sans Typewriter" w:hAnsi="Lucida Sans Typewriter"/>
+              </w:rPr>
+              <w:t xml:space="preserve">  To Cash Discounts on Purchases</w:t>
+            </w:r>
+          </w:p>
+          <w:p>
+            <w:pPr>
+              <w:rPr>
+                <w:rFonts w:ascii="Lucida Sans Typewriter" w:hAnsi="Lucida Sans Typewriter"/>
+              </w:rPr>
+            </w:pPr>
           </w:p>
           <w:p>
             <w:pPr>
@@ -568,6 +531,14 @@
                 <w:szCs w:val="20"/>
               </w:rPr>
             </w:pPr>
+            <w:r>
+              <w:rPr>
+                <w:rFonts w:ascii="Lucida Sans Typewriter" w:hAnsi="Lucida Sans Typewriter"/>
+                <w:sz w:val="20"/>
+                <w:szCs w:val="20"/>
+              </w:rPr>
+              <w:t>(Being cash discounts on purchases.)</w:t>
+            </w:r>
           </w:p>
         </w:tc>
         <w:tc>
@@ -585,7 +556,7 @@
               <w:rPr>
                 <w:rFonts w:ascii="Lucida Sans Typewriter" w:hAnsi="Lucida Sans Typewriter"/>
               </w:rPr>
-              <w:t>120</w:t>
+              <w:t>1</w:t>
             </w:r>
           </w:p>
         </w:tc>
@@ -595,23 +566,834 @@
           </w:tcPr>
           <w:p>
             <w:pPr>
-              <w:rPr>
-                <w:rFonts w:ascii="Lucida Sans Typewriter" w:hAnsi="Lucida Sans Typewriter"/>
-              </w:rPr>
-            </w:pPr>
-          </w:p>
-          <w:p>
-            <w:pPr>
               <w:jc w:val="right"/>
               <w:rPr>
                 <w:rFonts w:ascii="Lucida Sans Typewriter" w:hAnsi="Lucida Sans Typewriter"/>
               </w:rPr>
             </w:pPr>
-            <w:r>
-              <w:rPr>
-                <w:rFonts w:ascii="Lucida Sans Typewriter" w:hAnsi="Lucida Sans Typewriter"/>
-              </w:rPr>
-              <w:t>120</w:t>
+          </w:p>
+          <w:p>
+            <w:pPr>
+              <w:jc w:val="right"/>
+              <w:rPr>
+                <w:rFonts w:ascii="Lucida Sans Typewriter" w:hAnsi="Lucida Sans Typewriter"/>
+              </w:rPr>
+            </w:pPr>
+            <w:r>
+              <w:rPr>
+                <w:rFonts w:ascii="Lucida Sans Typewriter" w:hAnsi="Lucida Sans Typewriter"/>
+              </w:rPr>
+              <w:t>1</w:t>
+            </w:r>
+          </w:p>
+        </w:tc>
+      </w:tr>
+      <w:tr>
+        <w:tc>
+          <w:tcPr>
+            <w:tcW w:w="1560" w:type="dxa"/>
+            <w:vMerge/>
+          </w:tcPr>
+          <w:p>
+            <w:pPr>
+              <w:rPr>
+                <w:rFonts w:ascii="Lucida Sans Typewriter" w:hAnsi="Lucida Sans Typewriter"/>
+              </w:rPr>
+            </w:pPr>
+          </w:p>
+        </w:tc>
+        <w:tc>
+          <w:tcPr>
+            <w:tcW w:w="5244" w:type="dxa"/>
+          </w:tcPr>
+          <w:p>
+            <w:pPr>
+              <w:rPr>
+                <w:rFonts w:ascii="Lucida Sans Typewriter" w:hAnsi="Lucida Sans Typewriter"/>
+              </w:rPr>
+            </w:pPr>
+            <w:r>
+              <w:rPr>
+                <w:rFonts w:ascii="Lucida Sans Typewriter" w:hAnsi="Lucida Sans Typewriter"/>
+              </w:rPr>
+              <w:t>Freight In Expenses</w:t>
+            </w:r>
+          </w:p>
+          <w:p>
+            <w:pPr>
+              <w:rPr>
+                <w:rFonts w:ascii="Lucida Sans Typewriter" w:hAnsi="Lucida Sans Typewriter"/>
+              </w:rPr>
+            </w:pPr>
+            <w:r>
+              <w:rPr>
+                <w:rFonts w:ascii="Lucida Sans Typewriter" w:hAnsi="Lucida Sans Typewriter"/>
+              </w:rPr>
+              <w:t xml:space="preserve">  To Cash</w:t>
+            </w:r>
+          </w:p>
+          <w:p>
+            <w:pPr>
+              <w:rPr>
+                <w:rFonts w:ascii="Lucida Sans Typewriter" w:hAnsi="Lucida Sans Typewriter"/>
+                <w:sz w:val="20"/>
+                <w:szCs w:val="20"/>
+              </w:rPr>
+            </w:pPr>
+          </w:p>
+          <w:p>
+            <w:pPr>
+              <w:rPr>
+                <w:rFonts w:ascii="Lucida Sans Typewriter" w:hAnsi="Lucida Sans Typewriter"/>
+                <w:sz w:val="20"/>
+                <w:szCs w:val="20"/>
+              </w:rPr>
+            </w:pPr>
+            <w:r>
+              <w:rPr>
+                <w:rFonts w:ascii="Lucida Sans Typewriter" w:hAnsi="Lucida Sans Typewriter"/>
+                <w:sz w:val="20"/>
+                <w:szCs w:val="20"/>
+              </w:rPr>
+              <w:t>(Being freight in expenses paid in cash.)</w:t>
+            </w:r>
+          </w:p>
+        </w:tc>
+        <w:tc>
+          <w:tcPr>
+            <w:tcW w:w="1843" w:type="dxa"/>
+          </w:tcPr>
+          <w:p>
+            <w:pPr>
+              <w:jc w:val="right"/>
+              <w:rPr>
+                <w:rFonts w:ascii="Lucida Sans Typewriter" w:hAnsi="Lucida Sans Typewriter"/>
+              </w:rPr>
+            </w:pPr>
+            <w:r>
+              <w:rPr>
+                <w:rFonts w:ascii="Lucida Sans Typewriter" w:hAnsi="Lucida Sans Typewriter"/>
+              </w:rPr>
+              <w:t>14</w:t>
+            </w:r>
+          </w:p>
+        </w:tc>
+        <w:tc>
+          <w:tcPr>
+            <w:tcW w:w="1701" w:type="dxa"/>
+          </w:tcPr>
+          <w:p>
+            <w:pPr>
+              <w:rPr>
+                <w:rFonts w:ascii="Lucida Sans Typewriter" w:hAnsi="Lucida Sans Typewriter"/>
+              </w:rPr>
+            </w:pPr>
+          </w:p>
+          <w:p>
+            <w:pPr>
+              <w:jc w:val="right"/>
+              <w:rPr>
+                <w:rFonts w:ascii="Lucida Sans Typewriter" w:hAnsi="Lucida Sans Typewriter"/>
+              </w:rPr>
+            </w:pPr>
+            <w:r>
+              <w:rPr>
+                <w:rFonts w:ascii="Lucida Sans Typewriter" w:hAnsi="Lucida Sans Typewriter"/>
+              </w:rPr>
+              <w:t>14</w:t>
+            </w:r>
+          </w:p>
+        </w:tc>
+      </w:tr>
+      <w:tr>
+        <w:tc>
+          <w:tcPr>
+            <w:tcW w:w="1560" w:type="dxa"/>
+            <w:vMerge/>
+          </w:tcPr>
+          <w:p>
+            <w:pPr>
+              <w:rPr>
+                <w:rFonts w:ascii="Lucida Sans Typewriter" w:hAnsi="Lucida Sans Typewriter"/>
+              </w:rPr>
+            </w:pPr>
+          </w:p>
+        </w:tc>
+        <w:tc>
+          <w:tcPr>
+            <w:tcW w:w="5244" w:type="dxa"/>
+          </w:tcPr>
+          <w:p>
+            <w:pPr>
+              <w:tabs>
+                <w:tab w:val="left" w:pos="3850"/>
+              </w:tabs>
+              <w:rPr>
+                <w:rFonts w:ascii="Lucida Sans Typewriter" w:hAnsi="Lucida Sans Typewriter"/>
+              </w:rPr>
+            </w:pPr>
+            <w:r>
+              <w:rPr>
+                <w:rFonts w:ascii="Lucida Sans Typewriter" w:hAnsi="Lucida Sans Typewriter"/>
+              </w:rPr>
+              <w:t>Cost of Goods Sold</w:t>
+            </w:r>
+          </w:p>
+          <w:p>
+            <w:pPr>
+              <w:tabs>
+                <w:tab w:val="left" w:pos="3850"/>
+              </w:tabs>
+              <w:rPr>
+                <w:rFonts w:ascii="Lucida Sans Typewriter" w:hAnsi="Lucida Sans Typewriter"/>
+              </w:rPr>
+            </w:pPr>
+            <w:r>
+              <w:rPr>
+                <w:rFonts w:ascii="Lucida Sans Typewriter" w:hAnsi="Lucida Sans Typewriter"/>
+              </w:rPr>
+              <w:t>Ending Inventory</w:t>
+            </w:r>
+          </w:p>
+          <w:p>
+            <w:pPr>
+              <w:tabs>
+                <w:tab w:val="left" w:pos="3850"/>
+              </w:tabs>
+              <w:rPr>
+                <w:rFonts w:ascii="Lucida Sans Typewriter" w:hAnsi="Lucida Sans Typewriter"/>
+              </w:rPr>
+            </w:pPr>
+            <w:r>
+              <w:rPr>
+                <w:rFonts w:ascii="Lucida Sans Typewriter" w:hAnsi="Lucida Sans Typewriter"/>
+              </w:rPr>
+              <w:t>Purchase Returns &amp; Allowance</w:t>
+            </w:r>
+          </w:p>
+          <w:p>
+            <w:pPr>
+              <w:tabs>
+                <w:tab w:val="left" w:pos="3850"/>
+              </w:tabs>
+              <w:rPr>
+                <w:rFonts w:ascii="Lucida Sans Typewriter" w:hAnsi="Lucida Sans Typewriter"/>
+              </w:rPr>
+            </w:pPr>
+            <w:r>
+              <w:rPr>
+                <w:rFonts w:ascii="Lucida Sans Typewriter" w:hAnsi="Lucida Sans Typewriter"/>
+              </w:rPr>
+              <w:t>Cash Discount on Purchases</w:t>
+            </w:r>
+          </w:p>
+          <w:p>
+            <w:pPr>
+              <w:tabs>
+                <w:tab w:val="left" w:pos="3850"/>
+              </w:tabs>
+              <w:rPr>
+                <w:rFonts w:ascii="Lucida Sans Typewriter" w:hAnsi="Lucida Sans Typewriter"/>
+              </w:rPr>
+            </w:pPr>
+            <w:r>
+              <w:rPr>
+                <w:rFonts w:ascii="Lucida Sans Typewriter" w:hAnsi="Lucida Sans Typewriter"/>
+              </w:rPr>
+              <w:t xml:space="preserve">  To Freight </w:t>
+            </w:r>
+            <w:proofErr w:type="gramStart"/>
+            <w:r>
+              <w:rPr>
+                <w:rFonts w:ascii="Lucida Sans Typewriter" w:hAnsi="Lucida Sans Typewriter"/>
+              </w:rPr>
+              <w:t>In</w:t>
+            </w:r>
+            <w:proofErr w:type="gramEnd"/>
+            <w:r>
+              <w:rPr>
+                <w:rFonts w:ascii="Lucida Sans Typewriter" w:hAnsi="Lucida Sans Typewriter"/>
+              </w:rPr>
+              <w:t xml:space="preserve"> Expenses</w:t>
+            </w:r>
+          </w:p>
+          <w:p>
+            <w:pPr>
+              <w:tabs>
+                <w:tab w:val="left" w:pos="3850"/>
+              </w:tabs>
+              <w:rPr>
+                <w:rFonts w:ascii="Lucida Sans Typewriter" w:hAnsi="Lucida Sans Typewriter"/>
+              </w:rPr>
+            </w:pPr>
+            <w:r>
+              <w:rPr>
+                <w:rFonts w:ascii="Lucida Sans Typewriter" w:hAnsi="Lucida Sans Typewriter"/>
+              </w:rPr>
+              <w:t xml:space="preserve">  To Purchases</w:t>
+            </w:r>
+          </w:p>
+          <w:p>
+            <w:pPr>
+              <w:tabs>
+                <w:tab w:val="left" w:pos="3850"/>
+              </w:tabs>
+              <w:rPr>
+                <w:rFonts w:ascii="Lucida Sans Typewriter" w:hAnsi="Lucida Sans Typewriter"/>
+              </w:rPr>
+            </w:pPr>
+            <w:r>
+              <w:rPr>
+                <w:rFonts w:ascii="Lucida Sans Typewriter" w:hAnsi="Lucida Sans Typewriter"/>
+              </w:rPr>
+              <w:t xml:space="preserve">  To Beginning Inventory</w:t>
+            </w:r>
+          </w:p>
+          <w:p>
+            <w:pPr>
+              <w:tabs>
+                <w:tab w:val="left" w:pos="3850"/>
+              </w:tabs>
+              <w:rPr>
+                <w:rFonts w:ascii="Lucida Sans Typewriter" w:hAnsi="Lucida Sans Typewriter"/>
+              </w:rPr>
+            </w:pPr>
+          </w:p>
+          <w:p>
+            <w:pPr>
+              <w:tabs>
+                <w:tab w:val="left" w:pos="3850"/>
+              </w:tabs>
+              <w:rPr>
+                <w:rFonts w:ascii="Lucida Sans Typewriter" w:hAnsi="Lucida Sans Typewriter"/>
+                <w:sz w:val="20"/>
+                <w:szCs w:val="20"/>
+              </w:rPr>
+            </w:pPr>
+            <w:r>
+              <w:rPr>
+                <w:rFonts w:ascii="Lucida Sans Typewriter" w:hAnsi="Lucida Sans Typewriter"/>
+                <w:sz w:val="20"/>
+                <w:szCs w:val="20"/>
+              </w:rPr>
+              <w:t>(Being closing entry for COGS.)</w:t>
+            </w:r>
+          </w:p>
+        </w:tc>
+        <w:tc>
+          <w:tcPr>
+            <w:tcW w:w="1843" w:type="dxa"/>
+          </w:tcPr>
+          <w:p>
+            <w:pPr>
+              <w:jc w:val="right"/>
+              <w:rPr>
+                <w:rFonts w:ascii="Lucida Sans Typewriter" w:hAnsi="Lucida Sans Typewriter"/>
+              </w:rPr>
+            </w:pPr>
+            <w:r>
+              <w:rPr>
+                <w:rFonts w:ascii="Lucida Sans Typewriter" w:hAnsi="Lucida Sans Typewriter"/>
+              </w:rPr>
+              <w:t>137</w:t>
+            </w:r>
+          </w:p>
+          <w:p>
+            <w:pPr>
+              <w:jc w:val="right"/>
+              <w:rPr>
+                <w:rFonts w:ascii="Lucida Sans Typewriter" w:hAnsi="Lucida Sans Typewriter"/>
+              </w:rPr>
+            </w:pPr>
+            <w:r>
+              <w:rPr>
+                <w:rFonts w:ascii="Lucida Sans Typewriter" w:hAnsi="Lucida Sans Typewriter"/>
+              </w:rPr>
+              <w:t>35</w:t>
+            </w:r>
+          </w:p>
+          <w:p>
+            <w:pPr>
+              <w:jc w:val="right"/>
+              <w:rPr>
+                <w:rFonts w:ascii="Lucida Sans Typewriter" w:hAnsi="Lucida Sans Typewriter"/>
+              </w:rPr>
+            </w:pPr>
+            <w:r>
+              <w:rPr>
+                <w:rFonts w:ascii="Lucida Sans Typewriter" w:hAnsi="Lucida Sans Typewriter"/>
+              </w:rPr>
+              <w:t>6</w:t>
+            </w:r>
+          </w:p>
+          <w:p>
+            <w:pPr>
+              <w:jc w:val="right"/>
+              <w:rPr>
+                <w:rFonts w:ascii="Lucida Sans Typewriter" w:hAnsi="Lucida Sans Typewriter"/>
+              </w:rPr>
+            </w:pPr>
+            <w:r>
+              <w:rPr>
+                <w:rFonts w:ascii="Lucida Sans Typewriter" w:hAnsi="Lucida Sans Typewriter"/>
+              </w:rPr>
+              <w:t>1</w:t>
+            </w:r>
+          </w:p>
+        </w:tc>
+        <w:tc>
+          <w:tcPr>
+            <w:tcW w:w="1701" w:type="dxa"/>
+          </w:tcPr>
+          <w:p>
+            <w:pPr>
+              <w:rPr>
+                <w:rFonts w:ascii="Lucida Sans Typewriter" w:hAnsi="Lucida Sans Typewriter"/>
+              </w:rPr>
+            </w:pPr>
+          </w:p>
+          <w:p>
+            <w:pPr>
+              <w:rPr>
+                <w:rFonts w:ascii="Lucida Sans Typewriter" w:hAnsi="Lucida Sans Typewriter"/>
+              </w:rPr>
+            </w:pPr>
+          </w:p>
+          <w:p>
+            <w:pPr>
+              <w:rPr>
+                <w:rFonts w:ascii="Lucida Sans Typewriter" w:hAnsi="Lucida Sans Typewriter"/>
+              </w:rPr>
+            </w:pPr>
+          </w:p>
+          <w:p>
+            <w:pPr>
+              <w:rPr>
+                <w:rFonts w:ascii="Lucida Sans Typewriter" w:hAnsi="Lucida Sans Typewriter"/>
+              </w:rPr>
+            </w:pPr>
+          </w:p>
+          <w:p>
+            <w:pPr>
+              <w:jc w:val="right"/>
+              <w:rPr>
+                <w:rFonts w:ascii="Lucida Sans Typewriter" w:hAnsi="Lucida Sans Typewriter"/>
+              </w:rPr>
+            </w:pPr>
+            <w:r>
+              <w:rPr>
+                <w:rFonts w:ascii="Lucida Sans Typewriter" w:hAnsi="Lucida Sans Typewriter"/>
+              </w:rPr>
+              <w:t>14</w:t>
+            </w:r>
+          </w:p>
+          <w:p>
+            <w:pPr>
+              <w:jc w:val="right"/>
+              <w:rPr>
+                <w:rFonts w:ascii="Lucida Sans Typewriter" w:hAnsi="Lucida Sans Typewriter"/>
+              </w:rPr>
+            </w:pPr>
+            <w:r>
+              <w:rPr>
+                <w:rFonts w:ascii="Lucida Sans Typewriter" w:hAnsi="Lucida Sans Typewriter"/>
+              </w:rPr>
+              <w:t>140</w:t>
+            </w:r>
+          </w:p>
+          <w:p>
+            <w:pPr>
+              <w:jc w:val="right"/>
+              <w:rPr>
+                <w:rFonts w:ascii="Lucida Sans Typewriter" w:hAnsi="Lucida Sans Typewriter"/>
+              </w:rPr>
+            </w:pPr>
+            <w:r>
+              <w:rPr>
+                <w:rFonts w:ascii="Lucida Sans Typewriter" w:hAnsi="Lucida Sans Typewriter"/>
+              </w:rPr>
+              <w:t>25</w:t>
+            </w:r>
+          </w:p>
+        </w:tc>
+      </w:tr>
+      <w:tr>
+        <w:tc>
+          <w:tcPr>
+            <w:tcW w:w="1560" w:type="dxa"/>
+            <w:vMerge/>
+          </w:tcPr>
+          <w:p>
+            <w:pPr>
+              <w:rPr>
+                <w:rFonts w:ascii="Lucida Sans Typewriter" w:hAnsi="Lucida Sans Typewriter"/>
+              </w:rPr>
+            </w:pPr>
+          </w:p>
+        </w:tc>
+        <w:tc>
+          <w:tcPr>
+            <w:tcW w:w="5244" w:type="dxa"/>
+          </w:tcPr>
+          <w:p>
+            <w:pPr>
+              <w:tabs>
+                <w:tab w:val="left" w:pos="3850"/>
+              </w:tabs>
+              <w:rPr>
+                <w:rFonts w:ascii="Lucida Sans Typewriter" w:hAnsi="Lucida Sans Typewriter"/>
+              </w:rPr>
+            </w:pPr>
+            <w:r>
+              <w:rPr>
+                <w:rFonts w:ascii="Lucida Sans Typewriter" w:hAnsi="Lucida Sans Typewriter"/>
+              </w:rPr>
+              <w:t>Accounts Receivable</w:t>
+            </w:r>
+          </w:p>
+          <w:p>
+            <w:pPr>
+              <w:tabs>
+                <w:tab w:val="left" w:pos="3850"/>
+              </w:tabs>
+              <w:rPr>
+                <w:rFonts w:ascii="Lucida Sans Typewriter" w:hAnsi="Lucida Sans Typewriter"/>
+              </w:rPr>
+            </w:pPr>
+            <w:r>
+              <w:rPr>
+                <w:rFonts w:ascii="Lucida Sans Typewriter" w:hAnsi="Lucida Sans Typewriter"/>
+              </w:rPr>
+              <w:t xml:space="preserve">  To Sales Revenue</w:t>
+            </w:r>
+          </w:p>
+          <w:p>
+            <w:pPr>
+              <w:tabs>
+                <w:tab w:val="left" w:pos="3850"/>
+              </w:tabs>
+              <w:rPr>
+                <w:rFonts w:ascii="Lucida Sans Typewriter" w:hAnsi="Lucida Sans Typewriter"/>
+              </w:rPr>
+            </w:pPr>
+          </w:p>
+          <w:p>
+            <w:pPr>
+              <w:tabs>
+                <w:tab w:val="left" w:pos="3850"/>
+              </w:tabs>
+              <w:rPr>
+                <w:rFonts w:ascii="Lucida Sans Typewriter" w:hAnsi="Lucida Sans Typewriter"/>
+                <w:sz w:val="20"/>
+                <w:szCs w:val="20"/>
+              </w:rPr>
+            </w:pPr>
+            <w:r>
+              <w:rPr>
+                <w:rFonts w:ascii="Lucida Sans Typewriter" w:hAnsi="Lucida Sans Typewriter"/>
+                <w:sz w:val="20"/>
+                <w:szCs w:val="20"/>
+              </w:rPr>
+              <w:t>(Being sales revenue on credit.)</w:t>
+            </w:r>
+          </w:p>
+        </w:tc>
+        <w:tc>
+          <w:tcPr>
+            <w:tcW w:w="1843" w:type="dxa"/>
+          </w:tcPr>
+          <w:p>
+            <w:pPr>
+              <w:jc w:val="right"/>
+              <w:rPr>
+                <w:rFonts w:ascii="Lucida Sans Typewriter" w:hAnsi="Lucida Sans Typewriter"/>
+              </w:rPr>
+            </w:pPr>
+            <w:r>
+              <w:rPr>
+                <w:rFonts w:ascii="Lucida Sans Typewriter" w:hAnsi="Lucida Sans Typewriter"/>
+              </w:rPr>
+              <w:t>239</w:t>
+            </w:r>
+          </w:p>
+        </w:tc>
+        <w:tc>
+          <w:tcPr>
+            <w:tcW w:w="1701" w:type="dxa"/>
+          </w:tcPr>
+          <w:p>
+            <w:pPr>
+              <w:rPr>
+                <w:rFonts w:ascii="Lucida Sans Typewriter" w:hAnsi="Lucida Sans Typewriter"/>
+              </w:rPr>
+            </w:pPr>
+          </w:p>
+          <w:p>
+            <w:pPr>
+              <w:jc w:val="right"/>
+              <w:rPr>
+                <w:rFonts w:ascii="Lucida Sans Typewriter" w:hAnsi="Lucida Sans Typewriter"/>
+              </w:rPr>
+            </w:pPr>
+            <w:r>
+              <w:rPr>
+                <w:rFonts w:ascii="Lucida Sans Typewriter" w:hAnsi="Lucida Sans Typewriter"/>
+              </w:rPr>
+              <w:t>239</w:t>
+            </w:r>
+          </w:p>
+        </w:tc>
+      </w:tr>
+      <w:tr>
+        <w:tc>
+          <w:tcPr>
+            <w:tcW w:w="1560" w:type="dxa"/>
+            <w:vMerge/>
+          </w:tcPr>
+          <w:p>
+            <w:pPr>
+              <w:rPr>
+                <w:rFonts w:ascii="Lucida Sans Typewriter" w:hAnsi="Lucida Sans Typewriter"/>
+              </w:rPr>
+            </w:pPr>
+          </w:p>
+        </w:tc>
+        <w:tc>
+          <w:tcPr>
+            <w:tcW w:w="5244" w:type="dxa"/>
+          </w:tcPr>
+          <w:p>
+            <w:pPr>
+              <w:tabs>
+                <w:tab w:val="left" w:pos="3850"/>
+              </w:tabs>
+              <w:rPr>
+                <w:rFonts w:ascii="Lucida Sans Typewriter" w:hAnsi="Lucida Sans Typewriter"/>
+              </w:rPr>
+            </w:pPr>
+            <w:r>
+              <w:rPr>
+                <w:rFonts w:ascii="Lucida Sans Typewriter" w:hAnsi="Lucida Sans Typewriter"/>
+              </w:rPr>
+              <w:t>Sales Returns &amp; Allowances</w:t>
+            </w:r>
+          </w:p>
+          <w:p>
+            <w:pPr>
+              <w:tabs>
+                <w:tab w:val="left" w:pos="3850"/>
+              </w:tabs>
+              <w:rPr>
+                <w:rFonts w:ascii="Lucida Sans Typewriter" w:hAnsi="Lucida Sans Typewriter"/>
+              </w:rPr>
+            </w:pPr>
+            <w:r>
+              <w:rPr>
+                <w:rFonts w:ascii="Lucida Sans Typewriter" w:hAnsi="Lucida Sans Typewriter"/>
+              </w:rPr>
+              <w:t xml:space="preserve">  To Accounts Receivable</w:t>
+            </w:r>
+          </w:p>
+          <w:p>
+            <w:pPr>
+              <w:tabs>
+                <w:tab w:val="left" w:pos="3850"/>
+              </w:tabs>
+              <w:rPr>
+                <w:rFonts w:ascii="Lucida Sans Typewriter" w:hAnsi="Lucida Sans Typewriter"/>
+              </w:rPr>
+            </w:pPr>
+          </w:p>
+          <w:p>
+            <w:pPr>
+              <w:tabs>
+                <w:tab w:val="left" w:pos="3850"/>
+              </w:tabs>
+              <w:rPr>
+                <w:rFonts w:ascii="Lucida Sans Typewriter" w:hAnsi="Lucida Sans Typewriter"/>
+                <w:sz w:val="20"/>
+                <w:szCs w:val="20"/>
+              </w:rPr>
+            </w:pPr>
+            <w:r>
+              <w:rPr>
+                <w:rFonts w:ascii="Lucida Sans Typewriter" w:hAnsi="Lucida Sans Typewriter"/>
+                <w:sz w:val="20"/>
+                <w:szCs w:val="20"/>
+              </w:rPr>
+              <w:t>(Being allowance for sales return.)</w:t>
+            </w:r>
+          </w:p>
+        </w:tc>
+        <w:tc>
+          <w:tcPr>
+            <w:tcW w:w="1843" w:type="dxa"/>
+          </w:tcPr>
+          <w:p>
+            <w:pPr>
+              <w:jc w:val="right"/>
+              <w:rPr>
+                <w:rFonts w:ascii="Lucida Sans Typewriter" w:hAnsi="Lucida Sans Typewriter"/>
+              </w:rPr>
+            </w:pPr>
+            <w:r>
+              <w:rPr>
+                <w:rFonts w:ascii="Lucida Sans Typewriter" w:hAnsi="Lucida Sans Typewriter"/>
+              </w:rPr>
+              <w:t>5</w:t>
+            </w:r>
+          </w:p>
+        </w:tc>
+        <w:tc>
+          <w:tcPr>
+            <w:tcW w:w="1701" w:type="dxa"/>
+          </w:tcPr>
+          <w:p>
+            <w:pPr>
+              <w:rPr>
+                <w:rFonts w:ascii="Lucida Sans Typewriter" w:hAnsi="Lucida Sans Typewriter"/>
+              </w:rPr>
+            </w:pPr>
+          </w:p>
+          <w:p>
+            <w:pPr>
+              <w:jc w:val="right"/>
+              <w:rPr>
+                <w:rFonts w:ascii="Lucida Sans Typewriter" w:hAnsi="Lucida Sans Typewriter"/>
+              </w:rPr>
+            </w:pPr>
+            <w:r>
+              <w:rPr>
+                <w:rFonts w:ascii="Lucida Sans Typewriter" w:hAnsi="Lucida Sans Typewriter"/>
+              </w:rPr>
+              <w:t>5</w:t>
+            </w:r>
+          </w:p>
+        </w:tc>
+      </w:tr>
+      <w:tr>
+        <w:tc>
+          <w:tcPr>
+            <w:tcW w:w="1560" w:type="dxa"/>
+            <w:vMerge/>
+          </w:tcPr>
+          <w:p>
+            <w:pPr>
+              <w:rPr>
+                <w:rFonts w:ascii="Lucida Sans Typewriter" w:hAnsi="Lucida Sans Typewriter"/>
+              </w:rPr>
+            </w:pPr>
+          </w:p>
+        </w:tc>
+        <w:tc>
+          <w:tcPr>
+            <w:tcW w:w="5244" w:type="dxa"/>
+          </w:tcPr>
+          <w:p>
+            <w:pPr>
+              <w:tabs>
+                <w:tab w:val="left" w:pos="3850"/>
+              </w:tabs>
+              <w:rPr>
+                <w:rFonts w:ascii="Lucida Sans Typewriter" w:hAnsi="Lucida Sans Typewriter"/>
+              </w:rPr>
+            </w:pPr>
+            <w:r>
+              <w:rPr>
+                <w:rFonts w:ascii="Lucida Sans Typewriter" w:hAnsi="Lucida Sans Typewriter"/>
+              </w:rPr>
+              <w:t>Cash Discounts on Sales</w:t>
+            </w:r>
+          </w:p>
+          <w:p>
+            <w:pPr>
+              <w:tabs>
+                <w:tab w:val="left" w:pos="3850"/>
+              </w:tabs>
+              <w:rPr>
+                <w:rFonts w:ascii="Lucida Sans Typewriter" w:hAnsi="Lucida Sans Typewriter"/>
+              </w:rPr>
+            </w:pPr>
+            <w:r>
+              <w:rPr>
+                <w:rFonts w:ascii="Lucida Sans Typewriter" w:hAnsi="Lucida Sans Typewriter"/>
+              </w:rPr>
+              <w:t xml:space="preserve">  To Cash</w:t>
+            </w:r>
+          </w:p>
+          <w:p>
+            <w:pPr>
+              <w:tabs>
+                <w:tab w:val="left" w:pos="3850"/>
+              </w:tabs>
+              <w:rPr>
+                <w:rFonts w:ascii="Lucida Sans Typewriter" w:hAnsi="Lucida Sans Typewriter"/>
+              </w:rPr>
+            </w:pPr>
+          </w:p>
+          <w:p>
+            <w:pPr>
+              <w:tabs>
+                <w:tab w:val="left" w:pos="3850"/>
+              </w:tabs>
+              <w:rPr>
+                <w:rFonts w:ascii="Lucida Sans Typewriter" w:hAnsi="Lucida Sans Typewriter"/>
+                <w:sz w:val="20"/>
+                <w:szCs w:val="20"/>
+              </w:rPr>
+            </w:pPr>
+            <w:r>
+              <w:rPr>
+                <w:rFonts w:ascii="Lucida Sans Typewriter" w:hAnsi="Lucida Sans Typewriter"/>
+                <w:sz w:val="20"/>
+                <w:szCs w:val="20"/>
+              </w:rPr>
+              <w:t>(Being offering for cash discounts on sales.)</w:t>
+            </w:r>
+          </w:p>
+        </w:tc>
+        <w:tc>
+          <w:tcPr>
+            <w:tcW w:w="1843" w:type="dxa"/>
+          </w:tcPr>
+          <w:p>
+            <w:pPr>
+              <w:jc w:val="right"/>
+              <w:rPr>
+                <w:rFonts w:ascii="Lucida Sans Typewriter" w:hAnsi="Lucida Sans Typewriter"/>
+              </w:rPr>
+            </w:pPr>
+            <w:r>
+              <w:rPr>
+                <w:rFonts w:ascii="Lucida Sans Typewriter" w:hAnsi="Lucida Sans Typewriter"/>
+              </w:rPr>
+              <w:t>8</w:t>
+            </w:r>
+          </w:p>
+        </w:tc>
+        <w:tc>
+          <w:tcPr>
+            <w:tcW w:w="1701" w:type="dxa"/>
+          </w:tcPr>
+          <w:p>
+            <w:pPr>
+              <w:rPr>
+                <w:rFonts w:ascii="Lucida Sans Typewriter" w:hAnsi="Lucida Sans Typewriter"/>
+              </w:rPr>
+            </w:pPr>
+          </w:p>
+          <w:p>
+            <w:pPr>
+              <w:jc w:val="right"/>
+              <w:rPr>
+                <w:rFonts w:ascii="Lucida Sans Typewriter" w:hAnsi="Lucida Sans Typewriter"/>
+              </w:rPr>
+            </w:pPr>
+            <w:r>
+              <w:rPr>
+                <w:rFonts w:ascii="Lucida Sans Typewriter" w:hAnsi="Lucida Sans Typewriter"/>
+              </w:rPr>
+              <w:t>8</w:t>
             </w:r>
           </w:p>
         </w:tc>
@@ -630,12 +1412,6 @@
           <w:rFonts w:ascii="Lucida Sans Typewriter" w:hAnsi="Lucida Sans Typewriter"/>
         </w:rPr>
       </w:pPr>
-      <w:r>
-        <w:rPr>
-          <w:rFonts w:ascii="Lucida Sans Typewriter" w:hAnsi="Lucida Sans Typewriter"/>
-        </w:rPr>
-        <w:t>(Note: It is assumed that all sales are cash sales, since it is not given in the question.)</w:t>
-      </w:r>
     </w:p>
     <w:sectPr>
       <w:pgSz w:w="11906" w:h="16838"/>

</xml_diff>

<commit_message>
07-43, fixed calculation error. Ref: #42, #43, #8
</commit_message>
<xml_diff>
--- a/Chapter 07/Exercises/07-39.docx
+++ b/Chapter 07/Exercises/07-39.docx
@@ -27,19 +27,19 @@
         <w:rPr>
           <w:rFonts w:ascii="Lucida Sans Typewriter" w:hAnsi="Lucida Sans Typewriter"/>
         </w:rPr>
-        <w:t>A tabular calculation will help to simplify the calculation. Let us create a sales statement till May 3, 2018. The statement is as follows:</w:t>
+        <w:t>Let us tabulate all the values to arrive at an estimate for the cost of goods that is destroyed by fire.</w:t>
       </w:r>
     </w:p>
     <w:tbl>
       <w:tblPr>
         <w:tblStyle w:val="PlainTable2"/>
-        <w:tblW w:w="9634" w:type="dxa"/>
+        <w:tblW w:w="0" w:type="auto"/>
         <w:tblLook w:val="04A0" w:firstRow="1" w:lastRow="0" w:firstColumn="1" w:lastColumn="0" w:noHBand="0" w:noVBand="1"/>
       </w:tblPr>
       <w:tblGrid>
-        <w:gridCol w:w="6232"/>
-        <w:gridCol w:w="1418"/>
-        <w:gridCol w:w="1984"/>
+        <w:gridCol w:w="6516"/>
+        <w:gridCol w:w="1276"/>
+        <w:gridCol w:w="1224"/>
       </w:tblGrid>
       <w:tr>
         <w:trPr>
@@ -48,30 +48,16 @@
         <w:tc>
           <w:tcPr>
             <w:cnfStyle w:val="001000000000" w:firstRow="0" w:lastRow="0" w:firstColumn="1" w:lastColumn="0" w:oddVBand="0" w:evenVBand="0" w:oddHBand="0" w:evenHBand="0" w:firstRowFirstColumn="0" w:firstRowLastColumn="0" w:lastRowFirstColumn="0" w:lastRowLastColumn="0"/>
-            <w:tcW w:w="9634" w:type="dxa"/>
+            <w:tcW w:w="9016" w:type="dxa"/>
             <w:gridSpan w:val="3"/>
           </w:tcPr>
           <w:p>
             <w:pPr>
-              <w:jc w:val="right"/>
-              <w:rPr>
-                <w:rFonts w:ascii="Lucida Sans Typewriter" w:hAnsi="Lucida Sans Typewriter"/>
-              </w:rPr>
-            </w:pPr>
-          </w:p>
-          <w:p>
-            <w:pPr>
               <w:jc w:val="center"/>
               <w:rPr>
                 <w:rFonts w:ascii="Lucida Sans Typewriter" w:hAnsi="Lucida Sans Typewriter"/>
               </w:rPr>
             </w:pPr>
-            <w:r>
-              <w:rPr>
-                <w:rFonts w:ascii="Lucida Sans Typewriter" w:hAnsi="Lucida Sans Typewriter"/>
-              </w:rPr>
-              <w:t>STATEMENT OF INCOME</w:t>
-            </w:r>
           </w:p>
           <w:p>
             <w:pPr>
@@ -84,28 +70,74 @@
               <w:rPr>
                 <w:rFonts w:ascii="Lucida Sans Typewriter" w:hAnsi="Lucida Sans Typewriter"/>
               </w:rPr>
-              <w:t>(Amount in $)</w:t>
-            </w:r>
-          </w:p>
-          <w:p>
-            <w:pPr>
-              <w:rPr>
-                <w:rFonts w:ascii="Lucida Sans Typewriter" w:hAnsi="Lucida Sans Typewriter"/>
-              </w:rPr>
-            </w:pPr>
-          </w:p>
-          <w:p>
-            <w:pPr>
-              <w:rPr>
-                <w:rFonts w:ascii="Lucida Sans Typewriter" w:hAnsi="Lucida Sans Typewriter"/>
-              </w:rPr>
-            </w:pPr>
-            <w:r>
-              <w:rPr>
-                <w:rFonts w:ascii="Lucida Sans Typewriter" w:hAnsi="Lucida Sans Typewriter"/>
-              </w:rPr>
-              <w:t>For: 2018, May 3</w:t>
-            </w:r>
+              <w:t xml:space="preserve">STATEMENT OF INCOME </w:t>
+            </w:r>
+          </w:p>
+          <w:p>
+            <w:pPr>
+              <w:jc w:val="center"/>
+              <w:rPr>
+                <w:rFonts w:ascii="Lucida Sans Typewriter" w:hAnsi="Lucida Sans Typewriter"/>
+              </w:rPr>
+            </w:pPr>
+            <w:r>
+              <w:rPr>
+                <w:rFonts w:ascii="Lucida Sans Typewriter" w:hAnsi="Lucida Sans Typewriter"/>
+              </w:rPr>
+              <w:t>(</w:t>
+            </w:r>
+            <w:r>
+              <w:rPr>
+                <w:rFonts w:ascii="Lucida Sans Typewriter" w:hAnsi="Lucida Sans Typewriter"/>
+              </w:rPr>
+              <w:t xml:space="preserve">Amount </w:t>
+            </w:r>
+            <w:r>
+              <w:rPr>
+                <w:rFonts w:ascii="Lucida Sans Typewriter" w:hAnsi="Lucida Sans Typewriter"/>
+              </w:rPr>
+              <w:t xml:space="preserve">in </w:t>
+            </w:r>
+            <w:r>
+              <w:rPr>
+                <w:rFonts w:ascii="Lucida Sans Typewriter" w:hAnsi="Lucida Sans Typewriter"/>
+              </w:rPr>
+              <w:t xml:space="preserve">thousands of </w:t>
+            </w:r>
+            <w:r>
+              <w:rPr>
+                <w:rFonts w:ascii="Lucida Sans Typewriter" w:hAnsi="Lucida Sans Typewriter"/>
+              </w:rPr>
+              <w:t>$)</w:t>
+            </w:r>
+          </w:p>
+          <w:p>
+            <w:pPr>
+              <w:rPr>
+                <w:rFonts w:ascii="Lucida Sans Typewriter" w:hAnsi="Lucida Sans Typewriter"/>
+              </w:rPr>
+            </w:pPr>
+          </w:p>
+          <w:p>
+            <w:pPr>
+              <w:rPr>
+                <w:rFonts w:ascii="Lucida Sans Typewriter" w:hAnsi="Lucida Sans Typewriter"/>
+              </w:rPr>
+            </w:pPr>
+            <w:r>
+              <w:rPr>
+                <w:rFonts w:ascii="Lucida Sans Typewriter" w:hAnsi="Lucida Sans Typewriter"/>
+              </w:rPr>
+              <w:t xml:space="preserve">Name: Nguyen Company </w:t>
+            </w:r>
+          </w:p>
+          <w:p>
+            <w:pPr>
+              <w:jc w:val="center"/>
+              <w:rPr>
+                <w:rFonts w:ascii="Lucida Sans Typewriter" w:hAnsi="Lucida Sans Typewriter"/>
+              </w:rPr>
+            </w:pPr>
           </w:p>
         </w:tc>
       </w:tr>
@@ -116,7 +148,7 @@
         <w:tc>
           <w:tcPr>
             <w:cnfStyle w:val="001000000000" w:firstRow="0" w:lastRow="0" w:firstColumn="1" w:lastColumn="0" w:oddVBand="0" w:evenVBand="0" w:oddHBand="0" w:evenHBand="0" w:firstRowFirstColumn="0" w:firstRowLastColumn="0" w:lastRowFirstColumn="0" w:lastRowLastColumn="0"/>
-            <w:tcW w:w="6232" w:type="dxa"/>
+            <w:tcW w:w="6516" w:type="dxa"/>
           </w:tcPr>
           <w:p>
             <w:pPr>
@@ -134,11 +166,10 @@
         </w:tc>
         <w:tc>
           <w:tcPr>
-            <w:tcW w:w="1418" w:type="dxa"/>
+            <w:tcW w:w="1276" w:type="dxa"/>
           </w:tcPr>
           <w:p>
             <w:pPr>
-              <w:jc w:val="right"/>
               <w:cnfStyle w:val="000000100000" w:firstRow="0" w:lastRow="0" w:firstColumn="0" w:lastColumn="0" w:oddVBand="0" w:evenVBand="0" w:oddHBand="1" w:evenHBand="0" w:firstRowFirstColumn="0" w:firstRowLastColumn="0" w:lastRowFirstColumn="0" w:lastRowLastColumn="0"/>
               <w:rPr>
                 <w:rFonts w:ascii="Lucida Sans Typewriter" w:hAnsi="Lucida Sans Typewriter"/>
@@ -148,7 +179,7 @@
         </w:tc>
         <w:tc>
           <w:tcPr>
-            <w:tcW w:w="1984" w:type="dxa"/>
+            <w:tcW w:w="1224" w:type="dxa"/>
           </w:tcPr>
           <w:p>
             <w:pPr>
@@ -175,8 +206,29 @@
         <w:tc>
           <w:tcPr>
             <w:cnfStyle w:val="001000000000" w:firstRow="0" w:lastRow="0" w:firstColumn="1" w:lastColumn="0" w:oddVBand="0" w:evenVBand="0" w:oddHBand="0" w:evenHBand="0" w:firstRowFirstColumn="0" w:firstRowLastColumn="0" w:lastRowFirstColumn="0" w:lastRowLastColumn="0"/>
-            <w:tcW w:w="6232" w:type="dxa"/>
+            <w:tcW w:w="6516" w:type="dxa"/>
+            <w:vMerge w:val="restart"/>
           </w:tcPr>
+          <w:p>
+            <w:pPr>
+              <w:rPr>
+                <w:rFonts w:ascii="Lucida Sans Typewriter" w:hAnsi="Lucida Sans Typewriter"/>
+              </w:rPr>
+            </w:pPr>
+            <w:r>
+              <w:rPr>
+                <w:rFonts w:ascii="Lucida Sans Typewriter" w:hAnsi="Lucida Sans Typewriter"/>
+              </w:rPr>
+              <w:t>Net Sales</w:t>
+            </w:r>
+          </w:p>
+          <w:p>
+            <w:pPr>
+              <w:rPr>
+                <w:rFonts w:ascii="Lucida Sans Typewriter" w:hAnsi="Lucida Sans Typewriter"/>
+              </w:rPr>
+            </w:pPr>
+          </w:p>
           <w:p>
             <w:pPr>
               <w:rPr>
@@ -189,22 +241,16 @@
               <w:rPr>
                 <w:rFonts w:ascii="Lucida Sans Typewriter" w:hAnsi="Lucida Sans Typewriter"/>
               </w:rPr>
-              <w:t>Net Sales:</w:t>
-            </w:r>
-          </w:p>
-          <w:p>
-            <w:pPr>
+              <w:t>Cost of Goods Sold:</w:t>
+            </w:r>
+            <w:r>
               <w:rPr>
                 <w:rFonts w:ascii="Lucida Sans Typewriter" w:hAnsi="Lucida Sans Typewriter"/>
                 <w:b w:val="0"/>
                 <w:bCs w:val="0"/>
               </w:rPr>
-            </w:pPr>
-            <w:r>
-              <w:rPr>
-                <w:rFonts w:ascii="Lucida Sans Typewriter" w:hAnsi="Lucida Sans Typewriter"/>
-              </w:rPr>
-              <w:t xml:space="preserve">  </w:t>
+              <w:br/>
+              <w:t xml:space="preserve">   </w:t>
             </w:r>
             <w:r>
               <w:rPr>
@@ -212,53 +258,154 @@
                 <w:b w:val="0"/>
                 <w:bCs w:val="0"/>
               </w:rPr>
-              <w:t>Gross Sales</w:t>
-            </w:r>
-          </w:p>
-          <w:p>
-            <w:pPr>
-              <w:rPr>
-                <w:rFonts w:ascii="Lucida Sans Typewriter" w:hAnsi="Lucida Sans Typewriter"/>
-              </w:rPr>
-            </w:pPr>
-            <w:r>
+              <w:t>Gross Purchase</w:t>
+            </w:r>
+          </w:p>
+          <w:p>
+            <w:pPr>
               <w:rPr>
                 <w:rFonts w:ascii="Lucida Sans Typewriter" w:hAnsi="Lucida Sans Typewriter"/>
                 <w:b w:val="0"/>
                 <w:bCs w:val="0"/>
               </w:rPr>
-              <w:t xml:space="preserve">  </w:t>
-            </w:r>
+            </w:pPr>
             <w:r>
               <w:rPr>
                 <w:rFonts w:ascii="Lucida Sans Typewriter" w:hAnsi="Lucida Sans Typewriter"/>
                 <w:b w:val="0"/>
                 <w:bCs w:val="0"/>
               </w:rPr>
-              <w:t xml:space="preserve">  </w:t>
-            </w:r>
-            <w:r>
+              <w:t xml:space="preserve">   Freight In Expense</w:t>
+            </w:r>
+          </w:p>
+          <w:p>
+            <w:pPr>
               <w:rPr>
                 <w:rFonts w:ascii="Lucida Sans Typewriter" w:hAnsi="Lucida Sans Typewriter"/>
                 <w:b w:val="0"/>
                 <w:bCs w:val="0"/>
               </w:rPr>
-              <w:t>Deduct: Sales Returns &amp; Allowance</w:t>
+            </w:pPr>
+            <w:r>
+              <w:rPr>
+                <w:rFonts w:ascii="Lucida Sans Typewriter" w:hAnsi="Lucida Sans Typewriter"/>
+                <w:b w:val="0"/>
+                <w:bCs w:val="0"/>
+              </w:rPr>
+              <w:t xml:space="preserve">     Deduct: Purchase Returns &amp; Allowance</w:t>
+            </w:r>
+          </w:p>
+          <w:p>
+            <w:pPr>
+              <w:rPr>
+                <w:rFonts w:ascii="Lucida Sans Typewriter" w:hAnsi="Lucida Sans Typewriter"/>
+                <w:b w:val="0"/>
+                <w:bCs w:val="0"/>
+              </w:rPr>
+            </w:pPr>
+          </w:p>
+          <w:p>
+            <w:pPr>
+              <w:rPr>
+                <w:rFonts w:ascii="Lucida Sans Typewriter" w:hAnsi="Lucida Sans Typewriter"/>
+                <w:b w:val="0"/>
+                <w:bCs w:val="0"/>
+              </w:rPr>
+            </w:pPr>
+            <w:r>
+              <w:rPr>
+                <w:rFonts w:ascii="Lucida Sans Typewriter" w:hAnsi="Lucida Sans Typewriter"/>
+                <w:b w:val="0"/>
+                <w:bCs w:val="0"/>
+              </w:rPr>
+              <w:t xml:space="preserve">   Cost of Acquisition of Goods</w:t>
+            </w:r>
+          </w:p>
+          <w:p>
+            <w:pPr>
+              <w:rPr>
+                <w:rFonts w:ascii="Lucida Sans Typewriter" w:hAnsi="Lucida Sans Typewriter"/>
+                <w:b w:val="0"/>
+                <w:bCs w:val="0"/>
+              </w:rPr>
+            </w:pPr>
+            <w:r>
+              <w:rPr>
+                <w:rFonts w:ascii="Lucida Sans Typewriter" w:hAnsi="Lucida Sans Typewriter"/>
+                <w:b w:val="0"/>
+                <w:bCs w:val="0"/>
+              </w:rPr>
+              <w:t xml:space="preserve">     Inventory, January 1</w:t>
+            </w:r>
+          </w:p>
+          <w:p>
+            <w:pPr>
+              <w:rPr>
+                <w:rFonts w:ascii="Lucida Sans Typewriter" w:hAnsi="Lucida Sans Typewriter"/>
+                <w:b w:val="0"/>
+                <w:bCs w:val="0"/>
+              </w:rPr>
+            </w:pPr>
+          </w:p>
+          <w:p>
+            <w:pPr>
+              <w:rPr>
+                <w:rFonts w:ascii="Lucida Sans Typewriter" w:hAnsi="Lucida Sans Typewriter"/>
+                <w:b w:val="0"/>
+                <w:bCs w:val="0"/>
+              </w:rPr>
+            </w:pPr>
+            <w:r>
+              <w:rPr>
+                <w:rFonts w:ascii="Lucida Sans Typewriter" w:hAnsi="Lucida Sans Typewriter"/>
+                <w:b w:val="0"/>
+                <w:bCs w:val="0"/>
+              </w:rPr>
+              <w:t xml:space="preserve">   Cost of Goods Available for Sale</w:t>
+            </w:r>
+          </w:p>
+          <w:p>
+            <w:pPr>
+              <w:rPr>
+                <w:rFonts w:ascii="Lucida Sans Typewriter" w:hAnsi="Lucida Sans Typewriter"/>
+                <w:b w:val="0"/>
+                <w:bCs w:val="0"/>
+              </w:rPr>
+            </w:pPr>
+            <w:r>
+              <w:rPr>
+                <w:rFonts w:ascii="Lucida Sans Typewriter" w:hAnsi="Lucida Sans Typewriter"/>
+                <w:b w:val="0"/>
+                <w:bCs w:val="0"/>
+              </w:rPr>
+              <w:t xml:space="preserve">     Deduct: Inventory, March 9</w:t>
+            </w:r>
+          </w:p>
+          <w:p>
+            <w:pPr>
+              <w:rPr>
+                <w:rFonts w:ascii="Lucida Sans Typewriter" w:hAnsi="Lucida Sans Typewriter"/>
+              </w:rPr>
+            </w:pPr>
+          </w:p>
+          <w:p>
+            <w:pPr>
+              <w:rPr>
+                <w:rFonts w:ascii="Lucida Sans Typewriter" w:hAnsi="Lucida Sans Typewriter"/>
+              </w:rPr>
+            </w:pPr>
+            <w:r>
+              <w:rPr>
+                <w:rFonts w:ascii="Lucida Sans Typewriter" w:hAnsi="Lucida Sans Typewriter"/>
+              </w:rPr>
+              <w:t>Net Cost of Goods Sold</w:t>
             </w:r>
           </w:p>
         </w:tc>
         <w:tc>
           <w:tcPr>
-            <w:tcW w:w="1418" w:type="dxa"/>
+            <w:tcW w:w="1276" w:type="dxa"/>
           </w:tcPr>
-          <w:p>
-            <w:pPr>
-              <w:cnfStyle w:val="000000000000" w:firstRow="0" w:lastRow="0" w:firstColumn="0" w:lastColumn="0" w:oddVBand="0" w:evenVBand="0" w:oddHBand="0" w:evenHBand="0" w:firstRowFirstColumn="0" w:firstRowLastColumn="0" w:lastRowFirstColumn="0" w:lastRowLastColumn="0"/>
-              <w:rPr>
-                <w:rFonts w:ascii="Lucida Sans Typewriter" w:hAnsi="Lucida Sans Typewriter"/>
-              </w:rPr>
-            </w:pPr>
-          </w:p>
           <w:p>
             <w:pPr>
               <w:jc w:val="right"/>
@@ -267,12 +414,6 @@
                 <w:rFonts w:ascii="Lucida Sans Typewriter" w:hAnsi="Lucida Sans Typewriter"/>
               </w:rPr>
             </w:pPr>
-            <w:r>
-              <w:rPr>
-                <w:rFonts w:ascii="Lucida Sans Typewriter" w:hAnsi="Lucida Sans Typewriter"/>
-              </w:rPr>
-              <w:t>280,000</w:t>
-            </w:r>
           </w:p>
           <w:p>
             <w:pPr>
@@ -282,23 +423,222 @@
                 <w:rFonts w:ascii="Lucida Sans Typewriter" w:hAnsi="Lucida Sans Typewriter"/>
               </w:rPr>
             </w:pPr>
-            <w:r>
-              <w:rPr>
-                <w:rFonts w:ascii="Lucida Sans Typewriter" w:hAnsi="Lucida Sans Typewriter"/>
-              </w:rPr>
-              <w:t>(24,000)</w:t>
-            </w:r>
+          </w:p>
+          <w:p>
+            <w:pPr>
+              <w:jc w:val="right"/>
+              <w:cnfStyle w:val="000000000000" w:firstRow="0" w:lastRow="0" w:firstColumn="0" w:lastColumn="0" w:oddVBand="0" w:evenVBand="0" w:oddHBand="0" w:evenHBand="0" w:firstRowFirstColumn="0" w:firstRowLastColumn="0" w:lastRowFirstColumn="0" w:lastRowLastColumn="0"/>
+              <w:rPr>
+                <w:rFonts w:ascii="Lucida Sans Typewriter" w:hAnsi="Lucida Sans Typewriter"/>
+              </w:rPr>
+            </w:pPr>
+          </w:p>
+          <w:p>
+            <w:pPr>
+              <w:jc w:val="right"/>
+              <w:cnfStyle w:val="000000000000" w:firstRow="0" w:lastRow="0" w:firstColumn="0" w:lastColumn="0" w:oddVBand="0" w:evenVBand="0" w:oddHBand="0" w:evenHBand="0" w:firstRowFirstColumn="0" w:firstRowLastColumn="0" w:lastRowFirstColumn="0" w:lastRowLastColumn="0"/>
+              <w:rPr>
+                <w:rFonts w:ascii="Lucida Sans Typewriter" w:hAnsi="Lucida Sans Typewriter"/>
+              </w:rPr>
+            </w:pPr>
+            <w:r>
+              <w:rPr>
+                <w:rFonts w:ascii="Lucida Sans Typewriter" w:hAnsi="Lucida Sans Typewriter"/>
+              </w:rPr>
+              <w:t>170</w:t>
+            </w:r>
+          </w:p>
+          <w:p>
+            <w:pPr>
+              <w:jc w:val="right"/>
+              <w:cnfStyle w:val="000000000000" w:firstRow="0" w:lastRow="0" w:firstColumn="0" w:lastColumn="0" w:oddVBand="0" w:evenVBand="0" w:oddHBand="0" w:evenHBand="0" w:firstRowFirstColumn="0" w:firstRowLastColumn="0" w:lastRowFirstColumn="0" w:lastRowLastColumn="0"/>
+              <w:rPr>
+                <w:rFonts w:ascii="Lucida Sans Typewriter" w:hAnsi="Lucida Sans Typewriter"/>
+              </w:rPr>
+            </w:pPr>
+            <w:r>
+              <w:rPr>
+                <w:rFonts w:ascii="Lucida Sans Typewriter" w:hAnsi="Lucida Sans Typewriter"/>
+              </w:rPr>
+              <w:t>15</w:t>
+            </w:r>
+          </w:p>
+          <w:p>
+            <w:pPr>
+              <w:jc w:val="right"/>
+              <w:cnfStyle w:val="000000000000" w:firstRow="0" w:lastRow="0" w:firstColumn="0" w:lastColumn="0" w:oddVBand="0" w:evenVBand="0" w:oddHBand="0" w:evenHBand="0" w:firstRowFirstColumn="0" w:firstRowLastColumn="0" w:lastRowFirstColumn="0" w:lastRowLastColumn="0"/>
+              <w:rPr>
+                <w:rFonts w:ascii="Lucida Sans Typewriter" w:hAnsi="Lucida Sans Typewriter"/>
+              </w:rPr>
+            </w:pPr>
+            <w:r>
+              <w:rPr>
+                <w:rFonts w:ascii="Lucida Sans Typewriter" w:hAnsi="Lucida Sans Typewriter"/>
+              </w:rPr>
+              <w:t>(10)</w:t>
+            </w:r>
+          </w:p>
+          <w:p>
+            <w:pPr>
+              <w:jc w:val="right"/>
+              <w:cnfStyle w:val="000000000000" w:firstRow="0" w:lastRow="0" w:firstColumn="0" w:lastColumn="0" w:oddVBand="0" w:evenVBand="0" w:oddHBand="0" w:evenHBand="0" w:firstRowFirstColumn="0" w:firstRowLastColumn="0" w:lastRowFirstColumn="0" w:lastRowLastColumn="0"/>
+              <w:rPr>
+                <w:rFonts w:ascii="Lucida Sans Typewriter" w:hAnsi="Lucida Sans Typewriter"/>
+              </w:rPr>
+            </w:pPr>
           </w:p>
         </w:tc>
         <w:tc>
           <w:tcPr>
-            <w:tcW w:w="1984" w:type="dxa"/>
+            <w:tcW w:w="1224" w:type="dxa"/>
+            <w:vMerge w:val="restart"/>
           </w:tcPr>
           <w:p>
             <w:pPr>
+              <w:jc w:val="right"/>
               <w:cnfStyle w:val="000000000000" w:firstRow="0" w:lastRow="0" w:firstColumn="0" w:lastColumn="0" w:oddVBand="0" w:evenVBand="0" w:oddHBand="0" w:evenHBand="0" w:firstRowFirstColumn="0" w:firstRowLastColumn="0" w:lastRowFirstColumn="0" w:lastRowLastColumn="0"/>
               <w:rPr>
                 <w:rFonts w:ascii="Lucida Sans Typewriter" w:hAnsi="Lucida Sans Typewriter"/>
+                <w:b/>
+                <w:bCs/>
+              </w:rPr>
+            </w:pPr>
+            <w:r>
+              <w:rPr>
+                <w:rFonts w:ascii="Lucida Sans Typewriter" w:hAnsi="Lucida Sans Typewriter"/>
+                <w:b/>
+                <w:bCs/>
+              </w:rPr>
+              <w:t>200</w:t>
+            </w:r>
+          </w:p>
+          <w:p>
+            <w:pPr>
+              <w:jc w:val="right"/>
+              <w:cnfStyle w:val="000000000000" w:firstRow="0" w:lastRow="0" w:firstColumn="0" w:lastColumn="0" w:oddVBand="0" w:evenVBand="0" w:oddHBand="0" w:evenHBand="0" w:firstRowFirstColumn="0" w:firstRowLastColumn="0" w:lastRowFirstColumn="0" w:lastRowLastColumn="0"/>
+              <w:rPr>
+                <w:rFonts w:ascii="Lucida Sans Typewriter" w:hAnsi="Lucida Sans Typewriter"/>
+                <w:b/>
+                <w:bCs/>
+              </w:rPr>
+            </w:pPr>
+          </w:p>
+          <w:p>
+            <w:pPr>
+              <w:jc w:val="right"/>
+              <w:cnfStyle w:val="000000000000" w:firstRow="0" w:lastRow="0" w:firstColumn="0" w:lastColumn="0" w:oddVBand="0" w:evenVBand="0" w:oddHBand="0" w:evenHBand="0" w:firstRowFirstColumn="0" w:firstRowLastColumn="0" w:lastRowFirstColumn="0" w:lastRowLastColumn="0"/>
+              <w:rPr>
+                <w:rFonts w:ascii="Lucida Sans Typewriter" w:hAnsi="Lucida Sans Typewriter"/>
+                <w:b/>
+                <w:bCs/>
+              </w:rPr>
+            </w:pPr>
+          </w:p>
+          <w:p>
+            <w:pPr>
+              <w:jc w:val="right"/>
+              <w:cnfStyle w:val="000000000000" w:firstRow="0" w:lastRow="0" w:firstColumn="0" w:lastColumn="0" w:oddVBand="0" w:evenVBand="0" w:oddHBand="0" w:evenHBand="0" w:firstRowFirstColumn="0" w:firstRowLastColumn="0" w:lastRowFirstColumn="0" w:lastRowLastColumn="0"/>
+              <w:rPr>
+                <w:rFonts w:ascii="Lucida Sans Typewriter" w:hAnsi="Lucida Sans Typewriter"/>
+                <w:b/>
+                <w:bCs/>
+              </w:rPr>
+            </w:pPr>
+          </w:p>
+          <w:p>
+            <w:pPr>
+              <w:jc w:val="right"/>
+              <w:cnfStyle w:val="000000000000" w:firstRow="0" w:lastRow="0" w:firstColumn="0" w:lastColumn="0" w:oddVBand="0" w:evenVBand="0" w:oddHBand="0" w:evenHBand="0" w:firstRowFirstColumn="0" w:firstRowLastColumn="0" w:lastRowFirstColumn="0" w:lastRowLastColumn="0"/>
+              <w:rPr>
+                <w:rFonts w:ascii="Lucida Sans Typewriter" w:hAnsi="Lucida Sans Typewriter"/>
+                <w:b/>
+                <w:bCs/>
+              </w:rPr>
+            </w:pPr>
+          </w:p>
+          <w:p>
+            <w:pPr>
+              <w:jc w:val="right"/>
+              <w:cnfStyle w:val="000000000000" w:firstRow="0" w:lastRow="0" w:firstColumn="0" w:lastColumn="0" w:oddVBand="0" w:evenVBand="0" w:oddHBand="0" w:evenHBand="0" w:firstRowFirstColumn="0" w:firstRowLastColumn="0" w:lastRowFirstColumn="0" w:lastRowLastColumn="0"/>
+              <w:rPr>
+                <w:rFonts w:ascii="Lucida Sans Typewriter" w:hAnsi="Lucida Sans Typewriter"/>
+                <w:b/>
+                <w:bCs/>
+              </w:rPr>
+            </w:pPr>
+          </w:p>
+          <w:p>
+            <w:pPr>
+              <w:jc w:val="right"/>
+              <w:cnfStyle w:val="000000000000" w:firstRow="0" w:lastRow="0" w:firstColumn="0" w:lastColumn="0" w:oddVBand="0" w:evenVBand="0" w:oddHBand="0" w:evenHBand="0" w:firstRowFirstColumn="0" w:firstRowLastColumn="0" w:lastRowFirstColumn="0" w:lastRowLastColumn="0"/>
+              <w:rPr>
+                <w:rFonts w:ascii="Lucida Sans Typewriter" w:hAnsi="Lucida Sans Typewriter"/>
+                <w:b/>
+                <w:bCs/>
+              </w:rPr>
+            </w:pPr>
+          </w:p>
+          <w:p>
+            <w:pPr>
+              <w:jc w:val="right"/>
+              <w:cnfStyle w:val="000000000000" w:firstRow="0" w:lastRow="0" w:firstColumn="0" w:lastColumn="0" w:oddVBand="0" w:evenVBand="0" w:oddHBand="0" w:evenHBand="0" w:firstRowFirstColumn="0" w:firstRowLastColumn="0" w:lastRowFirstColumn="0" w:lastRowLastColumn="0"/>
+              <w:rPr>
+                <w:rFonts w:ascii="Lucida Sans Typewriter" w:hAnsi="Lucida Sans Typewriter"/>
+                <w:b/>
+                <w:bCs/>
+              </w:rPr>
+            </w:pPr>
+          </w:p>
+          <w:p>
+            <w:pPr>
+              <w:jc w:val="right"/>
+              <w:cnfStyle w:val="000000000000" w:firstRow="0" w:lastRow="0" w:firstColumn="0" w:lastColumn="0" w:oddVBand="0" w:evenVBand="0" w:oddHBand="0" w:evenHBand="0" w:firstRowFirstColumn="0" w:firstRowLastColumn="0" w:lastRowFirstColumn="0" w:lastRowLastColumn="0"/>
+              <w:rPr>
+                <w:rFonts w:ascii="Lucida Sans Typewriter" w:hAnsi="Lucida Sans Typewriter"/>
+                <w:b/>
+                <w:bCs/>
+              </w:rPr>
+            </w:pPr>
+          </w:p>
+          <w:p>
+            <w:pPr>
+              <w:jc w:val="right"/>
+              <w:cnfStyle w:val="000000000000" w:firstRow="0" w:lastRow="0" w:firstColumn="0" w:lastColumn="0" w:oddVBand="0" w:evenVBand="0" w:oddHBand="0" w:evenHBand="0" w:firstRowFirstColumn="0" w:firstRowLastColumn="0" w:lastRowFirstColumn="0" w:lastRowLastColumn="0"/>
+              <w:rPr>
+                <w:rFonts w:ascii="Lucida Sans Typewriter" w:hAnsi="Lucida Sans Typewriter"/>
+                <w:b/>
+                <w:bCs/>
+              </w:rPr>
+            </w:pPr>
+          </w:p>
+          <w:p>
+            <w:pPr>
+              <w:jc w:val="right"/>
+              <w:cnfStyle w:val="000000000000" w:firstRow="0" w:lastRow="0" w:firstColumn="0" w:lastColumn="0" w:oddVBand="0" w:evenVBand="0" w:oddHBand="0" w:evenHBand="0" w:firstRowFirstColumn="0" w:firstRowLastColumn="0" w:lastRowFirstColumn="0" w:lastRowLastColumn="0"/>
+              <w:rPr>
+                <w:rFonts w:ascii="Lucida Sans Typewriter" w:hAnsi="Lucida Sans Typewriter"/>
+                <w:b/>
+                <w:bCs/>
+              </w:rPr>
+            </w:pPr>
+          </w:p>
+          <w:p>
+            <w:pPr>
+              <w:cnfStyle w:val="000000000000" w:firstRow="0" w:lastRow="0" w:firstColumn="0" w:lastColumn="0" w:oddVBand="0" w:evenVBand="0" w:oddHBand="0" w:evenHBand="0" w:firstRowFirstColumn="0" w:firstRowLastColumn="0" w:lastRowFirstColumn="0" w:lastRowLastColumn="0"/>
+              <w:rPr>
+                <w:rFonts w:ascii="Lucida Sans Typewriter" w:hAnsi="Lucida Sans Typewriter"/>
+                <w:b/>
+                <w:bCs/>
+              </w:rPr>
+            </w:pPr>
+          </w:p>
+          <w:p>
+            <w:pPr>
+              <w:cnfStyle w:val="000000000000" w:firstRow="0" w:lastRow="0" w:firstColumn="0" w:lastColumn="0" w:oddVBand="0" w:evenVBand="0" w:oddHBand="0" w:evenHBand="0" w:firstRowFirstColumn="0" w:firstRowLastColumn="0" w:lastRowFirstColumn="0" w:lastRowLastColumn="0"/>
+              <w:rPr>
+                <w:rFonts w:ascii="Lucida Sans Typewriter" w:hAnsi="Lucida Sans Typewriter"/>
+                <w:b/>
+                <w:bCs/>
               </w:rPr>
             </w:pPr>
           </w:p>
@@ -311,229 +651,21 @@
         <w:tc>
           <w:tcPr>
             <w:cnfStyle w:val="001000000000" w:firstRow="0" w:lastRow="0" w:firstColumn="1" w:lastColumn="0" w:oddVBand="0" w:evenVBand="0" w:oddHBand="0" w:evenHBand="0" w:firstRowFirstColumn="0" w:firstRowLastColumn="0" w:lastRowFirstColumn="0" w:lastRowLastColumn="0"/>
-            <w:tcW w:w="6232" w:type="dxa"/>
-            <w:vMerge w:val="restart"/>
+            <w:tcW w:w="6516" w:type="dxa"/>
+            <w:vMerge/>
           </w:tcPr>
           <w:p>
             <w:pPr>
               <w:rPr>
                 <w:rFonts w:ascii="Lucida Sans Typewriter" w:hAnsi="Lucida Sans Typewriter"/>
-                <w:b w:val="0"/>
-                <w:bCs w:val="0"/>
-              </w:rPr>
-            </w:pPr>
-            <w:r>
-              <w:rPr>
-                <w:rFonts w:ascii="Lucida Sans Typewriter" w:hAnsi="Lucida Sans Typewriter"/>
-                <w:b w:val="0"/>
-                <w:bCs w:val="0"/>
-              </w:rPr>
-              <w:t>Net Sales</w:t>
-            </w:r>
-          </w:p>
-          <w:p>
-            <w:pPr>
-              <w:rPr>
-                <w:rFonts w:ascii="Lucida Sans Typewriter" w:hAnsi="Lucida Sans Typewriter"/>
-              </w:rPr>
-            </w:pPr>
-          </w:p>
-          <w:p>
-            <w:pPr>
-              <w:rPr>
-                <w:rFonts w:ascii="Lucida Sans Typewriter" w:hAnsi="Lucida Sans Typewriter"/>
-              </w:rPr>
-            </w:pPr>
-            <w:r>
-              <w:rPr>
-                <w:rFonts w:ascii="Lucida Sans Typewriter" w:hAnsi="Lucida Sans Typewriter"/>
-              </w:rPr>
-              <w:t>Cost of Goods Sold:</w:t>
-            </w:r>
-          </w:p>
-          <w:p>
-            <w:pPr>
-              <w:rPr>
-                <w:rFonts w:ascii="Lucida Sans Typewriter" w:hAnsi="Lucida Sans Typewriter"/>
-                <w:b w:val="0"/>
-                <w:bCs w:val="0"/>
-              </w:rPr>
-            </w:pPr>
-            <w:r>
-              <w:rPr>
-                <w:rFonts w:ascii="Lucida Sans Typewriter" w:hAnsi="Lucida Sans Typewriter"/>
-              </w:rPr>
-              <w:t xml:space="preserve">  </w:t>
-            </w:r>
-            <w:r>
-              <w:rPr>
-                <w:rFonts w:ascii="Lucida Sans Typewriter" w:hAnsi="Lucida Sans Typewriter"/>
-                <w:b w:val="0"/>
-                <w:bCs w:val="0"/>
-              </w:rPr>
-              <w:t>Gross Purchases</w:t>
-            </w:r>
-          </w:p>
-          <w:p>
-            <w:pPr>
-              <w:rPr>
-                <w:rFonts w:ascii="Lucida Sans Typewriter" w:hAnsi="Lucida Sans Typewriter"/>
-                <w:b w:val="0"/>
-                <w:bCs w:val="0"/>
-              </w:rPr>
-            </w:pPr>
-            <w:r>
-              <w:rPr>
-                <w:rFonts w:ascii="Lucida Sans Typewriter" w:hAnsi="Lucida Sans Typewriter"/>
-                <w:b w:val="0"/>
-                <w:bCs w:val="0"/>
-              </w:rPr>
-              <w:t xml:space="preserve">    Freight In Expenses</w:t>
-            </w:r>
-          </w:p>
-          <w:p>
-            <w:pPr>
-              <w:rPr>
-                <w:rFonts w:ascii="Lucida Sans Typewriter" w:hAnsi="Lucida Sans Typewriter"/>
-                <w:b w:val="0"/>
-                <w:bCs w:val="0"/>
-              </w:rPr>
-            </w:pPr>
-            <w:r>
-              <w:rPr>
-                <w:rFonts w:ascii="Lucida Sans Typewriter" w:hAnsi="Lucida Sans Typewriter"/>
-                <w:b w:val="0"/>
-                <w:bCs w:val="0"/>
-              </w:rPr>
-              <w:t xml:space="preserve">    Deduct: Purchase Returns &amp; Allowance</w:t>
-            </w:r>
-          </w:p>
-          <w:p>
-            <w:pPr>
-              <w:rPr>
-                <w:rFonts w:ascii="Lucida Sans Typewriter" w:hAnsi="Lucida Sans Typewriter"/>
-              </w:rPr>
-            </w:pPr>
-            <w:r>
-              <w:rPr>
-                <w:rFonts w:ascii="Lucida Sans Typewriter" w:hAnsi="Lucida Sans Typewriter"/>
-                <w:b w:val="0"/>
-                <w:bCs w:val="0"/>
-              </w:rPr>
-              <w:t xml:space="preserve">            Cash Discount on Purchases</w:t>
-            </w:r>
-          </w:p>
-          <w:p>
-            <w:pPr>
-              <w:rPr>
-                <w:rFonts w:ascii="Lucida Sans Typewriter" w:hAnsi="Lucida Sans Typewriter"/>
-                <w:b w:val="0"/>
-                <w:bCs w:val="0"/>
-              </w:rPr>
-            </w:pPr>
-          </w:p>
-          <w:p>
-            <w:pPr>
-              <w:rPr>
-                <w:rFonts w:ascii="Lucida Sans Typewriter" w:hAnsi="Lucida Sans Typewriter"/>
-                <w:b w:val="0"/>
-                <w:bCs w:val="0"/>
-              </w:rPr>
-            </w:pPr>
-            <w:r>
-              <w:rPr>
-                <w:rFonts w:ascii="Lucida Sans Typewriter" w:hAnsi="Lucida Sans Typewriter"/>
-                <w:b w:val="0"/>
-                <w:bCs w:val="0"/>
-              </w:rPr>
-              <w:t xml:space="preserve">  Cost of Goods Acquired</w:t>
-            </w:r>
-          </w:p>
-          <w:p>
-            <w:pPr>
-              <w:rPr>
-                <w:rFonts w:ascii="Lucida Sans Typewriter" w:hAnsi="Lucida Sans Typewriter"/>
-              </w:rPr>
-            </w:pPr>
-            <w:r>
-              <w:rPr>
-                <w:rFonts w:ascii="Lucida Sans Typewriter" w:hAnsi="Lucida Sans Typewriter"/>
-                <w:b w:val="0"/>
-                <w:bCs w:val="0"/>
-              </w:rPr>
-              <w:t xml:space="preserve">    Inventory, December 31, 2017</w:t>
-            </w:r>
-          </w:p>
-          <w:p>
-            <w:pPr>
-              <w:rPr>
-                <w:rFonts w:ascii="Lucida Sans Typewriter" w:hAnsi="Lucida Sans Typewriter"/>
-                <w:b w:val="0"/>
-                <w:bCs w:val="0"/>
-              </w:rPr>
-            </w:pPr>
-          </w:p>
-          <w:p>
-            <w:pPr>
-              <w:rPr>
-                <w:rFonts w:ascii="Lucida Sans Typewriter" w:hAnsi="Lucida Sans Typewriter"/>
-                <w:b w:val="0"/>
-                <w:bCs w:val="0"/>
-              </w:rPr>
-            </w:pPr>
-            <w:r>
-              <w:rPr>
-                <w:rFonts w:ascii="Lucida Sans Typewriter" w:hAnsi="Lucida Sans Typewriter"/>
-                <w:b w:val="0"/>
-                <w:bCs w:val="0"/>
-              </w:rPr>
-              <w:t xml:space="preserve">  Cost of Goods Available for Sale</w:t>
-            </w:r>
-          </w:p>
-          <w:p>
-            <w:pPr>
-              <w:rPr>
-                <w:rFonts w:ascii="Lucida Sans Typewriter" w:hAnsi="Lucida Sans Typewriter"/>
-              </w:rPr>
-            </w:pPr>
-            <w:r>
-              <w:rPr>
-                <w:rFonts w:ascii="Lucida Sans Typewriter" w:hAnsi="Lucida Sans Typewriter"/>
-                <w:b w:val="0"/>
-                <w:bCs w:val="0"/>
-              </w:rPr>
-              <w:t xml:space="preserve">    Deduct: Inventory, May 3, 2018</w:t>
-            </w:r>
+              </w:rPr>
+            </w:pPr>
           </w:p>
         </w:tc>
         <w:tc>
           <w:tcPr>
-            <w:tcW w:w="1418" w:type="dxa"/>
+            <w:tcW w:w="1276" w:type="dxa"/>
           </w:tcPr>
-          <w:p>
-            <w:pPr>
-              <w:cnfStyle w:val="000000100000" w:firstRow="0" w:lastRow="0" w:firstColumn="0" w:lastColumn="0" w:oddVBand="0" w:evenVBand="0" w:oddHBand="1" w:evenHBand="0" w:firstRowFirstColumn="0" w:firstRowLastColumn="0" w:lastRowFirstColumn="0" w:lastRowLastColumn="0"/>
-              <w:rPr>
-                <w:rFonts w:ascii="Lucida Sans Typewriter" w:hAnsi="Lucida Sans Typewriter"/>
-              </w:rPr>
-            </w:pPr>
-          </w:p>
-          <w:p>
-            <w:pPr>
-              <w:cnfStyle w:val="000000100000" w:firstRow="0" w:lastRow="0" w:firstColumn="0" w:lastColumn="0" w:oddVBand="0" w:evenVBand="0" w:oddHBand="1" w:evenHBand="0" w:firstRowFirstColumn="0" w:firstRowLastColumn="0" w:lastRowFirstColumn="0" w:lastRowLastColumn="0"/>
-              <w:rPr>
-                <w:rFonts w:ascii="Lucida Sans Typewriter" w:hAnsi="Lucida Sans Typewriter"/>
-              </w:rPr>
-            </w:pPr>
-          </w:p>
-          <w:p>
-            <w:pPr>
-              <w:cnfStyle w:val="000000100000" w:firstRow="0" w:lastRow="0" w:firstColumn="0" w:lastColumn="0" w:oddVBand="0" w:evenVBand="0" w:oddHBand="1" w:evenHBand="0" w:firstRowFirstColumn="0" w:firstRowLastColumn="0" w:lastRowFirstColumn="0" w:lastRowLastColumn="0"/>
-              <w:rPr>
-                <w:rFonts w:ascii="Lucida Sans Typewriter" w:hAnsi="Lucida Sans Typewriter"/>
-              </w:rPr>
-            </w:pPr>
-          </w:p>
           <w:p>
             <w:pPr>
               <w:jc w:val="right"/>
@@ -546,7 +678,7 @@
               <w:rPr>
                 <w:rFonts w:ascii="Lucida Sans Typewriter" w:hAnsi="Lucida Sans Typewriter"/>
               </w:rPr>
-              <w:t>159,000</w:t>
+              <w:t>175</w:t>
             </w:r>
           </w:p>
           <w:p>
@@ -561,37 +693,7 @@
               <w:rPr>
                 <w:rFonts w:ascii="Lucida Sans Typewriter" w:hAnsi="Lucida Sans Typewriter"/>
               </w:rPr>
-              <w:t>4,000</w:t>
-            </w:r>
-          </w:p>
-          <w:p>
-            <w:pPr>
-              <w:jc w:val="right"/>
-              <w:cnfStyle w:val="000000100000" w:firstRow="0" w:lastRow="0" w:firstColumn="0" w:lastColumn="0" w:oddVBand="0" w:evenVBand="0" w:oddHBand="1" w:evenHBand="0" w:firstRowFirstColumn="0" w:firstRowLastColumn="0" w:lastRowFirstColumn="0" w:lastRowLastColumn="0"/>
-              <w:rPr>
-                <w:rFonts w:ascii="Lucida Sans Typewriter" w:hAnsi="Lucida Sans Typewriter"/>
-              </w:rPr>
-            </w:pPr>
-            <w:r>
-              <w:rPr>
-                <w:rFonts w:ascii="Lucida Sans Typewriter" w:hAnsi="Lucida Sans Typewriter"/>
-              </w:rPr>
-              <w:t>(7,000)</w:t>
-            </w:r>
-          </w:p>
-          <w:p>
-            <w:pPr>
-              <w:jc w:val="right"/>
-              <w:cnfStyle w:val="000000100000" w:firstRow="0" w:lastRow="0" w:firstColumn="0" w:lastColumn="0" w:oddVBand="0" w:evenVBand="0" w:oddHBand="1" w:evenHBand="0" w:firstRowFirstColumn="0" w:firstRowLastColumn="0" w:lastRowFirstColumn="0" w:lastRowLastColumn="0"/>
-              <w:rPr>
-                <w:rFonts w:ascii="Lucida Sans Typewriter" w:hAnsi="Lucida Sans Typewriter"/>
-              </w:rPr>
-            </w:pPr>
-            <w:r>
-              <w:rPr>
-                <w:rFonts w:ascii="Lucida Sans Typewriter" w:hAnsi="Lucida Sans Typewriter"/>
-              </w:rPr>
-              <w:t>(2,000)</w:t>
+              <w:t>70</w:t>
             </w:r>
           </w:p>
           <w:p>
@@ -606,35 +708,27 @@
         </w:tc>
         <w:tc>
           <w:tcPr>
-            <w:tcW w:w="1984" w:type="dxa"/>
-            <w:vMerge w:val="restart"/>
+            <w:tcW w:w="1224" w:type="dxa"/>
+            <w:vMerge/>
           </w:tcPr>
           <w:p>
             <w:pPr>
-              <w:jc w:val="right"/>
               <w:cnfStyle w:val="000000100000" w:firstRow="0" w:lastRow="0" w:firstColumn="0" w:lastColumn="0" w:oddVBand="0" w:evenVBand="0" w:oddHBand="1" w:evenHBand="0" w:firstRowFirstColumn="0" w:firstRowLastColumn="0" w:lastRowFirstColumn="0" w:lastRowLastColumn="0"/>
               <w:rPr>
                 <w:rFonts w:ascii="Lucida Sans Typewriter" w:hAnsi="Lucida Sans Typewriter"/>
-                <w:b/>
-                <w:bCs/>
-              </w:rPr>
-            </w:pPr>
-            <w:r>
-              <w:rPr>
-                <w:rFonts w:ascii="Lucida Sans Typewriter" w:hAnsi="Lucida Sans Typewriter"/>
-                <w:b/>
-                <w:bCs/>
-              </w:rPr>
-              <w:t>256,000</w:t>
-            </w:r>
+              </w:rPr>
+            </w:pPr>
           </w:p>
         </w:tc>
       </w:tr>
       <w:tr>
+        <w:trPr>
+          <w:trHeight w:val="282"/>
+        </w:trPr>
         <w:tc>
           <w:tcPr>
             <w:cnfStyle w:val="001000000000" w:firstRow="0" w:lastRow="0" w:firstColumn="1" w:lastColumn="0" w:oddVBand="0" w:evenVBand="0" w:oddHBand="0" w:evenHBand="0" w:firstRowFirstColumn="0" w:firstRowLastColumn="0" w:lastRowFirstColumn="0" w:lastRowLastColumn="0"/>
-            <w:tcW w:w="6232" w:type="dxa"/>
+            <w:tcW w:w="6516" w:type="dxa"/>
             <w:vMerge/>
           </w:tcPr>
           <w:p>
@@ -647,7 +741,8 @@
         </w:tc>
         <w:tc>
           <w:tcPr>
-            <w:tcW w:w="1418" w:type="dxa"/>
+            <w:tcW w:w="1276" w:type="dxa"/>
+            <w:vMerge w:val="restart"/>
           </w:tcPr>
           <w:p>
             <w:pPr>
@@ -661,19 +756,7 @@
               <w:rPr>
                 <w:rFonts w:ascii="Lucida Sans Typewriter" w:hAnsi="Lucida Sans Typewriter"/>
               </w:rPr>
-              <w:t>15</w:t>
-            </w:r>
-            <w:r>
-              <w:rPr>
-                <w:rFonts w:ascii="Lucida Sans Typewriter" w:hAnsi="Lucida Sans Typewriter"/>
-              </w:rPr>
-              <w:t>4</w:t>
-            </w:r>
-            <w:r>
-              <w:rPr>
-                <w:rFonts w:ascii="Lucida Sans Typewriter" w:hAnsi="Lucida Sans Typewriter"/>
-              </w:rPr>
-              <w:t>,000</w:t>
+              <w:t>245</w:t>
             </w:r>
           </w:p>
           <w:p>
@@ -688,22 +771,13 @@
               <w:rPr>
                 <w:rFonts w:ascii="Lucida Sans Typewriter" w:hAnsi="Lucida Sans Typewriter"/>
               </w:rPr>
-              <w:t>38,000</w:t>
-            </w:r>
-          </w:p>
-          <w:p>
-            <w:pPr>
-              <w:jc w:val="right"/>
-              <w:cnfStyle w:val="000000000000" w:firstRow="0" w:lastRow="0" w:firstColumn="0" w:lastColumn="0" w:oddVBand="0" w:evenVBand="0" w:oddHBand="0" w:evenHBand="0" w:firstRowFirstColumn="0" w:firstRowLastColumn="0" w:lastRowFirstColumn="0" w:lastRowLastColumn="0"/>
-              <w:rPr>
-                <w:rFonts w:ascii="Lucida Sans Typewriter" w:hAnsi="Lucida Sans Typewriter"/>
-              </w:rPr>
-            </w:pPr>
+              <w:t>(85)</w:t>
+            </w:r>
           </w:p>
         </w:tc>
         <w:tc>
           <w:tcPr>
-            <w:tcW w:w="1984" w:type="dxa"/>
+            <w:tcW w:w="1224" w:type="dxa"/>
             <w:vMerge/>
           </w:tcPr>
           <w:p>
@@ -723,76 +797,55 @@
         <w:tc>
           <w:tcPr>
             <w:cnfStyle w:val="001000000000" w:firstRow="0" w:lastRow="0" w:firstColumn="1" w:lastColumn="0" w:oddVBand="0" w:evenVBand="0" w:oddHBand="0" w:evenHBand="0" w:firstRowFirstColumn="0" w:firstRowLastColumn="0" w:lastRowFirstColumn="0" w:lastRowLastColumn="0"/>
-            <w:tcW w:w="6232" w:type="dxa"/>
+            <w:tcW w:w="6516" w:type="dxa"/>
             <w:vMerge/>
           </w:tcPr>
           <w:p>
             <w:pPr>
               <w:rPr>
                 <w:rFonts w:ascii="Lucida Sans Typewriter" w:hAnsi="Lucida Sans Typewriter"/>
+                <w:b w:val="0"/>
+                <w:bCs w:val="0"/>
               </w:rPr>
             </w:pPr>
           </w:p>
         </w:tc>
         <w:tc>
           <w:tcPr>
-            <w:tcW w:w="1418" w:type="dxa"/>
+            <w:tcW w:w="1276" w:type="dxa"/>
+            <w:vMerge/>
           </w:tcPr>
           <w:p>
             <w:pPr>
-              <w:jc w:val="right"/>
               <w:cnfStyle w:val="000000100000" w:firstRow="0" w:lastRow="0" w:firstColumn="0" w:lastColumn="0" w:oddVBand="0" w:evenVBand="0" w:oddHBand="1" w:evenHBand="0" w:firstRowFirstColumn="0" w:firstRowLastColumn="0" w:lastRowFirstColumn="0" w:lastRowLastColumn="0"/>
               <w:rPr>
                 <w:rFonts w:ascii="Lucida Sans Typewriter" w:hAnsi="Lucida Sans Typewriter"/>
               </w:rPr>
             </w:pPr>
-            <w:r>
-              <w:rPr>
-                <w:rFonts w:ascii="Lucida Sans Typewriter" w:hAnsi="Lucida Sans Typewriter"/>
-              </w:rPr>
-              <w:t>19</w:t>
-            </w:r>
-            <w:r>
-              <w:rPr>
-                <w:rFonts w:ascii="Lucida Sans Typewriter" w:hAnsi="Lucida Sans Typewriter"/>
-              </w:rPr>
-              <w:t>2</w:t>
-            </w:r>
-            <w:r>
-              <w:rPr>
-                <w:rFonts w:ascii="Lucida Sans Typewriter" w:hAnsi="Lucida Sans Typewriter"/>
-              </w:rPr>
-              <w:t>,000</w:t>
-            </w:r>
-          </w:p>
-          <w:p>
-            <w:pPr>
-              <w:jc w:val="right"/>
-              <w:cnfStyle w:val="000000100000" w:firstRow="0" w:lastRow="0" w:firstColumn="0" w:lastColumn="0" w:oddVBand="0" w:evenVBand="0" w:oddHBand="1" w:evenHBand="0" w:firstRowFirstColumn="0" w:firstRowLastColumn="0" w:lastRowFirstColumn="0" w:lastRowLastColumn="0"/>
-              <w:rPr>
-                <w:rFonts w:ascii="Lucida Sans Typewriter" w:hAnsi="Lucida Sans Typewriter"/>
-              </w:rPr>
-            </w:pPr>
-            <w:r>
-              <w:rPr>
-                <w:rFonts w:ascii="Lucida Sans Typewriter" w:hAnsi="Lucida Sans Typewriter"/>
-              </w:rPr>
-              <w:t>(51,200)</w:t>
-            </w:r>
           </w:p>
         </w:tc>
         <w:tc>
           <w:tcPr>
-            <w:tcW w:w="1984" w:type="dxa"/>
-            <w:vMerge/>
+            <w:tcW w:w="1224" w:type="dxa"/>
           </w:tcPr>
           <w:p>
             <w:pPr>
+              <w:jc w:val="right"/>
               <w:cnfStyle w:val="000000100000" w:firstRow="0" w:lastRow="0" w:firstColumn="0" w:lastColumn="0" w:oddVBand="0" w:evenVBand="0" w:oddHBand="1" w:evenHBand="0" w:firstRowFirstColumn="0" w:firstRowLastColumn="0" w:lastRowFirstColumn="0" w:lastRowLastColumn="0"/>
               <w:rPr>
                 <w:rFonts w:ascii="Lucida Sans Typewriter" w:hAnsi="Lucida Sans Typewriter"/>
-              </w:rPr>
-            </w:pPr>
+                <w:b/>
+                <w:bCs/>
+              </w:rPr>
+            </w:pPr>
+            <w:r>
+              <w:rPr>
+                <w:rFonts w:ascii="Lucida Sans Typewriter" w:hAnsi="Lucida Sans Typewriter"/>
+                <w:b/>
+                <w:bCs/>
+              </w:rPr>
+              <w:t>160</w:t>
+            </w:r>
           </w:p>
         </w:tc>
       </w:tr>
@@ -800,33 +853,28 @@
         <w:tc>
           <w:tcPr>
             <w:cnfStyle w:val="001000000000" w:firstRow="0" w:lastRow="0" w:firstColumn="1" w:lastColumn="0" w:oddVBand="0" w:evenVBand="0" w:oddHBand="0" w:evenHBand="0" w:firstRowFirstColumn="0" w:firstRowLastColumn="0" w:lastRowFirstColumn="0" w:lastRowLastColumn="0"/>
-            <w:tcW w:w="6232" w:type="dxa"/>
+            <w:tcW w:w="6516" w:type="dxa"/>
           </w:tcPr>
           <w:p>
             <w:pPr>
               <w:rPr>
                 <w:rFonts w:ascii="Lucida Sans Typewriter" w:hAnsi="Lucida Sans Typewriter"/>
-                <w:b w:val="0"/>
-                <w:bCs w:val="0"/>
-              </w:rPr>
-            </w:pPr>
-            <w:r>
-              <w:rPr>
-                <w:rFonts w:ascii="Lucida Sans Typewriter" w:hAnsi="Lucida Sans Typewriter"/>
-                <w:b w:val="0"/>
-                <w:bCs w:val="0"/>
-              </w:rPr>
-              <w:t>Net Cost of Goods Sold</w:t>
+              </w:rPr>
+            </w:pPr>
+            <w:r>
+              <w:rPr>
+                <w:rFonts w:ascii="Lucida Sans Typewriter" w:hAnsi="Lucida Sans Typewriter"/>
+              </w:rPr>
+              <w:t>Gross Profit</w:t>
             </w:r>
           </w:p>
         </w:tc>
         <w:tc>
           <w:tcPr>
-            <w:tcW w:w="1418" w:type="dxa"/>
+            <w:tcW w:w="1276" w:type="dxa"/>
           </w:tcPr>
           <w:p>
             <w:pPr>
-              <w:jc w:val="right"/>
               <w:cnfStyle w:val="000000000000" w:firstRow="0" w:lastRow="0" w:firstColumn="0" w:lastColumn="0" w:oddVBand="0" w:evenVBand="0" w:oddHBand="0" w:evenHBand="0" w:firstRowFirstColumn="0" w:firstRowLastColumn="0" w:lastRowFirstColumn="0" w:lastRowLastColumn="0"/>
               <w:rPr>
                 <w:rFonts w:ascii="Lucida Sans Typewriter" w:hAnsi="Lucida Sans Typewriter"/>
@@ -836,7 +884,7 @@
         </w:tc>
         <w:tc>
           <w:tcPr>
-            <w:tcW w:w="1984" w:type="dxa"/>
+            <w:tcW w:w="1224" w:type="dxa"/>
           </w:tcPr>
           <w:p>
             <w:pPr>
@@ -854,69 +902,7 @@
                 <w:b/>
                 <w:bCs/>
               </w:rPr>
-              <w:t>140,800</w:t>
-            </w:r>
-          </w:p>
-        </w:tc>
-      </w:tr>
-      <w:tr>
-        <w:trPr>
-          <w:cnfStyle w:val="000000100000" w:firstRow="0" w:lastRow="0" w:firstColumn="0" w:lastColumn="0" w:oddVBand="0" w:evenVBand="0" w:oddHBand="1" w:evenHBand="0" w:firstRowFirstColumn="0" w:firstRowLastColumn="0" w:lastRowFirstColumn="0" w:lastRowLastColumn="0"/>
-        </w:trPr>
-        <w:tc>
-          <w:tcPr>
-            <w:cnfStyle w:val="001000000000" w:firstRow="0" w:lastRow="0" w:firstColumn="1" w:lastColumn="0" w:oddVBand="0" w:evenVBand="0" w:oddHBand="0" w:evenHBand="0" w:firstRowFirstColumn="0" w:firstRowLastColumn="0" w:lastRowFirstColumn="0" w:lastRowLastColumn="0"/>
-            <w:tcW w:w="6232" w:type="dxa"/>
-          </w:tcPr>
-          <w:p>
-            <w:pPr>
-              <w:rPr>
-                <w:rFonts w:ascii="Lucida Sans Typewriter" w:hAnsi="Lucida Sans Typewriter"/>
-              </w:rPr>
-            </w:pPr>
-            <w:r>
-              <w:rPr>
-                <w:rFonts w:ascii="Lucida Sans Typewriter" w:hAnsi="Lucida Sans Typewriter"/>
-              </w:rPr>
-              <w:t>Gross Profit</w:t>
-            </w:r>
-          </w:p>
-        </w:tc>
-        <w:tc>
-          <w:tcPr>
-            <w:tcW w:w="1418" w:type="dxa"/>
-          </w:tcPr>
-          <w:p>
-            <w:pPr>
-              <w:jc w:val="right"/>
-              <w:cnfStyle w:val="000000100000" w:firstRow="0" w:lastRow="0" w:firstColumn="0" w:lastColumn="0" w:oddVBand="0" w:evenVBand="0" w:oddHBand="1" w:evenHBand="0" w:firstRowFirstColumn="0" w:firstRowLastColumn="0" w:lastRowFirstColumn="0" w:lastRowLastColumn="0"/>
-              <w:rPr>
-                <w:rFonts w:ascii="Lucida Sans Typewriter" w:hAnsi="Lucida Sans Typewriter"/>
-              </w:rPr>
-            </w:pPr>
-          </w:p>
-        </w:tc>
-        <w:tc>
-          <w:tcPr>
-            <w:tcW w:w="1984" w:type="dxa"/>
-          </w:tcPr>
-          <w:p>
-            <w:pPr>
-              <w:jc w:val="right"/>
-              <w:cnfStyle w:val="000000100000" w:firstRow="0" w:lastRow="0" w:firstColumn="0" w:lastColumn="0" w:oddVBand="0" w:evenVBand="0" w:oddHBand="1" w:evenHBand="0" w:firstRowFirstColumn="0" w:firstRowLastColumn="0" w:lastRowFirstColumn="0" w:lastRowLastColumn="0"/>
-              <w:rPr>
-                <w:rFonts w:ascii="Lucida Sans Typewriter" w:hAnsi="Lucida Sans Typewriter"/>
-                <w:b/>
-                <w:bCs/>
-              </w:rPr>
-            </w:pPr>
-            <w:r>
-              <w:rPr>
-                <w:rFonts w:ascii="Lucida Sans Typewriter" w:hAnsi="Lucida Sans Typewriter"/>
-                <w:b/>
-                <w:bCs/>
-              </w:rPr>
-              <w:t>115,200</w:t>
+              <w:t>40</w:t>
             </w:r>
           </w:p>
         </w:tc>
@@ -931,9 +917,6 @@
     </w:p>
     <w:p>
       <w:pPr>
-        <w:tabs>
-          <w:tab w:val="left" w:pos="2650"/>
-        </w:tabs>
         <w:rPr>
           <w:rFonts w:ascii="Lucida Sans Typewriter" w:hAnsi="Lucida Sans Typewriter"/>
         </w:rPr>
@@ -942,100 +925,93 @@
         <w:rPr>
           <w:rFonts w:ascii="Lucida Sans Typewriter" w:hAnsi="Lucida Sans Typewriter"/>
         </w:rPr>
-        <w:t>Some calculations to support above values:</w:t>
-      </w:r>
-    </w:p>
-    <w:p>
-      <w:pPr>
-        <w:pStyle w:val="ListParagraph"/>
-        <w:numPr>
-          <w:ilvl w:val="0"/>
-          <w:numId w:val="1"/>
-        </w:numPr>
-        <w:tabs>
-          <w:tab w:val="left" w:pos="2650"/>
-        </w:tabs>
-        <w:rPr>
-          <w:rFonts w:ascii="Lucida Sans Typewriter" w:hAnsi="Lucida Sans Typewriter"/>
-        </w:rPr>
-      </w:pPr>
-      <w:r>
-        <w:rPr>
-          <w:rFonts w:ascii="Lucida Sans Typewriter" w:hAnsi="Lucida Sans Typewriter"/>
-        </w:rPr>
-        <w:t>Gross Profit = 45% of net sales = 45% of $256,000 = $115,200.</w:t>
-      </w:r>
-    </w:p>
-    <w:p>
-      <w:pPr>
-        <w:pStyle w:val="ListParagraph"/>
-        <w:numPr>
-          <w:ilvl w:val="0"/>
-          <w:numId w:val="1"/>
-        </w:numPr>
-        <w:tabs>
-          <w:tab w:val="left" w:pos="2650"/>
-        </w:tabs>
-        <w:rPr>
-          <w:rFonts w:ascii="Lucida Sans Typewriter" w:hAnsi="Lucida Sans Typewriter"/>
-        </w:rPr>
-      </w:pPr>
-      <w:r>
-        <w:rPr>
-          <w:rFonts w:ascii="Lucida Sans Typewriter" w:hAnsi="Lucida Sans Typewriter"/>
-        </w:rPr>
-        <w:t>Net Cost of Goods Sold = Net Sales – Gross Profit = $140,800.</w:t>
-      </w:r>
-    </w:p>
-    <w:p>
-      <w:pPr>
-        <w:pStyle w:val="ListParagraph"/>
-        <w:numPr>
-          <w:ilvl w:val="0"/>
-          <w:numId w:val="1"/>
-        </w:numPr>
-        <w:tabs>
-          <w:tab w:val="left" w:pos="2650"/>
-        </w:tabs>
-        <w:rPr>
-          <w:rFonts w:ascii="Lucida Sans Typewriter" w:hAnsi="Lucida Sans Typewriter"/>
-        </w:rPr>
-      </w:pPr>
-      <w:r>
-        <w:rPr>
-          <w:rFonts w:ascii="Lucida Sans Typewriter" w:hAnsi="Lucida Sans Typewriter"/>
-        </w:rPr>
-        <w:t>Other values are added according to their importance.</w:t>
-      </w:r>
-    </w:p>
-    <w:p>
-      <w:pPr>
-        <w:tabs>
-          <w:tab w:val="left" w:pos="2650"/>
-        </w:tabs>
-        <w:rPr>
-          <w:rFonts w:ascii="Lucida Sans Typewriter" w:hAnsi="Lucida Sans Typewriter"/>
-        </w:rPr>
-      </w:pPr>
-      <w:r>
-        <w:rPr>
-          <w:rFonts w:ascii="Lucida Sans Typewriter" w:hAnsi="Lucida Sans Typewriter"/>
-        </w:rPr>
-        <w:t xml:space="preserve">Thus, based on the above table, we can see that the value of inventory on May 3, 2018, was </w:t>
-      </w:r>
-      <w:r>
-        <w:rPr>
-          <w:rFonts w:ascii="Lucida Sans Typewriter" w:hAnsi="Lucida Sans Typewriter"/>
-          <w:b/>
-          <w:bCs/>
-        </w:rPr>
-        <w:t>$51,200</w:t>
+        <w:t xml:space="preserve">The </w:t>
       </w:r>
       <w:r>
         <w:rPr>
           <w:rFonts w:ascii="Lucida Sans Typewriter" w:hAnsi="Lucida Sans Typewriter"/>
         </w:rPr>
-        <w:t xml:space="preserve">. This is the estimate of the inventory that was destroyed due to earthquake. </w:t>
+        <w:t>calculations supporting the above table are as follows:</w:t>
+      </w:r>
+    </w:p>
+    <w:p>
+      <w:pPr>
+        <w:pStyle w:val="ListParagraph"/>
+        <w:numPr>
+          <w:ilvl w:val="0"/>
+          <w:numId w:val="2"/>
+        </w:numPr>
+        <w:rPr>
+          <w:rFonts w:ascii="Lucida Sans Typewriter" w:hAnsi="Lucida Sans Typewriter"/>
+        </w:rPr>
+      </w:pPr>
+      <w:r>
+        <w:rPr>
+          <w:rFonts w:ascii="Lucida Sans Typewriter" w:hAnsi="Lucida Sans Typewriter"/>
+        </w:rPr>
+        <w:t>The gross profit is 20% of the sales i.e. 20% of 200 = 40.</w:t>
+      </w:r>
+    </w:p>
+    <w:p>
+      <w:pPr>
+        <w:pStyle w:val="ListParagraph"/>
+        <w:numPr>
+          <w:ilvl w:val="0"/>
+          <w:numId w:val="2"/>
+        </w:numPr>
+        <w:rPr>
+          <w:rFonts w:ascii="Lucida Sans Typewriter" w:hAnsi="Lucida Sans Typewriter"/>
+        </w:rPr>
+      </w:pPr>
+      <w:r>
+        <w:rPr>
+          <w:rFonts w:ascii="Lucida Sans Typewriter" w:hAnsi="Lucida Sans Typewriter"/>
+        </w:rPr>
+        <w:t>The net cost of goods sold is 200 – 40 = 160</w:t>
+      </w:r>
+    </w:p>
+    <w:p>
+      <w:pPr>
+        <w:pStyle w:val="ListParagraph"/>
+        <w:numPr>
+          <w:ilvl w:val="0"/>
+          <w:numId w:val="2"/>
+        </w:numPr>
+        <w:rPr>
+          <w:rFonts w:ascii="Lucida Sans Typewriter" w:hAnsi="Lucida Sans Typewriter"/>
+        </w:rPr>
+      </w:pPr>
+      <w:r>
+        <w:rPr>
+          <w:rFonts w:ascii="Lucida Sans Typewriter" w:hAnsi="Lucida Sans Typewriter"/>
+        </w:rPr>
+        <w:t>The other values are added as per their importance.</w:t>
+      </w:r>
+    </w:p>
+    <w:p>
+      <w:pPr>
+        <w:rPr>
+          <w:rFonts w:ascii="Lucida Sans Typewriter" w:hAnsi="Lucida Sans Typewriter"/>
+        </w:rPr>
+      </w:pPr>
+      <w:r>
+        <w:rPr>
+          <w:rFonts w:ascii="Lucida Sans Typewriter" w:hAnsi="Lucida Sans Typewriter"/>
+        </w:rPr>
+        <w:t xml:space="preserve">Thus, based on above table, we see that the inventory on March 9 was valued at $85,000. </w:t>
+      </w:r>
+    </w:p>
+    <w:p>
+      <w:pPr>
+        <w:rPr>
+          <w:rFonts w:ascii="Lucida Sans Typewriter" w:hAnsi="Lucida Sans Typewriter"/>
+        </w:rPr>
+      </w:pPr>
+      <w:r>
+        <w:rPr>
+          <w:rFonts w:ascii="Lucida Sans Typewriter" w:hAnsi="Lucida Sans Typewriter"/>
+        </w:rPr>
+        <w:t>If we assume no inventory shrinkage, then this is the value of items that was destroyed by fire.</w:t>
       </w:r>
     </w:p>
     <w:sectPr>
@@ -1162,8 +1138,124 @@
       </w:rPr>
     </w:lvl>
   </w:abstractNum>
+  <w:abstractNum w:abstractNumId="1" w15:restartNumberingAfterBreak="0">
+    <w:nsid w:val="6C1A7B60"/>
+    <w:multiLevelType w:val="hybridMultilevel"/>
+    <w:tmpl w:val="CF9AFB7E"/>
+    <w:lvl w:ilvl="0" w:tplc="4C3CEF32">
+      <w:start w:val="10"/>
+      <w:numFmt w:val="bullet"/>
+      <w:lvlText w:val=""/>
+      <w:lvlJc w:val="left"/>
+      <w:pPr>
+        <w:ind w:left="720" w:hanging="360"/>
+      </w:pPr>
+      <w:rPr>
+        <w:rFonts w:ascii="Symbol" w:eastAsiaTheme="minorHAnsi" w:hAnsi="Symbol" w:cstheme="minorBidi" w:hint="default"/>
+      </w:rPr>
+    </w:lvl>
+    <w:lvl w:ilvl="1" w:tplc="40090003" w:tentative="1">
+      <w:start w:val="1"/>
+      <w:numFmt w:val="bullet"/>
+      <w:lvlText w:val="o"/>
+      <w:lvlJc w:val="left"/>
+      <w:pPr>
+        <w:ind w:left="1440" w:hanging="360"/>
+      </w:pPr>
+      <w:rPr>
+        <w:rFonts w:ascii="Courier New" w:hAnsi="Courier New" w:cs="Courier New" w:hint="default"/>
+      </w:rPr>
+    </w:lvl>
+    <w:lvl w:ilvl="2" w:tplc="40090005" w:tentative="1">
+      <w:start w:val="1"/>
+      <w:numFmt w:val="bullet"/>
+      <w:lvlText w:val=""/>
+      <w:lvlJc w:val="left"/>
+      <w:pPr>
+        <w:ind w:left="2160" w:hanging="360"/>
+      </w:pPr>
+      <w:rPr>
+        <w:rFonts w:ascii="Wingdings" w:hAnsi="Wingdings" w:hint="default"/>
+      </w:rPr>
+    </w:lvl>
+    <w:lvl w:ilvl="3" w:tplc="40090001" w:tentative="1">
+      <w:start w:val="1"/>
+      <w:numFmt w:val="bullet"/>
+      <w:lvlText w:val=""/>
+      <w:lvlJc w:val="left"/>
+      <w:pPr>
+        <w:ind w:left="2880" w:hanging="360"/>
+      </w:pPr>
+      <w:rPr>
+        <w:rFonts w:ascii="Symbol" w:hAnsi="Symbol" w:hint="default"/>
+      </w:rPr>
+    </w:lvl>
+    <w:lvl w:ilvl="4" w:tplc="40090003" w:tentative="1">
+      <w:start w:val="1"/>
+      <w:numFmt w:val="bullet"/>
+      <w:lvlText w:val="o"/>
+      <w:lvlJc w:val="left"/>
+      <w:pPr>
+        <w:ind w:left="3600" w:hanging="360"/>
+      </w:pPr>
+      <w:rPr>
+        <w:rFonts w:ascii="Courier New" w:hAnsi="Courier New" w:cs="Courier New" w:hint="default"/>
+      </w:rPr>
+    </w:lvl>
+    <w:lvl w:ilvl="5" w:tplc="40090005" w:tentative="1">
+      <w:start w:val="1"/>
+      <w:numFmt w:val="bullet"/>
+      <w:lvlText w:val=""/>
+      <w:lvlJc w:val="left"/>
+      <w:pPr>
+        <w:ind w:left="4320" w:hanging="360"/>
+      </w:pPr>
+      <w:rPr>
+        <w:rFonts w:ascii="Wingdings" w:hAnsi="Wingdings" w:hint="default"/>
+      </w:rPr>
+    </w:lvl>
+    <w:lvl w:ilvl="6" w:tplc="40090001" w:tentative="1">
+      <w:start w:val="1"/>
+      <w:numFmt w:val="bullet"/>
+      <w:lvlText w:val=""/>
+      <w:lvlJc w:val="left"/>
+      <w:pPr>
+        <w:ind w:left="5040" w:hanging="360"/>
+      </w:pPr>
+      <w:rPr>
+        <w:rFonts w:ascii="Symbol" w:hAnsi="Symbol" w:hint="default"/>
+      </w:rPr>
+    </w:lvl>
+    <w:lvl w:ilvl="7" w:tplc="40090003" w:tentative="1">
+      <w:start w:val="1"/>
+      <w:numFmt w:val="bullet"/>
+      <w:lvlText w:val="o"/>
+      <w:lvlJc w:val="left"/>
+      <w:pPr>
+        <w:ind w:left="5760" w:hanging="360"/>
+      </w:pPr>
+      <w:rPr>
+        <w:rFonts w:ascii="Courier New" w:hAnsi="Courier New" w:cs="Courier New" w:hint="default"/>
+      </w:rPr>
+    </w:lvl>
+    <w:lvl w:ilvl="8" w:tplc="40090005" w:tentative="1">
+      <w:start w:val="1"/>
+      <w:numFmt w:val="bullet"/>
+      <w:lvlText w:val=""/>
+      <w:lvlJc w:val="left"/>
+      <w:pPr>
+        <w:ind w:left="6480" w:hanging="360"/>
+      </w:pPr>
+      <w:rPr>
+        <w:rFonts w:ascii="Wingdings" w:hAnsi="Wingdings" w:hint="default"/>
+      </w:rPr>
+    </w:lvl>
+  </w:abstractNum>
   <w:num w:numId="1" w16cid:durableId="1775007135">
     <w:abstractNumId w:val="0"/>
+  </w:num>
+  <w:num w:numId="2" w16cid:durableId="103966497">
+    <w:abstractNumId w:val="1"/>
   </w:num>
 </w:numbering>
 </file>

</xml_diff>

<commit_message>
07-44, fixed calculation error. Ref: #42, #43, #8
</commit_message>
<xml_diff>
--- a/Chapter 07/Exercises/07-39.docx
+++ b/Chapter 07/Exercises/07-39.docx
@@ -27,7 +27,19 @@
         <w:rPr>
           <w:rFonts w:ascii="Lucida Sans Typewriter" w:hAnsi="Lucida Sans Typewriter"/>
         </w:rPr>
-        <w:t>Let us tabulate all the values to arrive at an estimate for the cost of goods that is destroyed by fire.</w:t>
+        <w:t>Let us tabulate all the values to arrive at an estimate for the cost of goods that</w:t>
+      </w:r>
+      <w:r>
+        <w:rPr>
+          <w:rFonts w:ascii="Lucida Sans Typewriter" w:hAnsi="Lucida Sans Typewriter"/>
+        </w:rPr>
+        <w:t xml:space="preserve"> is absconded by the clerk</w:t>
+      </w:r>
+      <w:r>
+        <w:rPr>
+          <w:rFonts w:ascii="Lucida Sans Typewriter" w:hAnsi="Lucida Sans Typewriter"/>
+        </w:rPr>
+        <w:t>.</w:t>
       </w:r>
     </w:p>
     <w:tbl>
@@ -128,7 +140,13 @@
               <w:rPr>
                 <w:rFonts w:ascii="Lucida Sans Typewriter" w:hAnsi="Lucida Sans Typewriter"/>
               </w:rPr>
-              <w:t xml:space="preserve">Name: Nguyen Company </w:t>
+              <w:t xml:space="preserve">Name: </w:t>
+            </w:r>
+            <w:r>
+              <w:rPr>
+                <w:rFonts w:ascii="Lucida Sans Typewriter" w:hAnsi="Lucida Sans Typewriter"/>
+              </w:rPr>
+              <w:t xml:space="preserve">Blakely Company </w:t>
             </w:r>
           </w:p>
           <w:p>
@@ -203,6 +221,9 @@
         </w:tc>
       </w:tr>
       <w:tr>
+        <w:trPr>
+          <w:trHeight w:val="1984"/>
+        </w:trPr>
         <w:tc>
           <w:tcPr>
             <w:cnfStyle w:val="001000000000" w:firstRow="0" w:lastRow="0" w:firstColumn="1" w:lastColumn="0" w:oddVBand="0" w:evenVBand="0" w:oddHBand="0" w:evenHBand="0" w:firstRowFirstColumn="0" w:firstRowLastColumn="0" w:lastRowFirstColumn="0" w:lastRowLastColumn="0"/>
@@ -243,57 +264,58 @@
               </w:rPr>
               <w:t>Cost of Goods Sold:</w:t>
             </w:r>
-            <w:r>
+          </w:p>
+          <w:p>
+            <w:pPr>
               <w:rPr>
                 <w:rFonts w:ascii="Lucida Sans Typewriter" w:hAnsi="Lucida Sans Typewriter"/>
                 <w:b w:val="0"/>
                 <w:bCs w:val="0"/>
               </w:rPr>
-              <w:br/>
-              <w:t xml:space="preserve">   </w:t>
-            </w:r>
-            <w:r>
+            </w:pPr>
+          </w:p>
+          <w:p>
+            <w:pPr>
               <w:rPr>
                 <w:rFonts w:ascii="Lucida Sans Typewriter" w:hAnsi="Lucida Sans Typewriter"/>
                 <w:b w:val="0"/>
                 <w:bCs w:val="0"/>
               </w:rPr>
-              <w:t>Gross Purchase</w:t>
-            </w:r>
-          </w:p>
-          <w:p>
-            <w:pPr>
+            </w:pPr>
+            <w:r>
               <w:rPr>
                 <w:rFonts w:ascii="Lucida Sans Typewriter" w:hAnsi="Lucida Sans Typewriter"/>
                 <w:b w:val="0"/>
                 <w:bCs w:val="0"/>
               </w:rPr>
-            </w:pPr>
-            <w:r>
+              <w:t xml:space="preserve">   Cost of Acquisition of Goods</w:t>
+            </w:r>
+          </w:p>
+          <w:p>
+            <w:pPr>
               <w:rPr>
                 <w:rFonts w:ascii="Lucida Sans Typewriter" w:hAnsi="Lucida Sans Typewriter"/>
                 <w:b w:val="0"/>
                 <w:bCs w:val="0"/>
               </w:rPr>
-              <w:t xml:space="preserve">   Freight In Expense</w:t>
-            </w:r>
-          </w:p>
-          <w:p>
-            <w:pPr>
+            </w:pPr>
+            <w:r>
               <w:rPr>
                 <w:rFonts w:ascii="Lucida Sans Typewriter" w:hAnsi="Lucida Sans Typewriter"/>
                 <w:b w:val="0"/>
                 <w:bCs w:val="0"/>
               </w:rPr>
-            </w:pPr>
-            <w:r>
+              <w:t xml:space="preserve">     Inventory, January 1</w:t>
+            </w:r>
+          </w:p>
+          <w:p>
+            <w:pPr>
               <w:rPr>
                 <w:rFonts w:ascii="Lucida Sans Typewriter" w:hAnsi="Lucida Sans Typewriter"/>
                 <w:b w:val="0"/>
                 <w:bCs w:val="0"/>
               </w:rPr>
-              <w:t xml:space="preserve">     Deduct: Purchase Returns &amp; Allowance</w:t>
-            </w:r>
+            </w:pPr>
           </w:p>
           <w:p>
             <w:pPr>
@@ -303,82 +325,38 @@
                 <w:bCs w:val="0"/>
               </w:rPr>
             </w:pPr>
-          </w:p>
-          <w:p>
-            <w:pPr>
+            <w:r>
               <w:rPr>
                 <w:rFonts w:ascii="Lucida Sans Typewriter" w:hAnsi="Lucida Sans Typewriter"/>
                 <w:b w:val="0"/>
                 <w:bCs w:val="0"/>
               </w:rPr>
-            </w:pPr>
-            <w:r>
+              <w:t xml:space="preserve">   Cost of Goods Available for Sale</w:t>
+            </w:r>
+          </w:p>
+          <w:p>
+            <w:pPr>
               <w:rPr>
                 <w:rFonts w:ascii="Lucida Sans Typewriter" w:hAnsi="Lucida Sans Typewriter"/>
                 <w:b w:val="0"/>
                 <w:bCs w:val="0"/>
               </w:rPr>
-              <w:t xml:space="preserve">   Cost of Acquisition of Goods</w:t>
-            </w:r>
-          </w:p>
-          <w:p>
-            <w:pPr>
+            </w:pPr>
+            <w:r>
               <w:rPr>
                 <w:rFonts w:ascii="Lucida Sans Typewriter" w:hAnsi="Lucida Sans Typewriter"/>
                 <w:b w:val="0"/>
                 <w:bCs w:val="0"/>
               </w:rPr>
-            </w:pPr>
+              <w:t xml:space="preserve">     Deduct: Inventory, Ma</w:t>
+            </w:r>
             <w:r>
               <w:rPr>
                 <w:rFonts w:ascii="Lucida Sans Typewriter" w:hAnsi="Lucida Sans Typewriter"/>
                 <w:b w:val="0"/>
                 <w:bCs w:val="0"/>
               </w:rPr>
-              <w:t xml:space="preserve">     Inventory, January 1</w:t>
-            </w:r>
-          </w:p>
-          <w:p>
-            <w:pPr>
-              <w:rPr>
-                <w:rFonts w:ascii="Lucida Sans Typewriter" w:hAnsi="Lucida Sans Typewriter"/>
-                <w:b w:val="0"/>
-                <w:bCs w:val="0"/>
-              </w:rPr>
-            </w:pPr>
-          </w:p>
-          <w:p>
-            <w:pPr>
-              <w:rPr>
-                <w:rFonts w:ascii="Lucida Sans Typewriter" w:hAnsi="Lucida Sans Typewriter"/>
-                <w:b w:val="0"/>
-                <w:bCs w:val="0"/>
-              </w:rPr>
-            </w:pPr>
-            <w:r>
-              <w:rPr>
-                <w:rFonts w:ascii="Lucida Sans Typewriter" w:hAnsi="Lucida Sans Typewriter"/>
-                <w:b w:val="0"/>
-                <w:bCs w:val="0"/>
-              </w:rPr>
-              <w:t xml:space="preserve">   Cost of Goods Available for Sale</w:t>
-            </w:r>
-          </w:p>
-          <w:p>
-            <w:pPr>
-              <w:rPr>
-                <w:rFonts w:ascii="Lucida Sans Typewriter" w:hAnsi="Lucida Sans Typewriter"/>
-                <w:b w:val="0"/>
-                <w:bCs w:val="0"/>
-              </w:rPr>
-            </w:pPr>
-            <w:r>
-              <w:rPr>
-                <w:rFonts w:ascii="Lucida Sans Typewriter" w:hAnsi="Lucida Sans Typewriter"/>
-                <w:b w:val="0"/>
-                <w:bCs w:val="0"/>
-              </w:rPr>
-              <w:t xml:space="preserve">     Deduct: Inventory, March 9</w:t>
+              <w:t>y 14</w:t>
             </w:r>
           </w:p>
           <w:p>
@@ -426,6 +404,14 @@
           </w:p>
           <w:p>
             <w:pPr>
+              <w:cnfStyle w:val="000000000000" w:firstRow="0" w:lastRow="0" w:firstColumn="0" w:lastColumn="0" w:oddVBand="0" w:evenVBand="0" w:oddHBand="0" w:evenHBand="0" w:firstRowFirstColumn="0" w:firstRowLastColumn="0" w:lastRowFirstColumn="0" w:lastRowLastColumn="0"/>
+              <w:rPr>
+                <w:rFonts w:ascii="Lucida Sans Typewriter" w:hAnsi="Lucida Sans Typewriter"/>
+              </w:rPr>
+            </w:pPr>
+          </w:p>
+          <w:p>
+            <w:pPr>
               <w:jc w:val="right"/>
               <w:cnfStyle w:val="000000000000" w:firstRow="0" w:lastRow="0" w:firstColumn="0" w:lastColumn="0" w:oddVBand="0" w:evenVBand="0" w:oddHBand="0" w:evenHBand="0" w:firstRowFirstColumn="0" w:firstRowLastColumn="0" w:lastRowFirstColumn="0" w:lastRowLastColumn="0"/>
               <w:rPr>
@@ -445,7 +431,7 @@
               <w:rPr>
                 <w:rFonts w:ascii="Lucida Sans Typewriter" w:hAnsi="Lucida Sans Typewriter"/>
               </w:rPr>
-              <w:t>170</w:t>
+              <w:t>210</w:t>
             </w:r>
           </w:p>
           <w:p>
@@ -460,27 +446,11 @@
               <w:rPr>
                 <w:rFonts w:ascii="Lucida Sans Typewriter" w:hAnsi="Lucida Sans Typewriter"/>
               </w:rPr>
-              <w:t>15</w:t>
-            </w:r>
-          </w:p>
-          <w:p>
-            <w:pPr>
-              <w:jc w:val="right"/>
-              <w:cnfStyle w:val="000000000000" w:firstRow="0" w:lastRow="0" w:firstColumn="0" w:lastColumn="0" w:oddVBand="0" w:evenVBand="0" w:oddHBand="0" w:evenHBand="0" w:firstRowFirstColumn="0" w:firstRowLastColumn="0" w:lastRowFirstColumn="0" w:lastRowLastColumn="0"/>
-              <w:rPr>
-                <w:rFonts w:ascii="Lucida Sans Typewriter" w:hAnsi="Lucida Sans Typewriter"/>
-              </w:rPr>
-            </w:pPr>
-            <w:r>
-              <w:rPr>
-                <w:rFonts w:ascii="Lucida Sans Typewriter" w:hAnsi="Lucida Sans Typewriter"/>
-              </w:rPr>
-              <w:t>(10)</w:t>
-            </w:r>
-          </w:p>
-          <w:p>
-            <w:pPr>
-              <w:jc w:val="right"/>
+              <w:t>55</w:t>
+            </w:r>
+          </w:p>
+          <w:p>
+            <w:pPr>
               <w:cnfStyle w:val="000000000000" w:firstRow="0" w:lastRow="0" w:firstColumn="0" w:lastColumn="0" w:oddVBand="0" w:evenVBand="0" w:oddHBand="0" w:evenHBand="0" w:firstRowFirstColumn="0" w:firstRowLastColumn="0" w:lastRowFirstColumn="0" w:lastRowLastColumn="0"/>
               <w:rPr>
                 <w:rFonts w:ascii="Lucida Sans Typewriter" w:hAnsi="Lucida Sans Typewriter"/>
@@ -509,7 +479,7 @@
                 <w:b/>
                 <w:bCs/>
               </w:rPr>
-              <w:t>200</w:t>
+              <w:t>300</w:t>
             </w:r>
           </w:p>
           <w:p>
@@ -591,6 +561,151 @@
           </w:p>
           <w:p>
             <w:pPr>
+              <w:cnfStyle w:val="000000000000" w:firstRow="0" w:lastRow="0" w:firstColumn="0" w:lastColumn="0" w:oddVBand="0" w:evenVBand="0" w:oddHBand="0" w:evenHBand="0" w:firstRowFirstColumn="0" w:firstRowLastColumn="0" w:lastRowFirstColumn="0" w:lastRowLastColumn="0"/>
+              <w:rPr>
+                <w:rFonts w:ascii="Lucida Sans Typewriter" w:hAnsi="Lucida Sans Typewriter"/>
+                <w:b/>
+                <w:bCs/>
+              </w:rPr>
+            </w:pPr>
+          </w:p>
+          <w:p>
+            <w:pPr>
+              <w:cnfStyle w:val="000000000000" w:firstRow="0" w:lastRow="0" w:firstColumn="0" w:lastColumn="0" w:oddVBand="0" w:evenVBand="0" w:oddHBand="0" w:evenHBand="0" w:firstRowFirstColumn="0" w:firstRowLastColumn="0" w:lastRowFirstColumn="0" w:lastRowLastColumn="0"/>
+              <w:rPr>
+                <w:rFonts w:ascii="Lucida Sans Typewriter" w:hAnsi="Lucida Sans Typewriter"/>
+                <w:b/>
+                <w:bCs/>
+              </w:rPr>
+            </w:pPr>
+          </w:p>
+        </w:tc>
+      </w:tr>
+      <w:tr>
+        <w:trPr>
+          <w:cnfStyle w:val="000000100000" w:firstRow="0" w:lastRow="0" w:firstColumn="0" w:lastColumn="0" w:oddVBand="0" w:evenVBand="0" w:oddHBand="1" w:evenHBand="0" w:firstRowFirstColumn="0" w:firstRowLastColumn="0" w:lastRowFirstColumn="0" w:lastRowLastColumn="0"/>
+          <w:trHeight w:val="282"/>
+        </w:trPr>
+        <w:tc>
+          <w:tcPr>
+            <w:cnfStyle w:val="001000000000" w:firstRow="0" w:lastRow="0" w:firstColumn="1" w:lastColumn="0" w:oddVBand="0" w:evenVBand="0" w:oddHBand="0" w:evenHBand="0" w:firstRowFirstColumn="0" w:firstRowLastColumn="0" w:lastRowFirstColumn="0" w:lastRowLastColumn="0"/>
+            <w:tcW w:w="6516" w:type="dxa"/>
+            <w:vMerge/>
+          </w:tcPr>
+          <w:p>
+            <w:pPr>
+              <w:rPr>
+                <w:rFonts w:ascii="Lucida Sans Typewriter" w:hAnsi="Lucida Sans Typewriter"/>
+              </w:rPr>
+            </w:pPr>
+          </w:p>
+        </w:tc>
+        <w:tc>
+          <w:tcPr>
+            <w:tcW w:w="1276" w:type="dxa"/>
+            <w:vMerge w:val="restart"/>
+          </w:tcPr>
+          <w:p>
+            <w:pPr>
+              <w:jc w:val="right"/>
+              <w:cnfStyle w:val="000000100000" w:firstRow="0" w:lastRow="0" w:firstColumn="0" w:lastColumn="0" w:oddVBand="0" w:evenVBand="0" w:oddHBand="1" w:evenHBand="0" w:firstRowFirstColumn="0" w:firstRowLastColumn="0" w:lastRowFirstColumn="0" w:lastRowLastColumn="0"/>
+              <w:rPr>
+                <w:rFonts w:ascii="Lucida Sans Typewriter" w:hAnsi="Lucida Sans Typewriter"/>
+              </w:rPr>
+            </w:pPr>
+            <w:r>
+              <w:rPr>
+                <w:rFonts w:ascii="Lucida Sans Typewriter" w:hAnsi="Lucida Sans Typewriter"/>
+              </w:rPr>
+              <w:t>2</w:t>
+            </w:r>
+            <w:r>
+              <w:rPr>
+                <w:rFonts w:ascii="Lucida Sans Typewriter" w:hAnsi="Lucida Sans Typewriter"/>
+              </w:rPr>
+              <w:t>65</w:t>
+            </w:r>
+          </w:p>
+          <w:p>
+            <w:pPr>
+              <w:jc w:val="right"/>
+              <w:cnfStyle w:val="000000100000" w:firstRow="0" w:lastRow="0" w:firstColumn="0" w:lastColumn="0" w:oddVBand="0" w:evenVBand="0" w:oddHBand="1" w:evenHBand="0" w:firstRowFirstColumn="0" w:firstRowLastColumn="0" w:lastRowFirstColumn="0" w:lastRowLastColumn="0"/>
+              <w:rPr>
+                <w:rFonts w:ascii="Lucida Sans Typewriter" w:hAnsi="Lucida Sans Typewriter"/>
+              </w:rPr>
+            </w:pPr>
+            <w:r>
+              <w:rPr>
+                <w:rFonts w:ascii="Lucida Sans Typewriter" w:hAnsi="Lucida Sans Typewriter"/>
+              </w:rPr>
+              <w:t>(</w:t>
+            </w:r>
+            <w:r>
+              <w:rPr>
+                <w:rFonts w:ascii="Lucida Sans Typewriter" w:hAnsi="Lucida Sans Typewriter"/>
+              </w:rPr>
+              <w:t>40</w:t>
+            </w:r>
+            <w:r>
+              <w:rPr>
+                <w:rFonts w:ascii="Lucida Sans Typewriter" w:hAnsi="Lucida Sans Typewriter"/>
+              </w:rPr>
+              <w:t>)</w:t>
+            </w:r>
+          </w:p>
+        </w:tc>
+        <w:tc>
+          <w:tcPr>
+            <w:tcW w:w="1224" w:type="dxa"/>
+            <w:vMerge/>
+          </w:tcPr>
+          <w:p>
+            <w:pPr>
+              <w:cnfStyle w:val="000000100000" w:firstRow="0" w:lastRow="0" w:firstColumn="0" w:lastColumn="0" w:oddVBand="0" w:evenVBand="0" w:oddHBand="1" w:evenHBand="0" w:firstRowFirstColumn="0" w:firstRowLastColumn="0" w:lastRowFirstColumn="0" w:lastRowLastColumn="0"/>
+              <w:rPr>
+                <w:rFonts w:ascii="Lucida Sans Typewriter" w:hAnsi="Lucida Sans Typewriter"/>
+              </w:rPr>
+            </w:pPr>
+          </w:p>
+        </w:tc>
+      </w:tr>
+      <w:tr>
+        <w:tc>
+          <w:tcPr>
+            <w:cnfStyle w:val="001000000000" w:firstRow="0" w:lastRow="0" w:firstColumn="1" w:lastColumn="0" w:oddVBand="0" w:evenVBand="0" w:oddHBand="0" w:evenHBand="0" w:firstRowFirstColumn="0" w:firstRowLastColumn="0" w:lastRowFirstColumn="0" w:lastRowLastColumn="0"/>
+            <w:tcW w:w="6516" w:type="dxa"/>
+            <w:vMerge/>
+          </w:tcPr>
+          <w:p>
+            <w:pPr>
+              <w:rPr>
+                <w:rFonts w:ascii="Lucida Sans Typewriter" w:hAnsi="Lucida Sans Typewriter"/>
+                <w:b w:val="0"/>
+                <w:bCs w:val="0"/>
+              </w:rPr>
+            </w:pPr>
+          </w:p>
+        </w:tc>
+        <w:tc>
+          <w:tcPr>
+            <w:tcW w:w="1276" w:type="dxa"/>
+            <w:vMerge/>
+          </w:tcPr>
+          <w:p>
+            <w:pPr>
+              <w:cnfStyle w:val="000000000000" w:firstRow="0" w:lastRow="0" w:firstColumn="0" w:lastColumn="0" w:oddVBand="0" w:evenVBand="0" w:oddHBand="0" w:evenHBand="0" w:firstRowFirstColumn="0" w:firstRowLastColumn="0" w:lastRowFirstColumn="0" w:lastRowLastColumn="0"/>
+              <w:rPr>
+                <w:rFonts w:ascii="Lucida Sans Typewriter" w:hAnsi="Lucida Sans Typewriter"/>
+              </w:rPr>
+            </w:pPr>
+          </w:p>
+        </w:tc>
+        <w:tc>
+          <w:tcPr>
+            <w:tcW w:w="1224" w:type="dxa"/>
+          </w:tcPr>
+          <w:p>
+            <w:pPr>
               <w:jc w:val="right"/>
               <w:cnfStyle w:val="000000000000" w:firstRow="0" w:lastRow="0" w:firstColumn="0" w:lastColumn="0" w:oddVBand="0" w:evenVBand="0" w:oddHBand="0" w:evenHBand="0" w:firstRowFirstColumn="0" w:firstRowLastColumn="0" w:lastRowFirstColumn="0" w:lastRowLastColumn="0"/>
               <w:rPr>
@@ -599,48 +714,14 @@
                 <w:bCs/>
               </w:rPr>
             </w:pPr>
-          </w:p>
-          <w:p>
-            <w:pPr>
-              <w:jc w:val="right"/>
-              <w:cnfStyle w:val="000000000000" w:firstRow="0" w:lastRow="0" w:firstColumn="0" w:lastColumn="0" w:oddVBand="0" w:evenVBand="0" w:oddHBand="0" w:evenHBand="0" w:firstRowFirstColumn="0" w:firstRowLastColumn="0" w:lastRowFirstColumn="0" w:lastRowLastColumn="0"/>
+            <w:r>
               <w:rPr>
                 <w:rFonts w:ascii="Lucida Sans Typewriter" w:hAnsi="Lucida Sans Typewriter"/>
                 <w:b/>
                 <w:bCs/>
               </w:rPr>
-            </w:pPr>
-          </w:p>
-          <w:p>
-            <w:pPr>
-              <w:jc w:val="right"/>
-              <w:cnfStyle w:val="000000000000" w:firstRow="0" w:lastRow="0" w:firstColumn="0" w:lastColumn="0" w:oddVBand="0" w:evenVBand="0" w:oddHBand="0" w:evenHBand="0" w:firstRowFirstColumn="0" w:firstRowLastColumn="0" w:lastRowFirstColumn="0" w:lastRowLastColumn="0"/>
-              <w:rPr>
-                <w:rFonts w:ascii="Lucida Sans Typewriter" w:hAnsi="Lucida Sans Typewriter"/>
-                <w:b/>
-                <w:bCs/>
-              </w:rPr>
-            </w:pPr>
-          </w:p>
-          <w:p>
-            <w:pPr>
-              <w:cnfStyle w:val="000000000000" w:firstRow="0" w:lastRow="0" w:firstColumn="0" w:lastColumn="0" w:oddVBand="0" w:evenVBand="0" w:oddHBand="0" w:evenHBand="0" w:firstRowFirstColumn="0" w:firstRowLastColumn="0" w:lastRowFirstColumn="0" w:lastRowLastColumn="0"/>
-              <w:rPr>
-                <w:rFonts w:ascii="Lucida Sans Typewriter" w:hAnsi="Lucida Sans Typewriter"/>
-                <w:b/>
-                <w:bCs/>
-              </w:rPr>
-            </w:pPr>
-          </w:p>
-          <w:p>
-            <w:pPr>
-              <w:cnfStyle w:val="000000000000" w:firstRow="0" w:lastRow="0" w:firstColumn="0" w:lastColumn="0" w:oddVBand="0" w:evenVBand="0" w:oddHBand="0" w:evenHBand="0" w:firstRowFirstColumn="0" w:firstRowLastColumn="0" w:lastRowFirstColumn="0" w:lastRowLastColumn="0"/>
-              <w:rPr>
-                <w:rFonts w:ascii="Lucida Sans Typewriter" w:hAnsi="Lucida Sans Typewriter"/>
-                <w:b/>
-                <w:bCs/>
-              </w:rPr>
-            </w:pPr>
+              <w:t>225</w:t>
+            </w:r>
           </w:p>
         </w:tc>
       </w:tr>
@@ -652,7 +733,6 @@
           <w:tcPr>
             <w:cnfStyle w:val="001000000000" w:firstRow="0" w:lastRow="0" w:firstColumn="1" w:lastColumn="0" w:oddVBand="0" w:evenVBand="0" w:oddHBand="0" w:evenHBand="0" w:firstRowFirstColumn="0" w:firstRowLastColumn="0" w:lastRowFirstColumn="0" w:lastRowLastColumn="0"/>
             <w:tcW w:w="6516" w:type="dxa"/>
-            <w:vMerge/>
           </w:tcPr>
           <w:p>
             <w:pPr>
@@ -660,6 +740,12 @@
                 <w:rFonts w:ascii="Lucida Sans Typewriter" w:hAnsi="Lucida Sans Typewriter"/>
               </w:rPr>
             </w:pPr>
+            <w:r>
+              <w:rPr>
+                <w:rFonts w:ascii="Lucida Sans Typewriter" w:hAnsi="Lucida Sans Typewriter"/>
+              </w:rPr>
+              <w:t>Gross Profit</w:t>
+            </w:r>
           </w:p>
         </w:tc>
         <w:tc>
@@ -668,155 +754,6 @@
           </w:tcPr>
           <w:p>
             <w:pPr>
-              <w:jc w:val="right"/>
-              <w:cnfStyle w:val="000000100000" w:firstRow="0" w:lastRow="0" w:firstColumn="0" w:lastColumn="0" w:oddVBand="0" w:evenVBand="0" w:oddHBand="1" w:evenHBand="0" w:firstRowFirstColumn="0" w:firstRowLastColumn="0" w:lastRowFirstColumn="0" w:lastRowLastColumn="0"/>
-              <w:rPr>
-                <w:rFonts w:ascii="Lucida Sans Typewriter" w:hAnsi="Lucida Sans Typewriter"/>
-              </w:rPr>
-            </w:pPr>
-            <w:r>
-              <w:rPr>
-                <w:rFonts w:ascii="Lucida Sans Typewriter" w:hAnsi="Lucida Sans Typewriter"/>
-              </w:rPr>
-              <w:t>175</w:t>
-            </w:r>
-          </w:p>
-          <w:p>
-            <w:pPr>
-              <w:jc w:val="right"/>
-              <w:cnfStyle w:val="000000100000" w:firstRow="0" w:lastRow="0" w:firstColumn="0" w:lastColumn="0" w:oddVBand="0" w:evenVBand="0" w:oddHBand="1" w:evenHBand="0" w:firstRowFirstColumn="0" w:firstRowLastColumn="0" w:lastRowFirstColumn="0" w:lastRowLastColumn="0"/>
-              <w:rPr>
-                <w:rFonts w:ascii="Lucida Sans Typewriter" w:hAnsi="Lucida Sans Typewriter"/>
-              </w:rPr>
-            </w:pPr>
-            <w:r>
-              <w:rPr>
-                <w:rFonts w:ascii="Lucida Sans Typewriter" w:hAnsi="Lucida Sans Typewriter"/>
-              </w:rPr>
-              <w:t>70</w:t>
-            </w:r>
-          </w:p>
-          <w:p>
-            <w:pPr>
-              <w:jc w:val="right"/>
-              <w:cnfStyle w:val="000000100000" w:firstRow="0" w:lastRow="0" w:firstColumn="0" w:lastColumn="0" w:oddVBand="0" w:evenVBand="0" w:oddHBand="1" w:evenHBand="0" w:firstRowFirstColumn="0" w:firstRowLastColumn="0" w:lastRowFirstColumn="0" w:lastRowLastColumn="0"/>
-              <w:rPr>
-                <w:rFonts w:ascii="Lucida Sans Typewriter" w:hAnsi="Lucida Sans Typewriter"/>
-              </w:rPr>
-            </w:pPr>
-          </w:p>
-        </w:tc>
-        <w:tc>
-          <w:tcPr>
-            <w:tcW w:w="1224" w:type="dxa"/>
-            <w:vMerge/>
-          </w:tcPr>
-          <w:p>
-            <w:pPr>
-              <w:cnfStyle w:val="000000100000" w:firstRow="0" w:lastRow="0" w:firstColumn="0" w:lastColumn="0" w:oddVBand="0" w:evenVBand="0" w:oddHBand="1" w:evenHBand="0" w:firstRowFirstColumn="0" w:firstRowLastColumn="0" w:lastRowFirstColumn="0" w:lastRowLastColumn="0"/>
-              <w:rPr>
-                <w:rFonts w:ascii="Lucida Sans Typewriter" w:hAnsi="Lucida Sans Typewriter"/>
-              </w:rPr>
-            </w:pPr>
-          </w:p>
-        </w:tc>
-      </w:tr>
-      <w:tr>
-        <w:trPr>
-          <w:trHeight w:val="282"/>
-        </w:trPr>
-        <w:tc>
-          <w:tcPr>
-            <w:cnfStyle w:val="001000000000" w:firstRow="0" w:lastRow="0" w:firstColumn="1" w:lastColumn="0" w:oddVBand="0" w:evenVBand="0" w:oddHBand="0" w:evenHBand="0" w:firstRowFirstColumn="0" w:firstRowLastColumn="0" w:lastRowFirstColumn="0" w:lastRowLastColumn="0"/>
-            <w:tcW w:w="6516" w:type="dxa"/>
-            <w:vMerge/>
-          </w:tcPr>
-          <w:p>
-            <w:pPr>
-              <w:rPr>
-                <w:rFonts w:ascii="Lucida Sans Typewriter" w:hAnsi="Lucida Sans Typewriter"/>
-              </w:rPr>
-            </w:pPr>
-          </w:p>
-        </w:tc>
-        <w:tc>
-          <w:tcPr>
-            <w:tcW w:w="1276" w:type="dxa"/>
-            <w:vMerge w:val="restart"/>
-          </w:tcPr>
-          <w:p>
-            <w:pPr>
-              <w:jc w:val="right"/>
-              <w:cnfStyle w:val="000000000000" w:firstRow="0" w:lastRow="0" w:firstColumn="0" w:lastColumn="0" w:oddVBand="0" w:evenVBand="0" w:oddHBand="0" w:evenHBand="0" w:firstRowFirstColumn="0" w:firstRowLastColumn="0" w:lastRowFirstColumn="0" w:lastRowLastColumn="0"/>
-              <w:rPr>
-                <w:rFonts w:ascii="Lucida Sans Typewriter" w:hAnsi="Lucida Sans Typewriter"/>
-              </w:rPr>
-            </w:pPr>
-            <w:r>
-              <w:rPr>
-                <w:rFonts w:ascii="Lucida Sans Typewriter" w:hAnsi="Lucida Sans Typewriter"/>
-              </w:rPr>
-              <w:t>245</w:t>
-            </w:r>
-          </w:p>
-          <w:p>
-            <w:pPr>
-              <w:jc w:val="right"/>
-              <w:cnfStyle w:val="000000000000" w:firstRow="0" w:lastRow="0" w:firstColumn="0" w:lastColumn="0" w:oddVBand="0" w:evenVBand="0" w:oddHBand="0" w:evenHBand="0" w:firstRowFirstColumn="0" w:firstRowLastColumn="0" w:lastRowFirstColumn="0" w:lastRowLastColumn="0"/>
-              <w:rPr>
-                <w:rFonts w:ascii="Lucida Sans Typewriter" w:hAnsi="Lucida Sans Typewriter"/>
-              </w:rPr>
-            </w:pPr>
-            <w:r>
-              <w:rPr>
-                <w:rFonts w:ascii="Lucida Sans Typewriter" w:hAnsi="Lucida Sans Typewriter"/>
-              </w:rPr>
-              <w:t>(85)</w:t>
-            </w:r>
-          </w:p>
-        </w:tc>
-        <w:tc>
-          <w:tcPr>
-            <w:tcW w:w="1224" w:type="dxa"/>
-            <w:vMerge/>
-          </w:tcPr>
-          <w:p>
-            <w:pPr>
-              <w:cnfStyle w:val="000000000000" w:firstRow="0" w:lastRow="0" w:firstColumn="0" w:lastColumn="0" w:oddVBand="0" w:evenVBand="0" w:oddHBand="0" w:evenHBand="0" w:firstRowFirstColumn="0" w:firstRowLastColumn="0" w:lastRowFirstColumn="0" w:lastRowLastColumn="0"/>
-              <w:rPr>
-                <w:rFonts w:ascii="Lucida Sans Typewriter" w:hAnsi="Lucida Sans Typewriter"/>
-              </w:rPr>
-            </w:pPr>
-          </w:p>
-        </w:tc>
-      </w:tr>
-      <w:tr>
-        <w:trPr>
-          <w:cnfStyle w:val="000000100000" w:firstRow="0" w:lastRow="0" w:firstColumn="0" w:lastColumn="0" w:oddVBand="0" w:evenVBand="0" w:oddHBand="1" w:evenHBand="0" w:firstRowFirstColumn="0" w:firstRowLastColumn="0" w:lastRowFirstColumn="0" w:lastRowLastColumn="0"/>
-        </w:trPr>
-        <w:tc>
-          <w:tcPr>
-            <w:cnfStyle w:val="001000000000" w:firstRow="0" w:lastRow="0" w:firstColumn="1" w:lastColumn="0" w:oddVBand="0" w:evenVBand="0" w:oddHBand="0" w:evenHBand="0" w:firstRowFirstColumn="0" w:firstRowLastColumn="0" w:lastRowFirstColumn="0" w:lastRowLastColumn="0"/>
-            <w:tcW w:w="6516" w:type="dxa"/>
-            <w:vMerge/>
-          </w:tcPr>
-          <w:p>
-            <w:pPr>
-              <w:rPr>
-                <w:rFonts w:ascii="Lucida Sans Typewriter" w:hAnsi="Lucida Sans Typewriter"/>
-                <w:b w:val="0"/>
-                <w:bCs w:val="0"/>
-              </w:rPr>
-            </w:pPr>
-          </w:p>
-        </w:tc>
-        <w:tc>
-          <w:tcPr>
-            <w:tcW w:w="1276" w:type="dxa"/>
-            <w:vMerge/>
-          </w:tcPr>
-          <w:p>
-            <w:pPr>
               <w:cnfStyle w:val="000000100000" w:firstRow="0" w:lastRow="0" w:firstColumn="0" w:lastColumn="0" w:oddVBand="0" w:evenVBand="0" w:oddHBand="1" w:evenHBand="0" w:firstRowFirstColumn="0" w:firstRowLastColumn="0" w:lastRowFirstColumn="0" w:lastRowLastColumn="0"/>
               <w:rPr>
                 <w:rFonts w:ascii="Lucida Sans Typewriter" w:hAnsi="Lucida Sans Typewriter"/>
@@ -844,65 +781,7 @@
                 <w:b/>
                 <w:bCs/>
               </w:rPr>
-              <w:t>160</w:t>
-            </w:r>
-          </w:p>
-        </w:tc>
-      </w:tr>
-      <w:tr>
-        <w:tc>
-          <w:tcPr>
-            <w:cnfStyle w:val="001000000000" w:firstRow="0" w:lastRow="0" w:firstColumn="1" w:lastColumn="0" w:oddVBand="0" w:evenVBand="0" w:oddHBand="0" w:evenHBand="0" w:firstRowFirstColumn="0" w:firstRowLastColumn="0" w:lastRowFirstColumn="0" w:lastRowLastColumn="0"/>
-            <w:tcW w:w="6516" w:type="dxa"/>
-          </w:tcPr>
-          <w:p>
-            <w:pPr>
-              <w:rPr>
-                <w:rFonts w:ascii="Lucida Sans Typewriter" w:hAnsi="Lucida Sans Typewriter"/>
-              </w:rPr>
-            </w:pPr>
-            <w:r>
-              <w:rPr>
-                <w:rFonts w:ascii="Lucida Sans Typewriter" w:hAnsi="Lucida Sans Typewriter"/>
-              </w:rPr>
-              <w:t>Gross Profit</w:t>
-            </w:r>
-          </w:p>
-        </w:tc>
-        <w:tc>
-          <w:tcPr>
-            <w:tcW w:w="1276" w:type="dxa"/>
-          </w:tcPr>
-          <w:p>
-            <w:pPr>
-              <w:cnfStyle w:val="000000000000" w:firstRow="0" w:lastRow="0" w:firstColumn="0" w:lastColumn="0" w:oddVBand="0" w:evenVBand="0" w:oddHBand="0" w:evenHBand="0" w:firstRowFirstColumn="0" w:firstRowLastColumn="0" w:lastRowFirstColumn="0" w:lastRowLastColumn="0"/>
-              <w:rPr>
-                <w:rFonts w:ascii="Lucida Sans Typewriter" w:hAnsi="Lucida Sans Typewriter"/>
-              </w:rPr>
-            </w:pPr>
-          </w:p>
-        </w:tc>
-        <w:tc>
-          <w:tcPr>
-            <w:tcW w:w="1224" w:type="dxa"/>
-          </w:tcPr>
-          <w:p>
-            <w:pPr>
-              <w:jc w:val="right"/>
-              <w:cnfStyle w:val="000000000000" w:firstRow="0" w:lastRow="0" w:firstColumn="0" w:lastColumn="0" w:oddVBand="0" w:evenVBand="0" w:oddHBand="0" w:evenHBand="0" w:firstRowFirstColumn="0" w:firstRowLastColumn="0" w:lastRowFirstColumn="0" w:lastRowLastColumn="0"/>
-              <w:rPr>
-                <w:rFonts w:ascii="Lucida Sans Typewriter" w:hAnsi="Lucida Sans Typewriter"/>
-                <w:b/>
-                <w:bCs/>
-              </w:rPr>
-            </w:pPr>
-            <w:r>
-              <w:rPr>
-                <w:rFonts w:ascii="Lucida Sans Typewriter" w:hAnsi="Lucida Sans Typewriter"/>
-                <w:b/>
-                <w:bCs/>
-              </w:rPr>
-              <w:t>40</w:t>
+              <w:t>75</w:t>
             </w:r>
           </w:p>
         </w:tc>
@@ -949,7 +828,55 @@
         <w:rPr>
           <w:rFonts w:ascii="Lucida Sans Typewriter" w:hAnsi="Lucida Sans Typewriter"/>
         </w:rPr>
-        <w:t>The gross profit is 20% of the sales i.e. 20% of 200 = 40.</w:t>
+        <w:t>The gross profit is 2</w:t>
+      </w:r>
+      <w:r>
+        <w:rPr>
+          <w:rFonts w:ascii="Lucida Sans Typewriter" w:hAnsi="Lucida Sans Typewriter"/>
+        </w:rPr>
+        <w:t>5</w:t>
+      </w:r>
+      <w:r>
+        <w:rPr>
+          <w:rFonts w:ascii="Lucida Sans Typewriter" w:hAnsi="Lucida Sans Typewriter"/>
+        </w:rPr>
+        <w:t>% of the sales i.e. 2</w:t>
+      </w:r>
+      <w:r>
+        <w:rPr>
+          <w:rFonts w:ascii="Lucida Sans Typewriter" w:hAnsi="Lucida Sans Typewriter"/>
+        </w:rPr>
+        <w:t>5</w:t>
+      </w:r>
+      <w:r>
+        <w:rPr>
+          <w:rFonts w:ascii="Lucida Sans Typewriter" w:hAnsi="Lucida Sans Typewriter"/>
+        </w:rPr>
+        <w:t xml:space="preserve">% of </w:t>
+      </w:r>
+      <w:r>
+        <w:rPr>
+          <w:rFonts w:ascii="Lucida Sans Typewriter" w:hAnsi="Lucida Sans Typewriter"/>
+        </w:rPr>
+        <w:t>3</w:t>
+      </w:r>
+      <w:r>
+        <w:rPr>
+          <w:rFonts w:ascii="Lucida Sans Typewriter" w:hAnsi="Lucida Sans Typewriter"/>
+        </w:rPr>
+        <w:t xml:space="preserve">00 = </w:t>
+      </w:r>
+      <w:r>
+        <w:rPr>
+          <w:rFonts w:ascii="Lucida Sans Typewriter" w:hAnsi="Lucida Sans Typewriter"/>
+        </w:rPr>
+        <w:t>75</w:t>
+      </w:r>
+      <w:r>
+        <w:rPr>
+          <w:rFonts w:ascii="Lucida Sans Typewriter" w:hAnsi="Lucida Sans Typewriter"/>
+        </w:rPr>
+        <w:t>.</w:t>
       </w:r>
     </w:p>
     <w:p>
@@ -967,7 +894,25 @@
         <w:rPr>
           <w:rFonts w:ascii="Lucida Sans Typewriter" w:hAnsi="Lucida Sans Typewriter"/>
         </w:rPr>
-        <w:t>The net cost of goods sold is 200 – 40 = 160</w:t>
+        <w:t xml:space="preserve">The net cost of goods sold is </w:t>
+      </w:r>
+      <w:r>
+        <w:rPr>
+          <w:rFonts w:ascii="Lucida Sans Typewriter" w:hAnsi="Lucida Sans Typewriter"/>
+        </w:rPr>
+        <w:t>300 - 75</w:t>
+      </w:r>
+      <w:r>
+        <w:rPr>
+          <w:rFonts w:ascii="Lucida Sans Typewriter" w:hAnsi="Lucida Sans Typewriter"/>
+        </w:rPr>
+        <w:t xml:space="preserve"> = </w:t>
+      </w:r>
+      <w:r>
+        <w:rPr>
+          <w:rFonts w:ascii="Lucida Sans Typewriter" w:hAnsi="Lucida Sans Typewriter"/>
+        </w:rPr>
+        <w:t>225</w:t>
       </w:r>
     </w:p>
     <w:p>
@@ -998,7 +943,31 @@
         <w:rPr>
           <w:rFonts w:ascii="Lucida Sans Typewriter" w:hAnsi="Lucida Sans Typewriter"/>
         </w:rPr>
-        <w:t xml:space="preserve">Thus, based on above table, we see that the inventory on March 9 was valued at $85,000. </w:t>
+        <w:t>Thus, based on above table, we see that the inventory on Ma</w:t>
+      </w:r>
+      <w:r>
+        <w:rPr>
+          <w:rFonts w:ascii="Lucida Sans Typewriter" w:hAnsi="Lucida Sans Typewriter"/>
+        </w:rPr>
+        <w:t>y 14</w:t>
+      </w:r>
+      <w:r>
+        <w:rPr>
+          <w:rFonts w:ascii="Lucida Sans Typewriter" w:hAnsi="Lucida Sans Typewriter"/>
+        </w:rPr>
+        <w:t xml:space="preserve"> was valued at $</w:t>
+      </w:r>
+      <w:r>
+        <w:rPr>
+          <w:rFonts w:ascii="Lucida Sans Typewriter" w:hAnsi="Lucida Sans Typewriter"/>
+        </w:rPr>
+        <w:t>40</w:t>
+      </w:r>
+      <w:r>
+        <w:rPr>
+          <w:rFonts w:ascii="Lucida Sans Typewriter" w:hAnsi="Lucida Sans Typewriter"/>
+        </w:rPr>
+        <w:t xml:space="preserve">,000. </w:t>
       </w:r>
     </w:p>
     <w:p>
@@ -1011,7 +980,13 @@
         <w:rPr>
           <w:rFonts w:ascii="Lucida Sans Typewriter" w:hAnsi="Lucida Sans Typewriter"/>
         </w:rPr>
-        <w:t>If we assume no inventory shrinkage, then this is the value of items that was destroyed by fire.</w:t>
+        <w:t>Since the entire truck was absconded, this means that the estimated cost of inventory stolen was $40,000</w:t>
+      </w:r>
+      <w:r>
+        <w:rPr>
+          <w:rFonts w:ascii="Lucida Sans Typewriter" w:hAnsi="Lucida Sans Typewriter"/>
+        </w:rPr>
+        <w:t>.</w:t>
       </w:r>
     </w:p>
     <w:sectPr>

</xml_diff>

<commit_message>
07-45, added table for reference. Ref: #42, #43, #8
</commit_message>
<xml_diff>
--- a/Chapter 07/Exercises/07-39.docx
+++ b/Chapter 07/Exercises/07-39.docx
@@ -20,163 +20,92 @@
     <w:p>
       <w:pPr>
         <w:rPr>
-          <w:rFonts w:ascii="Lucida Sans Typewriter" w:hAnsi="Lucida Sans Typewriter"/>
+          <w:rFonts w:ascii="Lucida Console" w:hAnsi="Lucida Console"/>
         </w:rPr>
       </w:pPr>
       <w:r>
         <w:rPr>
-          <w:rFonts w:ascii="Lucida Sans Typewriter" w:hAnsi="Lucida Sans Typewriter"/>
+          <w:rFonts w:ascii="Lucida Console" w:hAnsi="Lucida Console"/>
         </w:rPr>
-        <w:t>Let us tabulate all the values to arrive at an estimate for the cost of goods that</w:t>
+        <w:t>(1)</w:t>
       </w:r>
+    </w:p>
+    <w:p>
+      <w:pPr>
+        <w:rPr>
+          <w:rFonts w:ascii="Lucida Console" w:hAnsi="Lucida Console"/>
+        </w:rPr>
+      </w:pPr>
       <w:r>
         <w:rPr>
-          <w:rFonts w:ascii="Lucida Sans Typewriter" w:hAnsi="Lucida Sans Typewriter"/>
+          <w:rFonts w:ascii="Lucida Console" w:hAnsi="Lucida Console"/>
         </w:rPr>
-        <w:t xml:space="preserve"> is absconded by the clerk</w:t>
+        <w:t xml:space="preserve">Since the ending inventory was understated by $20,000, this means that the cost of goods sold is overstated by $20,000 since we assumed that this cost is sold to customers. </w:t>
       </w:r>
+    </w:p>
+    <w:p>
+      <w:pPr>
+        <w:rPr>
+          <w:rFonts w:ascii="Lucida Console" w:hAnsi="Lucida Console"/>
+        </w:rPr>
+      </w:pPr>
       <w:r>
         <w:rPr>
-          <w:rFonts w:ascii="Lucida Sans Typewriter" w:hAnsi="Lucida Sans Typewriter"/>
+          <w:rFonts w:ascii="Lucida Console" w:hAnsi="Lucida Console"/>
         </w:rPr>
-        <w:t>.</w:t>
+        <w:t xml:space="preserve">Thus, this means that the gross profit generated will be understated by $20,000. </w:t>
+      </w:r>
+    </w:p>
+    <w:p>
+      <w:pPr>
+        <w:rPr>
+          <w:rFonts w:ascii="Lucida Console" w:hAnsi="Lucida Console"/>
+        </w:rPr>
+      </w:pPr>
+      <w:r>
+        <w:rPr>
+          <w:rFonts w:ascii="Lucida Console" w:hAnsi="Lucida Console"/>
+        </w:rPr>
+        <w:t>What does this mean? The income before tax will be hence understated by $20,000. Since income taxes are 40% on income, the taxes will be understated by $8,000, leading to the net income being understated by $12,000.</w:t>
+      </w:r>
+    </w:p>
+    <w:p>
+      <w:pPr>
+        <w:rPr>
+          <w:rFonts w:ascii="Lucida Console" w:hAnsi="Lucida Console"/>
+        </w:rPr>
+      </w:pPr>
+      <w:r>
+        <w:rPr>
+          <w:rFonts w:ascii="Lucida Console" w:hAnsi="Lucida Console"/>
+        </w:rPr>
+        <w:t>Thus, the effect can be written as a table:</w:t>
       </w:r>
     </w:p>
     <w:tbl>
       <w:tblPr>
-        <w:tblStyle w:val="PlainTable2"/>
+        <w:tblStyle w:val="TableGrid"/>
         <w:tblW w:w="0" w:type="auto"/>
         <w:tblLook w:val="04A0" w:firstRow="1" w:lastRow="0" w:firstColumn="1" w:lastColumn="0" w:noHBand="0" w:noVBand="1"/>
       </w:tblPr>
       <w:tblGrid>
-        <w:gridCol w:w="6516"/>
-        <w:gridCol w:w="1276"/>
-        <w:gridCol w:w="1224"/>
+        <w:gridCol w:w="5949"/>
+        <w:gridCol w:w="3067"/>
       </w:tblGrid>
       <w:tr>
-        <w:trPr>
-          <w:cnfStyle w:val="100000000000" w:firstRow="1" w:lastRow="0" w:firstColumn="0" w:lastColumn="0" w:oddVBand="0" w:evenVBand="0" w:oddHBand="0" w:evenHBand="0" w:firstRowFirstColumn="0" w:firstRowLastColumn="0" w:lastRowFirstColumn="0" w:lastRowLastColumn="0"/>
-        </w:trPr>
         <w:tc>
           <w:tcPr>
-            <w:cnfStyle w:val="001000000000" w:firstRow="0" w:lastRow="0" w:firstColumn="1" w:lastColumn="0" w:oddVBand="0" w:evenVBand="0" w:oddHBand="0" w:evenHBand="0" w:firstRowFirstColumn="0" w:firstRowLastColumn="0" w:lastRowFirstColumn="0" w:lastRowLastColumn="0"/>
-            <w:tcW w:w="9016" w:type="dxa"/>
-            <w:gridSpan w:val="3"/>
+            <w:tcW w:w="5949" w:type="dxa"/>
           </w:tcPr>
           <w:p>
             <w:pPr>
-              <w:jc w:val="center"/>
-              <w:rPr>
-                <w:rFonts w:ascii="Lucida Sans Typewriter" w:hAnsi="Lucida Sans Typewriter"/>
-              </w:rPr>
-            </w:pPr>
-          </w:p>
-          <w:p>
-            <w:pPr>
-              <w:jc w:val="center"/>
-              <w:rPr>
-                <w:rFonts w:ascii="Lucida Sans Typewriter" w:hAnsi="Lucida Sans Typewriter"/>
-              </w:rPr>
-            </w:pPr>
-            <w:r>
-              <w:rPr>
-                <w:rFonts w:ascii="Lucida Sans Typewriter" w:hAnsi="Lucida Sans Typewriter"/>
-              </w:rPr>
-              <w:t xml:space="preserve">STATEMENT OF INCOME </w:t>
-            </w:r>
-          </w:p>
-          <w:p>
-            <w:pPr>
-              <w:jc w:val="center"/>
-              <w:rPr>
-                <w:rFonts w:ascii="Lucida Sans Typewriter" w:hAnsi="Lucida Sans Typewriter"/>
-              </w:rPr>
-            </w:pPr>
-            <w:r>
-              <w:rPr>
-                <w:rFonts w:ascii="Lucida Sans Typewriter" w:hAnsi="Lucida Sans Typewriter"/>
-              </w:rPr>
-              <w:t>(</w:t>
-            </w:r>
-            <w:r>
-              <w:rPr>
-                <w:rFonts w:ascii="Lucida Sans Typewriter" w:hAnsi="Lucida Sans Typewriter"/>
-              </w:rPr>
-              <w:t xml:space="preserve">Amount </w:t>
-            </w:r>
-            <w:r>
-              <w:rPr>
-                <w:rFonts w:ascii="Lucida Sans Typewriter" w:hAnsi="Lucida Sans Typewriter"/>
-              </w:rPr>
-              <w:t xml:space="preserve">in </w:t>
-            </w:r>
-            <w:r>
-              <w:rPr>
-                <w:rFonts w:ascii="Lucida Sans Typewriter" w:hAnsi="Lucida Sans Typewriter"/>
-              </w:rPr>
-              <w:t xml:space="preserve">thousands of </w:t>
-            </w:r>
-            <w:r>
-              <w:rPr>
-                <w:rFonts w:ascii="Lucida Sans Typewriter" w:hAnsi="Lucida Sans Typewriter"/>
-              </w:rPr>
-              <w:t>$)</w:t>
-            </w:r>
-          </w:p>
-          <w:p>
-            <w:pPr>
-              <w:rPr>
-                <w:rFonts w:ascii="Lucida Sans Typewriter" w:hAnsi="Lucida Sans Typewriter"/>
-              </w:rPr>
-            </w:pPr>
-          </w:p>
-          <w:p>
-            <w:pPr>
-              <w:rPr>
-                <w:rFonts w:ascii="Lucida Sans Typewriter" w:hAnsi="Lucida Sans Typewriter"/>
-              </w:rPr>
-            </w:pPr>
-            <w:r>
-              <w:rPr>
-                <w:rFonts w:ascii="Lucida Sans Typewriter" w:hAnsi="Lucida Sans Typewriter"/>
-              </w:rPr>
-              <w:t xml:space="preserve">Name: </w:t>
-            </w:r>
-            <w:r>
-              <w:rPr>
-                <w:rFonts w:ascii="Lucida Sans Typewriter" w:hAnsi="Lucida Sans Typewriter"/>
-              </w:rPr>
-              <w:t xml:space="preserve">Blakely Company </w:t>
-            </w:r>
-          </w:p>
-          <w:p>
-            <w:pPr>
-              <w:jc w:val="center"/>
-              <w:rPr>
-                <w:rFonts w:ascii="Lucida Sans Typewriter" w:hAnsi="Lucida Sans Typewriter"/>
-              </w:rPr>
-            </w:pPr>
-          </w:p>
-        </w:tc>
-      </w:tr>
-      <w:tr>
-        <w:trPr>
-          <w:cnfStyle w:val="000000100000" w:firstRow="0" w:lastRow="0" w:firstColumn="0" w:lastColumn="0" w:oddVBand="0" w:evenVBand="0" w:oddHBand="1" w:evenHBand="0" w:firstRowFirstColumn="0" w:firstRowLastColumn="0" w:lastRowFirstColumn="0" w:lastRowLastColumn="0"/>
-        </w:trPr>
-        <w:tc>
-          <w:tcPr>
-            <w:cnfStyle w:val="001000000000" w:firstRow="0" w:lastRow="0" w:firstColumn="1" w:lastColumn="0" w:oddVBand="0" w:evenVBand="0" w:oddHBand="0" w:evenHBand="0" w:firstRowFirstColumn="0" w:firstRowLastColumn="0" w:lastRowFirstColumn="0" w:lastRowLastColumn="0"/>
-            <w:tcW w:w="6516" w:type="dxa"/>
-          </w:tcPr>
-          <w:p>
-            <w:pPr>
-              <w:rPr>
-                <w:rFonts w:ascii="Lucida Sans Typewriter" w:hAnsi="Lucida Sans Typewriter"/>
-              </w:rPr>
-            </w:pPr>
-            <w:r>
-              <w:rPr>
-                <w:rFonts w:ascii="Lucida Sans Typewriter" w:hAnsi="Lucida Sans Typewriter"/>
+              <w:rPr>
+                <w:rFonts w:ascii="Lucida Console" w:hAnsi="Lucida Console"/>
+              </w:rPr>
+            </w:pPr>
+            <w:r>
+              <w:rPr>
+                <w:rFonts w:ascii="Lucida Console" w:hAnsi="Lucida Console"/>
               </w:rPr>
               <w:t>Particulars</w:t>
             </w:r>
@@ -184,604 +113,232 @@
         </w:tc>
         <w:tc>
           <w:tcPr>
-            <w:tcW w:w="1276" w:type="dxa"/>
+            <w:tcW w:w="3067" w:type="dxa"/>
           </w:tcPr>
           <w:p>
             <w:pPr>
-              <w:cnfStyle w:val="000000100000" w:firstRow="0" w:lastRow="0" w:firstColumn="0" w:lastColumn="0" w:oddVBand="0" w:evenVBand="0" w:oddHBand="1" w:evenHBand="0" w:firstRowFirstColumn="0" w:firstRowLastColumn="0" w:lastRowFirstColumn="0" w:lastRowLastColumn="0"/>
-              <w:rPr>
-                <w:rFonts w:ascii="Lucida Sans Typewriter" w:hAnsi="Lucida Sans Typewriter"/>
-              </w:rPr>
-            </w:pPr>
-          </w:p>
-        </w:tc>
-        <w:tc>
-          <w:tcPr>
-            <w:tcW w:w="1224" w:type="dxa"/>
-          </w:tcPr>
-          <w:p>
-            <w:pPr>
               <w:jc w:val="right"/>
-              <w:cnfStyle w:val="000000100000" w:firstRow="0" w:lastRow="0" w:firstColumn="0" w:lastColumn="0" w:oddVBand="0" w:evenVBand="0" w:oddHBand="1" w:evenHBand="0" w:firstRowFirstColumn="0" w:firstRowLastColumn="0" w:lastRowFirstColumn="0" w:lastRowLastColumn="0"/>
-              <w:rPr>
-                <w:rFonts w:ascii="Lucida Sans Typewriter" w:hAnsi="Lucida Sans Typewriter"/>
-                <w:b/>
-                <w:bCs/>
-              </w:rPr>
-            </w:pPr>
-            <w:r>
-              <w:rPr>
-                <w:rFonts w:ascii="Lucida Sans Typewriter" w:hAnsi="Lucida Sans Typewriter"/>
-                <w:b/>
-                <w:bCs/>
-              </w:rPr>
-              <w:t>Amount</w:t>
-            </w:r>
-          </w:p>
-        </w:tc>
-      </w:tr>
-      <w:tr>
-        <w:trPr>
-          <w:trHeight w:val="1984"/>
-        </w:trPr>
-        <w:tc>
-          <w:tcPr>
-            <w:cnfStyle w:val="001000000000" w:firstRow="0" w:lastRow="0" w:firstColumn="1" w:lastColumn="0" w:oddVBand="0" w:evenVBand="0" w:oddHBand="0" w:evenHBand="0" w:firstRowFirstColumn="0" w:firstRowLastColumn="0" w:lastRowFirstColumn="0" w:lastRowLastColumn="0"/>
-            <w:tcW w:w="6516" w:type="dxa"/>
-            <w:vMerge w:val="restart"/>
-          </w:tcPr>
-          <w:p>
-            <w:pPr>
-              <w:rPr>
-                <w:rFonts w:ascii="Lucida Sans Typewriter" w:hAnsi="Lucida Sans Typewriter"/>
-              </w:rPr>
-            </w:pPr>
-            <w:r>
-              <w:rPr>
-                <w:rFonts w:ascii="Lucida Sans Typewriter" w:hAnsi="Lucida Sans Typewriter"/>
-              </w:rPr>
-              <w:t>Net Sales</w:t>
-            </w:r>
-          </w:p>
-          <w:p>
-            <w:pPr>
-              <w:rPr>
-                <w:rFonts w:ascii="Lucida Sans Typewriter" w:hAnsi="Lucida Sans Typewriter"/>
-              </w:rPr>
-            </w:pPr>
-          </w:p>
-          <w:p>
-            <w:pPr>
-              <w:rPr>
-                <w:rFonts w:ascii="Lucida Sans Typewriter" w:hAnsi="Lucida Sans Typewriter"/>
-                <w:b w:val="0"/>
-                <w:bCs w:val="0"/>
-              </w:rPr>
-            </w:pPr>
-            <w:r>
-              <w:rPr>
-                <w:rFonts w:ascii="Lucida Sans Typewriter" w:hAnsi="Lucida Sans Typewriter"/>
-              </w:rPr>
-              <w:t>Cost of Goods Sold:</w:t>
-            </w:r>
-          </w:p>
-          <w:p>
-            <w:pPr>
-              <w:rPr>
-                <w:rFonts w:ascii="Lucida Sans Typewriter" w:hAnsi="Lucida Sans Typewriter"/>
-                <w:b w:val="0"/>
-                <w:bCs w:val="0"/>
-              </w:rPr>
-            </w:pPr>
-          </w:p>
-          <w:p>
-            <w:pPr>
-              <w:rPr>
-                <w:rFonts w:ascii="Lucida Sans Typewriter" w:hAnsi="Lucida Sans Typewriter"/>
-                <w:b w:val="0"/>
-                <w:bCs w:val="0"/>
-              </w:rPr>
-            </w:pPr>
-            <w:r>
-              <w:rPr>
-                <w:rFonts w:ascii="Lucida Sans Typewriter" w:hAnsi="Lucida Sans Typewriter"/>
-                <w:b w:val="0"/>
-                <w:bCs w:val="0"/>
-              </w:rPr>
-              <w:t xml:space="preserve">   Cost of Acquisition of Goods</w:t>
-            </w:r>
-          </w:p>
-          <w:p>
-            <w:pPr>
-              <w:rPr>
-                <w:rFonts w:ascii="Lucida Sans Typewriter" w:hAnsi="Lucida Sans Typewriter"/>
-                <w:b w:val="0"/>
-                <w:bCs w:val="0"/>
-              </w:rPr>
-            </w:pPr>
-            <w:r>
-              <w:rPr>
-                <w:rFonts w:ascii="Lucida Sans Typewriter" w:hAnsi="Lucida Sans Typewriter"/>
-                <w:b w:val="0"/>
-                <w:bCs w:val="0"/>
-              </w:rPr>
-              <w:t xml:space="preserve">     Inventory, January 1</w:t>
-            </w:r>
-          </w:p>
-          <w:p>
-            <w:pPr>
-              <w:rPr>
-                <w:rFonts w:ascii="Lucida Sans Typewriter" w:hAnsi="Lucida Sans Typewriter"/>
-                <w:b w:val="0"/>
-                <w:bCs w:val="0"/>
-              </w:rPr>
-            </w:pPr>
-          </w:p>
-          <w:p>
-            <w:pPr>
-              <w:rPr>
-                <w:rFonts w:ascii="Lucida Sans Typewriter" w:hAnsi="Lucida Sans Typewriter"/>
-                <w:b w:val="0"/>
-                <w:bCs w:val="0"/>
-              </w:rPr>
-            </w:pPr>
-            <w:r>
-              <w:rPr>
-                <w:rFonts w:ascii="Lucida Sans Typewriter" w:hAnsi="Lucida Sans Typewriter"/>
-                <w:b w:val="0"/>
-                <w:bCs w:val="0"/>
-              </w:rPr>
-              <w:t xml:space="preserve">   Cost of Goods Available for Sale</w:t>
-            </w:r>
-          </w:p>
-          <w:p>
-            <w:pPr>
-              <w:rPr>
-                <w:rFonts w:ascii="Lucida Sans Typewriter" w:hAnsi="Lucida Sans Typewriter"/>
-                <w:b w:val="0"/>
-                <w:bCs w:val="0"/>
-              </w:rPr>
-            </w:pPr>
-            <w:r>
-              <w:rPr>
-                <w:rFonts w:ascii="Lucida Sans Typewriter" w:hAnsi="Lucida Sans Typewriter"/>
-                <w:b w:val="0"/>
-                <w:bCs w:val="0"/>
-              </w:rPr>
-              <w:t xml:space="preserve">     Deduct: Inventory, Ma</w:t>
-            </w:r>
-            <w:r>
-              <w:rPr>
-                <w:rFonts w:ascii="Lucida Sans Typewriter" w:hAnsi="Lucida Sans Typewriter"/>
-                <w:b w:val="0"/>
-                <w:bCs w:val="0"/>
-              </w:rPr>
-              <w:t>y 14</w:t>
-            </w:r>
-          </w:p>
-          <w:p>
-            <w:pPr>
-              <w:rPr>
-                <w:rFonts w:ascii="Lucida Sans Typewriter" w:hAnsi="Lucida Sans Typewriter"/>
-              </w:rPr>
-            </w:pPr>
-          </w:p>
-          <w:p>
-            <w:pPr>
-              <w:rPr>
-                <w:rFonts w:ascii="Lucida Sans Typewriter" w:hAnsi="Lucida Sans Typewriter"/>
-              </w:rPr>
-            </w:pPr>
-            <w:r>
-              <w:rPr>
-                <w:rFonts w:ascii="Lucida Sans Typewriter" w:hAnsi="Lucida Sans Typewriter"/>
-              </w:rPr>
-              <w:t>Net Cost of Goods Sold</w:t>
-            </w:r>
-          </w:p>
-        </w:tc>
-        <w:tc>
-          <w:tcPr>
-            <w:tcW w:w="1276" w:type="dxa"/>
-          </w:tcPr>
-          <w:p>
-            <w:pPr>
-              <w:jc w:val="right"/>
-              <w:cnfStyle w:val="000000000000" w:firstRow="0" w:lastRow="0" w:firstColumn="0" w:lastColumn="0" w:oddVBand="0" w:evenVBand="0" w:oddHBand="0" w:evenHBand="0" w:firstRowFirstColumn="0" w:firstRowLastColumn="0" w:lastRowFirstColumn="0" w:lastRowLastColumn="0"/>
-              <w:rPr>
-                <w:rFonts w:ascii="Lucida Sans Typewriter" w:hAnsi="Lucida Sans Typewriter"/>
-              </w:rPr>
-            </w:pPr>
-          </w:p>
-          <w:p>
-            <w:pPr>
-              <w:jc w:val="right"/>
-              <w:cnfStyle w:val="000000000000" w:firstRow="0" w:lastRow="0" w:firstColumn="0" w:lastColumn="0" w:oddVBand="0" w:evenVBand="0" w:oddHBand="0" w:evenHBand="0" w:firstRowFirstColumn="0" w:firstRowLastColumn="0" w:lastRowFirstColumn="0" w:lastRowLastColumn="0"/>
-              <w:rPr>
-                <w:rFonts w:ascii="Lucida Sans Typewriter" w:hAnsi="Lucida Sans Typewriter"/>
-              </w:rPr>
-            </w:pPr>
-          </w:p>
-          <w:p>
-            <w:pPr>
-              <w:cnfStyle w:val="000000000000" w:firstRow="0" w:lastRow="0" w:firstColumn="0" w:lastColumn="0" w:oddVBand="0" w:evenVBand="0" w:oddHBand="0" w:evenHBand="0" w:firstRowFirstColumn="0" w:firstRowLastColumn="0" w:lastRowFirstColumn="0" w:lastRowLastColumn="0"/>
-              <w:rPr>
-                <w:rFonts w:ascii="Lucida Sans Typewriter" w:hAnsi="Lucida Sans Typewriter"/>
-              </w:rPr>
-            </w:pPr>
-          </w:p>
-          <w:p>
-            <w:pPr>
-              <w:jc w:val="right"/>
-              <w:cnfStyle w:val="000000000000" w:firstRow="0" w:lastRow="0" w:firstColumn="0" w:lastColumn="0" w:oddVBand="0" w:evenVBand="0" w:oddHBand="0" w:evenHBand="0" w:firstRowFirstColumn="0" w:firstRowLastColumn="0" w:lastRowFirstColumn="0" w:lastRowLastColumn="0"/>
-              <w:rPr>
-                <w:rFonts w:ascii="Lucida Sans Typewriter" w:hAnsi="Lucida Sans Typewriter"/>
-              </w:rPr>
-            </w:pPr>
-          </w:p>
-          <w:p>
-            <w:pPr>
-              <w:jc w:val="right"/>
-              <w:cnfStyle w:val="000000000000" w:firstRow="0" w:lastRow="0" w:firstColumn="0" w:lastColumn="0" w:oddVBand="0" w:evenVBand="0" w:oddHBand="0" w:evenHBand="0" w:firstRowFirstColumn="0" w:firstRowLastColumn="0" w:lastRowFirstColumn="0" w:lastRowLastColumn="0"/>
-              <w:rPr>
-                <w:rFonts w:ascii="Lucida Sans Typewriter" w:hAnsi="Lucida Sans Typewriter"/>
-              </w:rPr>
-            </w:pPr>
-            <w:r>
-              <w:rPr>
-                <w:rFonts w:ascii="Lucida Sans Typewriter" w:hAnsi="Lucida Sans Typewriter"/>
-              </w:rPr>
-              <w:t>210</w:t>
-            </w:r>
-          </w:p>
-          <w:p>
-            <w:pPr>
-              <w:jc w:val="right"/>
-              <w:cnfStyle w:val="000000000000" w:firstRow="0" w:lastRow="0" w:firstColumn="0" w:lastColumn="0" w:oddVBand="0" w:evenVBand="0" w:oddHBand="0" w:evenHBand="0" w:firstRowFirstColumn="0" w:firstRowLastColumn="0" w:lastRowFirstColumn="0" w:lastRowLastColumn="0"/>
-              <w:rPr>
-                <w:rFonts w:ascii="Lucida Sans Typewriter" w:hAnsi="Lucida Sans Typewriter"/>
-              </w:rPr>
-            </w:pPr>
-            <w:r>
-              <w:rPr>
-                <w:rFonts w:ascii="Lucida Sans Typewriter" w:hAnsi="Lucida Sans Typewriter"/>
-              </w:rPr>
-              <w:t>55</w:t>
-            </w:r>
-          </w:p>
-          <w:p>
-            <w:pPr>
-              <w:cnfStyle w:val="000000000000" w:firstRow="0" w:lastRow="0" w:firstColumn="0" w:lastColumn="0" w:oddVBand="0" w:evenVBand="0" w:oddHBand="0" w:evenHBand="0" w:firstRowFirstColumn="0" w:firstRowLastColumn="0" w:lastRowFirstColumn="0" w:lastRowLastColumn="0"/>
-              <w:rPr>
-                <w:rFonts w:ascii="Lucida Sans Typewriter" w:hAnsi="Lucida Sans Typewriter"/>
-              </w:rPr>
-            </w:pPr>
-          </w:p>
-        </w:tc>
-        <w:tc>
-          <w:tcPr>
-            <w:tcW w:w="1224" w:type="dxa"/>
-            <w:vMerge w:val="restart"/>
-          </w:tcPr>
-          <w:p>
-            <w:pPr>
-              <w:jc w:val="right"/>
-              <w:cnfStyle w:val="000000000000" w:firstRow="0" w:lastRow="0" w:firstColumn="0" w:lastColumn="0" w:oddVBand="0" w:evenVBand="0" w:oddHBand="0" w:evenHBand="0" w:firstRowFirstColumn="0" w:firstRowLastColumn="0" w:lastRowFirstColumn="0" w:lastRowLastColumn="0"/>
-              <w:rPr>
-                <w:rFonts w:ascii="Lucida Sans Typewriter" w:hAnsi="Lucida Sans Typewriter"/>
-                <w:b/>
-                <w:bCs/>
-              </w:rPr>
-            </w:pPr>
-            <w:r>
-              <w:rPr>
-                <w:rFonts w:ascii="Lucida Sans Typewriter" w:hAnsi="Lucida Sans Typewriter"/>
-                <w:b/>
-                <w:bCs/>
-              </w:rPr>
-              <w:t>300</w:t>
-            </w:r>
-          </w:p>
-          <w:p>
-            <w:pPr>
-              <w:jc w:val="right"/>
-              <w:cnfStyle w:val="000000000000" w:firstRow="0" w:lastRow="0" w:firstColumn="0" w:lastColumn="0" w:oddVBand="0" w:evenVBand="0" w:oddHBand="0" w:evenHBand="0" w:firstRowFirstColumn="0" w:firstRowLastColumn="0" w:lastRowFirstColumn="0" w:lastRowLastColumn="0"/>
-              <w:rPr>
-                <w:rFonts w:ascii="Lucida Sans Typewriter" w:hAnsi="Lucida Sans Typewriter"/>
-                <w:b/>
-                <w:bCs/>
-              </w:rPr>
-            </w:pPr>
-          </w:p>
-          <w:p>
-            <w:pPr>
-              <w:jc w:val="right"/>
-              <w:cnfStyle w:val="000000000000" w:firstRow="0" w:lastRow="0" w:firstColumn="0" w:lastColumn="0" w:oddVBand="0" w:evenVBand="0" w:oddHBand="0" w:evenHBand="0" w:firstRowFirstColumn="0" w:firstRowLastColumn="0" w:lastRowFirstColumn="0" w:lastRowLastColumn="0"/>
-              <w:rPr>
-                <w:rFonts w:ascii="Lucida Sans Typewriter" w:hAnsi="Lucida Sans Typewriter"/>
-                <w:b/>
-                <w:bCs/>
-              </w:rPr>
-            </w:pPr>
-          </w:p>
-          <w:p>
-            <w:pPr>
-              <w:jc w:val="right"/>
-              <w:cnfStyle w:val="000000000000" w:firstRow="0" w:lastRow="0" w:firstColumn="0" w:lastColumn="0" w:oddVBand="0" w:evenVBand="0" w:oddHBand="0" w:evenHBand="0" w:firstRowFirstColumn="0" w:firstRowLastColumn="0" w:lastRowFirstColumn="0" w:lastRowLastColumn="0"/>
-              <w:rPr>
-                <w:rFonts w:ascii="Lucida Sans Typewriter" w:hAnsi="Lucida Sans Typewriter"/>
-                <w:b/>
-                <w:bCs/>
-              </w:rPr>
-            </w:pPr>
-          </w:p>
-          <w:p>
-            <w:pPr>
-              <w:jc w:val="right"/>
-              <w:cnfStyle w:val="000000000000" w:firstRow="0" w:lastRow="0" w:firstColumn="0" w:lastColumn="0" w:oddVBand="0" w:evenVBand="0" w:oddHBand="0" w:evenHBand="0" w:firstRowFirstColumn="0" w:firstRowLastColumn="0" w:lastRowFirstColumn="0" w:lastRowLastColumn="0"/>
-              <w:rPr>
-                <w:rFonts w:ascii="Lucida Sans Typewriter" w:hAnsi="Lucida Sans Typewriter"/>
-                <w:b/>
-                <w:bCs/>
-              </w:rPr>
-            </w:pPr>
-          </w:p>
-          <w:p>
-            <w:pPr>
-              <w:jc w:val="right"/>
-              <w:cnfStyle w:val="000000000000" w:firstRow="0" w:lastRow="0" w:firstColumn="0" w:lastColumn="0" w:oddVBand="0" w:evenVBand="0" w:oddHBand="0" w:evenHBand="0" w:firstRowFirstColumn="0" w:firstRowLastColumn="0" w:lastRowFirstColumn="0" w:lastRowLastColumn="0"/>
-              <w:rPr>
-                <w:rFonts w:ascii="Lucida Sans Typewriter" w:hAnsi="Lucida Sans Typewriter"/>
-                <w:b/>
-                <w:bCs/>
-              </w:rPr>
-            </w:pPr>
-          </w:p>
-          <w:p>
-            <w:pPr>
-              <w:jc w:val="right"/>
-              <w:cnfStyle w:val="000000000000" w:firstRow="0" w:lastRow="0" w:firstColumn="0" w:lastColumn="0" w:oddVBand="0" w:evenVBand="0" w:oddHBand="0" w:evenHBand="0" w:firstRowFirstColumn="0" w:firstRowLastColumn="0" w:lastRowFirstColumn="0" w:lastRowLastColumn="0"/>
-              <w:rPr>
-                <w:rFonts w:ascii="Lucida Sans Typewriter" w:hAnsi="Lucida Sans Typewriter"/>
-                <w:b/>
-                <w:bCs/>
-              </w:rPr>
-            </w:pPr>
-          </w:p>
-          <w:p>
-            <w:pPr>
-              <w:jc w:val="right"/>
-              <w:cnfStyle w:val="000000000000" w:firstRow="0" w:lastRow="0" w:firstColumn="0" w:lastColumn="0" w:oddVBand="0" w:evenVBand="0" w:oddHBand="0" w:evenHBand="0" w:firstRowFirstColumn="0" w:firstRowLastColumn="0" w:lastRowFirstColumn="0" w:lastRowLastColumn="0"/>
-              <w:rPr>
-                <w:rFonts w:ascii="Lucida Sans Typewriter" w:hAnsi="Lucida Sans Typewriter"/>
-                <w:b/>
-                <w:bCs/>
-              </w:rPr>
-            </w:pPr>
-          </w:p>
-          <w:p>
-            <w:pPr>
-              <w:cnfStyle w:val="000000000000" w:firstRow="0" w:lastRow="0" w:firstColumn="0" w:lastColumn="0" w:oddVBand="0" w:evenVBand="0" w:oddHBand="0" w:evenHBand="0" w:firstRowFirstColumn="0" w:firstRowLastColumn="0" w:lastRowFirstColumn="0" w:lastRowLastColumn="0"/>
-              <w:rPr>
-                <w:rFonts w:ascii="Lucida Sans Typewriter" w:hAnsi="Lucida Sans Typewriter"/>
-                <w:b/>
-                <w:bCs/>
-              </w:rPr>
-            </w:pPr>
-          </w:p>
-          <w:p>
-            <w:pPr>
-              <w:cnfStyle w:val="000000000000" w:firstRow="0" w:lastRow="0" w:firstColumn="0" w:lastColumn="0" w:oddVBand="0" w:evenVBand="0" w:oddHBand="0" w:evenHBand="0" w:firstRowFirstColumn="0" w:firstRowLastColumn="0" w:lastRowFirstColumn="0" w:lastRowLastColumn="0"/>
-              <w:rPr>
-                <w:rFonts w:ascii="Lucida Sans Typewriter" w:hAnsi="Lucida Sans Typewriter"/>
-                <w:b/>
-                <w:bCs/>
-              </w:rPr>
-            </w:pPr>
-          </w:p>
-        </w:tc>
-      </w:tr>
-      <w:tr>
-        <w:trPr>
-          <w:cnfStyle w:val="000000100000" w:firstRow="0" w:lastRow="0" w:firstColumn="0" w:lastColumn="0" w:oddVBand="0" w:evenVBand="0" w:oddHBand="1" w:evenHBand="0" w:firstRowFirstColumn="0" w:firstRowLastColumn="0" w:lastRowFirstColumn="0" w:lastRowLastColumn="0"/>
-          <w:trHeight w:val="282"/>
-        </w:trPr>
-        <w:tc>
-          <w:tcPr>
-            <w:cnfStyle w:val="001000000000" w:firstRow="0" w:lastRow="0" w:firstColumn="1" w:lastColumn="0" w:oddVBand="0" w:evenVBand="0" w:oddHBand="0" w:evenHBand="0" w:firstRowFirstColumn="0" w:firstRowLastColumn="0" w:lastRowFirstColumn="0" w:lastRowLastColumn="0"/>
-            <w:tcW w:w="6516" w:type="dxa"/>
-            <w:vMerge/>
-          </w:tcPr>
-          <w:p>
-            <w:pPr>
-              <w:rPr>
-                <w:rFonts w:ascii="Lucida Sans Typewriter" w:hAnsi="Lucida Sans Typewriter"/>
-              </w:rPr>
-            </w:pPr>
-          </w:p>
-        </w:tc>
-        <w:tc>
-          <w:tcPr>
-            <w:tcW w:w="1276" w:type="dxa"/>
-            <w:vMerge w:val="restart"/>
-          </w:tcPr>
-          <w:p>
-            <w:pPr>
-              <w:jc w:val="right"/>
-              <w:cnfStyle w:val="000000100000" w:firstRow="0" w:lastRow="0" w:firstColumn="0" w:lastColumn="0" w:oddVBand="0" w:evenVBand="0" w:oddHBand="1" w:evenHBand="0" w:firstRowFirstColumn="0" w:firstRowLastColumn="0" w:lastRowFirstColumn="0" w:lastRowLastColumn="0"/>
-              <w:rPr>
-                <w:rFonts w:ascii="Lucida Sans Typewriter" w:hAnsi="Lucida Sans Typewriter"/>
-              </w:rPr>
-            </w:pPr>
-            <w:r>
-              <w:rPr>
-                <w:rFonts w:ascii="Lucida Sans Typewriter" w:hAnsi="Lucida Sans Typewriter"/>
-              </w:rPr>
-              <w:t>2</w:t>
-            </w:r>
-            <w:r>
-              <w:rPr>
-                <w:rFonts w:ascii="Lucida Sans Typewriter" w:hAnsi="Lucida Sans Typewriter"/>
-              </w:rPr>
-              <w:t>65</w:t>
-            </w:r>
-          </w:p>
-          <w:p>
-            <w:pPr>
-              <w:jc w:val="right"/>
-              <w:cnfStyle w:val="000000100000" w:firstRow="0" w:lastRow="0" w:firstColumn="0" w:lastColumn="0" w:oddVBand="0" w:evenVBand="0" w:oddHBand="1" w:evenHBand="0" w:firstRowFirstColumn="0" w:firstRowLastColumn="0" w:lastRowFirstColumn="0" w:lastRowLastColumn="0"/>
-              <w:rPr>
-                <w:rFonts w:ascii="Lucida Sans Typewriter" w:hAnsi="Lucida Sans Typewriter"/>
-              </w:rPr>
-            </w:pPr>
-            <w:r>
-              <w:rPr>
-                <w:rFonts w:ascii="Lucida Sans Typewriter" w:hAnsi="Lucida Sans Typewriter"/>
-              </w:rPr>
-              <w:t>(</w:t>
-            </w:r>
-            <w:r>
-              <w:rPr>
-                <w:rFonts w:ascii="Lucida Sans Typewriter" w:hAnsi="Lucida Sans Typewriter"/>
-              </w:rPr>
-              <w:t>40</w:t>
-            </w:r>
-            <w:r>
-              <w:rPr>
-                <w:rFonts w:ascii="Lucida Sans Typewriter" w:hAnsi="Lucida Sans Typewriter"/>
-              </w:rPr>
-              <w:t>)</w:t>
-            </w:r>
-          </w:p>
-        </w:tc>
-        <w:tc>
-          <w:tcPr>
-            <w:tcW w:w="1224" w:type="dxa"/>
-            <w:vMerge/>
-          </w:tcPr>
-          <w:p>
-            <w:pPr>
-              <w:cnfStyle w:val="000000100000" w:firstRow="0" w:lastRow="0" w:firstColumn="0" w:lastColumn="0" w:oddVBand="0" w:evenVBand="0" w:oddHBand="1" w:evenHBand="0" w:firstRowFirstColumn="0" w:firstRowLastColumn="0" w:lastRowFirstColumn="0" w:lastRowLastColumn="0"/>
-              <w:rPr>
-                <w:rFonts w:ascii="Lucida Sans Typewriter" w:hAnsi="Lucida Sans Typewriter"/>
-              </w:rPr>
-            </w:pPr>
+              <w:rPr>
+                <w:rFonts w:ascii="Lucida Console" w:hAnsi="Lucida Console"/>
+              </w:rPr>
+            </w:pPr>
+            <w:r>
+              <w:rPr>
+                <w:rFonts w:ascii="Lucida Console" w:hAnsi="Lucida Console"/>
+              </w:rPr>
+              <w:t>Effect</w:t>
+            </w:r>
           </w:p>
         </w:tc>
       </w:tr>
       <w:tr>
         <w:tc>
           <w:tcPr>
-            <w:cnfStyle w:val="001000000000" w:firstRow="0" w:lastRow="0" w:firstColumn="1" w:lastColumn="0" w:oddVBand="0" w:evenVBand="0" w:oddHBand="0" w:evenHBand="0" w:firstRowFirstColumn="0" w:firstRowLastColumn="0" w:lastRowFirstColumn="0" w:lastRowLastColumn="0"/>
-            <w:tcW w:w="6516" w:type="dxa"/>
-            <w:vMerge/>
+            <w:tcW w:w="5949" w:type="dxa"/>
           </w:tcPr>
           <w:p>
             <w:pPr>
               <w:rPr>
-                <w:rFonts w:ascii="Lucida Sans Typewriter" w:hAnsi="Lucida Sans Typewriter"/>
-                <w:b w:val="0"/>
-                <w:bCs w:val="0"/>
-              </w:rPr>
-            </w:pPr>
+                <w:rFonts w:ascii="Lucida Console" w:hAnsi="Lucida Console"/>
+              </w:rPr>
+            </w:pPr>
+            <w:r>
+              <w:rPr>
+                <w:rFonts w:ascii="Lucida Console" w:hAnsi="Lucida Console"/>
+              </w:rPr>
+              <w:t>Income Before Tax</w:t>
+            </w:r>
           </w:p>
         </w:tc>
         <w:tc>
           <w:tcPr>
-            <w:tcW w:w="1276" w:type="dxa"/>
-            <w:vMerge/>
+            <w:tcW w:w="3067" w:type="dxa"/>
           </w:tcPr>
           <w:p>
             <w:pPr>
-              <w:cnfStyle w:val="000000000000" w:firstRow="0" w:lastRow="0" w:firstColumn="0" w:lastColumn="0" w:oddVBand="0" w:evenVBand="0" w:oddHBand="0" w:evenHBand="0" w:firstRowFirstColumn="0" w:firstRowLastColumn="0" w:lastRowFirstColumn="0" w:lastRowLastColumn="0"/>
-              <w:rPr>
-                <w:rFonts w:ascii="Lucida Sans Typewriter" w:hAnsi="Lucida Sans Typewriter"/>
-              </w:rPr>
-            </w:pPr>
+              <w:jc w:val="right"/>
+              <w:rPr>
+                <w:rFonts w:ascii="Lucida Console" w:hAnsi="Lucida Console"/>
+              </w:rPr>
+            </w:pPr>
+            <w:r>
+              <w:rPr>
+                <w:rFonts w:ascii="Lucida Console" w:hAnsi="Lucida Console"/>
+              </w:rPr>
+              <w:t>-$20,000</w:t>
+            </w:r>
+          </w:p>
+          <w:p>
+            <w:pPr>
+              <w:jc w:val="right"/>
+              <w:rPr>
+                <w:rFonts w:ascii="Lucida Console" w:hAnsi="Lucida Console"/>
+              </w:rPr>
+            </w:pPr>
+            <w:r>
+              <w:rPr>
+                <w:rFonts w:ascii="Lucida Console" w:hAnsi="Lucida Console"/>
+              </w:rPr>
+              <w:t>(understated)</w:t>
+            </w:r>
+          </w:p>
+        </w:tc>
+      </w:tr>
+      <w:tr>
+        <w:tc>
+          <w:tcPr>
+            <w:tcW w:w="5949" w:type="dxa"/>
+          </w:tcPr>
+          <w:p>
+            <w:pPr>
+              <w:rPr>
+                <w:rFonts w:ascii="Lucida Console" w:hAnsi="Lucida Console"/>
+              </w:rPr>
+            </w:pPr>
+            <w:r>
+              <w:rPr>
+                <w:rFonts w:ascii="Lucida Console" w:hAnsi="Lucida Console"/>
+              </w:rPr>
+              <w:t>Income Tax</w:t>
+            </w:r>
           </w:p>
         </w:tc>
         <w:tc>
           <w:tcPr>
-            <w:tcW w:w="1224" w:type="dxa"/>
+            <w:tcW w:w="3067" w:type="dxa"/>
           </w:tcPr>
           <w:p>
             <w:pPr>
               <w:jc w:val="right"/>
-              <w:cnfStyle w:val="000000000000" w:firstRow="0" w:lastRow="0" w:firstColumn="0" w:lastColumn="0" w:oddVBand="0" w:evenVBand="0" w:oddHBand="0" w:evenHBand="0" w:firstRowFirstColumn="0" w:firstRowLastColumn="0" w:lastRowFirstColumn="0" w:lastRowLastColumn="0"/>
-              <w:rPr>
-                <w:rFonts w:ascii="Lucida Sans Typewriter" w:hAnsi="Lucida Sans Typewriter"/>
-                <w:b/>
-                <w:bCs/>
-              </w:rPr>
-            </w:pPr>
-            <w:r>
-              <w:rPr>
-                <w:rFonts w:ascii="Lucida Sans Typewriter" w:hAnsi="Lucida Sans Typewriter"/>
-                <w:b/>
-                <w:bCs/>
-              </w:rPr>
-              <w:t>225</w:t>
+              <w:rPr>
+                <w:rFonts w:ascii="Lucida Console" w:hAnsi="Lucida Console"/>
+              </w:rPr>
+            </w:pPr>
+            <w:r>
+              <w:rPr>
+                <w:rFonts w:ascii="Lucida Console" w:hAnsi="Lucida Console"/>
+              </w:rPr>
+              <w:t>-$8,000</w:t>
+            </w:r>
+          </w:p>
+          <w:p>
+            <w:pPr>
+              <w:jc w:val="right"/>
+              <w:rPr>
+                <w:rFonts w:ascii="Lucida Console" w:hAnsi="Lucida Console"/>
+              </w:rPr>
+            </w:pPr>
+            <w:r>
+              <w:rPr>
+                <w:rFonts w:ascii="Lucida Console" w:hAnsi="Lucida Console"/>
+              </w:rPr>
+              <w:t>(understated)</w:t>
             </w:r>
           </w:p>
         </w:tc>
       </w:tr>
       <w:tr>
-        <w:trPr>
-          <w:cnfStyle w:val="000000100000" w:firstRow="0" w:lastRow="0" w:firstColumn="0" w:lastColumn="0" w:oddVBand="0" w:evenVBand="0" w:oddHBand="1" w:evenHBand="0" w:firstRowFirstColumn="0" w:firstRowLastColumn="0" w:lastRowFirstColumn="0" w:lastRowLastColumn="0"/>
-        </w:trPr>
         <w:tc>
           <w:tcPr>
-            <w:cnfStyle w:val="001000000000" w:firstRow="0" w:lastRow="0" w:firstColumn="1" w:lastColumn="0" w:oddVBand="0" w:evenVBand="0" w:oddHBand="0" w:evenHBand="0" w:firstRowFirstColumn="0" w:firstRowLastColumn="0" w:lastRowFirstColumn="0" w:lastRowLastColumn="0"/>
-            <w:tcW w:w="6516" w:type="dxa"/>
+            <w:tcW w:w="5949" w:type="dxa"/>
           </w:tcPr>
           <w:p>
             <w:pPr>
               <w:rPr>
-                <w:rFonts w:ascii="Lucida Sans Typewriter" w:hAnsi="Lucida Sans Typewriter"/>
-              </w:rPr>
-            </w:pPr>
-            <w:r>
-              <w:rPr>
-                <w:rFonts w:ascii="Lucida Sans Typewriter" w:hAnsi="Lucida Sans Typewriter"/>
-              </w:rPr>
-              <w:t>Gross Profit</w:t>
+                <w:rFonts w:ascii="Lucida Console" w:hAnsi="Lucida Console"/>
+              </w:rPr>
+            </w:pPr>
+            <w:r>
+              <w:rPr>
+                <w:rFonts w:ascii="Lucida Console" w:hAnsi="Lucida Console"/>
+              </w:rPr>
+              <w:t>Net Income</w:t>
             </w:r>
           </w:p>
         </w:tc>
         <w:tc>
           <w:tcPr>
-            <w:tcW w:w="1276" w:type="dxa"/>
+            <w:tcW w:w="3067" w:type="dxa"/>
           </w:tcPr>
           <w:p>
             <w:pPr>
-              <w:cnfStyle w:val="000000100000" w:firstRow="0" w:lastRow="0" w:firstColumn="0" w:lastColumn="0" w:oddVBand="0" w:evenVBand="0" w:oddHBand="1" w:evenHBand="0" w:firstRowFirstColumn="0" w:firstRowLastColumn="0" w:lastRowFirstColumn="0" w:lastRowLastColumn="0"/>
-              <w:rPr>
-                <w:rFonts w:ascii="Lucida Sans Typewriter" w:hAnsi="Lucida Sans Typewriter"/>
-              </w:rPr>
-            </w:pPr>
+              <w:jc w:val="right"/>
+              <w:rPr>
+                <w:rFonts w:ascii="Lucida Console" w:hAnsi="Lucida Console"/>
+              </w:rPr>
+            </w:pPr>
+            <w:r>
+              <w:rPr>
+                <w:rFonts w:ascii="Lucida Console" w:hAnsi="Lucida Console"/>
+              </w:rPr>
+              <w:t>-$12,000</w:t>
+            </w:r>
+          </w:p>
+          <w:p>
+            <w:pPr>
+              <w:jc w:val="right"/>
+              <w:rPr>
+                <w:rFonts w:ascii="Lucida Console" w:hAnsi="Lucida Console"/>
+              </w:rPr>
+            </w:pPr>
+            <w:r>
+              <w:rPr>
+                <w:rFonts w:ascii="Lucida Console" w:hAnsi="Lucida Console"/>
+              </w:rPr>
+              <w:t>(understated)</w:t>
+            </w:r>
+          </w:p>
+        </w:tc>
+      </w:tr>
+      <w:tr>
+        <w:tc>
+          <w:tcPr>
+            <w:tcW w:w="5949" w:type="dxa"/>
+          </w:tcPr>
+          <w:p>
+            <w:pPr>
+              <w:rPr>
+                <w:rFonts w:ascii="Lucida Console" w:hAnsi="Lucida Console"/>
+              </w:rPr>
+            </w:pPr>
+            <w:r>
+              <w:rPr>
+                <w:rFonts w:ascii="Lucida Console" w:hAnsi="Lucida Console"/>
+              </w:rPr>
+              <w:t>Retained Earnings</w:t>
+            </w:r>
           </w:p>
         </w:tc>
         <w:tc>
           <w:tcPr>
-            <w:tcW w:w="1224" w:type="dxa"/>
+            <w:tcW w:w="3067" w:type="dxa"/>
           </w:tcPr>
           <w:p>
             <w:pPr>
               <w:jc w:val="right"/>
-              <w:cnfStyle w:val="000000100000" w:firstRow="0" w:lastRow="0" w:firstColumn="0" w:lastColumn="0" w:oddVBand="0" w:evenVBand="0" w:oddHBand="1" w:evenHBand="0" w:firstRowFirstColumn="0" w:firstRowLastColumn="0" w:lastRowFirstColumn="0" w:lastRowLastColumn="0"/>
-              <w:rPr>
-                <w:rFonts w:ascii="Lucida Sans Typewriter" w:hAnsi="Lucida Sans Typewriter"/>
-                <w:b/>
-                <w:bCs/>
-              </w:rPr>
-            </w:pPr>
-            <w:r>
-              <w:rPr>
-                <w:rFonts w:ascii="Lucida Sans Typewriter" w:hAnsi="Lucida Sans Typewriter"/>
-                <w:b/>
-                <w:bCs/>
-              </w:rPr>
-              <w:t>75</w:t>
+              <w:rPr>
+                <w:rFonts w:ascii="Lucida Console" w:hAnsi="Lucida Console"/>
+              </w:rPr>
+            </w:pPr>
+            <w:r>
+              <w:rPr>
+                <w:rFonts w:ascii="Lucida Console" w:hAnsi="Lucida Console"/>
+              </w:rPr>
+              <w:t>-$12,000</w:t>
+            </w:r>
+          </w:p>
+          <w:p>
+            <w:pPr>
+              <w:jc w:val="right"/>
+              <w:rPr>
+                <w:rFonts w:ascii="Lucida Console" w:hAnsi="Lucida Console"/>
+              </w:rPr>
+            </w:pPr>
+            <w:r>
+              <w:rPr>
+                <w:rFonts w:ascii="Lucida Console" w:hAnsi="Lucida Console"/>
+              </w:rPr>
+              <w:t>(understated)</w:t>
             </w:r>
           </w:p>
         </w:tc>
@@ -790,204 +347,409 @@
     <w:p>
       <w:pPr>
         <w:rPr>
-          <w:rFonts w:ascii="Lucida Sans Typewriter" w:hAnsi="Lucida Sans Typewriter"/>
+          <w:rFonts w:ascii="Lucida Console" w:hAnsi="Lucida Console"/>
         </w:rPr>
       </w:pPr>
     </w:p>
     <w:p>
       <w:pPr>
         <w:rPr>
-          <w:rFonts w:ascii="Lucida Sans Typewriter" w:hAnsi="Lucida Sans Typewriter"/>
+          <w:rFonts w:ascii="Lucida Console" w:hAnsi="Lucida Console"/>
         </w:rPr>
       </w:pPr>
       <w:r>
         <w:rPr>
-          <w:rFonts w:ascii="Lucida Sans Typewriter" w:hAnsi="Lucida Sans Typewriter"/>
+          <w:rFonts w:ascii="Lucida Console" w:hAnsi="Lucida Console"/>
         </w:rPr>
-        <w:t xml:space="preserve">The </w:t>
-      </w:r>
-      <w:r>
-        <w:rPr>
-          <w:rFonts w:ascii="Lucida Sans Typewriter" w:hAnsi="Lucida Sans Typewriter"/>
-        </w:rPr>
-        <w:t>calculations supporting the above table are as follows:</w:t>
+        <w:t>(2)</w:t>
       </w:r>
     </w:p>
     <w:p>
       <w:pPr>
-        <w:pStyle w:val="ListParagraph"/>
-        <w:numPr>
-          <w:ilvl w:val="0"/>
-          <w:numId w:val="2"/>
-        </w:numPr>
         <w:rPr>
-          <w:rFonts w:ascii="Lucida Sans Typewriter" w:hAnsi="Lucida Sans Typewriter"/>
+          <w:rFonts w:ascii="Lucida Console" w:hAnsi="Lucida Console"/>
         </w:rPr>
       </w:pPr>
       <w:r>
         <w:rPr>
-          <w:rFonts w:ascii="Lucida Sans Typewriter" w:hAnsi="Lucida Sans Typewriter"/>
+          <w:rFonts w:ascii="Lucida Console" w:hAnsi="Lucida Console"/>
         </w:rPr>
-        <w:t>The gross profit is 2</w:t>
-      </w:r>
-      <w:r>
-        <w:rPr>
-          <w:rFonts w:ascii="Lucida Sans Typewriter" w:hAnsi="Lucida Sans Typewriter"/>
-        </w:rPr>
-        <w:t>5</w:t>
-      </w:r>
-      <w:r>
-        <w:rPr>
-          <w:rFonts w:ascii="Lucida Sans Typewriter" w:hAnsi="Lucida Sans Typewriter"/>
-        </w:rPr>
-        <w:t>% of the sales i.e. 2</w:t>
-      </w:r>
-      <w:r>
-        <w:rPr>
-          <w:rFonts w:ascii="Lucida Sans Typewriter" w:hAnsi="Lucida Sans Typewriter"/>
-        </w:rPr>
-        <w:t>5</w:t>
-      </w:r>
-      <w:r>
-        <w:rPr>
-          <w:rFonts w:ascii="Lucida Sans Typewriter" w:hAnsi="Lucida Sans Typewriter"/>
-        </w:rPr>
-        <w:t xml:space="preserve">% of </w:t>
-      </w:r>
-      <w:r>
-        <w:rPr>
-          <w:rFonts w:ascii="Lucida Sans Typewriter" w:hAnsi="Lucida Sans Typewriter"/>
-        </w:rPr>
-        <w:t>3</w:t>
-      </w:r>
-      <w:r>
-        <w:rPr>
-          <w:rFonts w:ascii="Lucida Sans Typewriter" w:hAnsi="Lucida Sans Typewriter"/>
-        </w:rPr>
-        <w:t xml:space="preserve">00 = </w:t>
-      </w:r>
-      <w:r>
-        <w:rPr>
-          <w:rFonts w:ascii="Lucida Sans Typewriter" w:hAnsi="Lucida Sans Typewriter"/>
-        </w:rPr>
-        <w:t>75</w:t>
-      </w:r>
-      <w:r>
-        <w:rPr>
-          <w:rFonts w:ascii="Lucida Sans Typewriter" w:hAnsi="Lucida Sans Typewriter"/>
-        </w:rPr>
-        <w:t>.</w:t>
+        <w:t>In 2016, this means that the beginning inventory has been understated by $20,000, which means that the cost of goods available for sale is understated by $20,000. Since ending inventory is calculated correctly, the cost of goods sold is understated by $20,000.</w:t>
       </w:r>
     </w:p>
     <w:p>
       <w:pPr>
-        <w:pStyle w:val="ListParagraph"/>
-        <w:numPr>
-          <w:ilvl w:val="0"/>
-          <w:numId w:val="2"/>
-        </w:numPr>
         <w:rPr>
-          <w:rFonts w:ascii="Lucida Sans Typewriter" w:hAnsi="Lucida Sans Typewriter"/>
+          <w:rFonts w:ascii="Lucida Console" w:hAnsi="Lucida Console"/>
         </w:rPr>
       </w:pPr>
       <w:r>
         <w:rPr>
-          <w:rFonts w:ascii="Lucida Sans Typewriter" w:hAnsi="Lucida Sans Typewriter"/>
+          <w:rFonts w:ascii="Lucida Console" w:hAnsi="Lucida Console"/>
         </w:rPr>
-        <w:t xml:space="preserve">The net cost of goods sold is </w:t>
-      </w:r>
-      <w:r>
-        <w:rPr>
-          <w:rFonts w:ascii="Lucida Sans Typewriter" w:hAnsi="Lucida Sans Typewriter"/>
-        </w:rPr>
-        <w:t>300 - 75</w:t>
-      </w:r>
-      <w:r>
-        <w:rPr>
-          <w:rFonts w:ascii="Lucida Sans Typewriter" w:hAnsi="Lucida Sans Typewriter"/>
-        </w:rPr>
-        <w:t xml:space="preserve"> = </w:t>
-      </w:r>
-      <w:r>
-        <w:rPr>
-          <w:rFonts w:ascii="Lucida Sans Typewriter" w:hAnsi="Lucida Sans Typewriter"/>
-        </w:rPr>
-        <w:t>225</w:t>
+        <w:t xml:space="preserve">Thus, the gross profit generated will be overstated by $20,000. </w:t>
       </w:r>
     </w:p>
     <w:p>
       <w:pPr>
-        <w:pStyle w:val="ListParagraph"/>
-        <w:numPr>
-          <w:ilvl w:val="0"/>
-          <w:numId w:val="2"/>
-        </w:numPr>
         <w:rPr>
-          <w:rFonts w:ascii="Lucida Sans Typewriter" w:hAnsi="Lucida Sans Typewriter"/>
+          <w:rFonts w:ascii="Lucida Console" w:hAnsi="Lucida Console"/>
         </w:rPr>
       </w:pPr>
       <w:r>
         <w:rPr>
-          <w:rFonts w:ascii="Lucida Sans Typewriter" w:hAnsi="Lucida Sans Typewriter"/>
+          <w:rFonts w:ascii="Lucida Console" w:hAnsi="Lucida Console"/>
         </w:rPr>
-        <w:t>The other values are added as per their importance.</w:t>
+        <w:t>By applying the same logic as in (1), we can see that all the other items will be overstated in accordance with the following table:</w:t>
       </w:r>
     </w:p>
+    <w:tbl>
+      <w:tblPr>
+        <w:tblStyle w:val="TableGrid"/>
+        <w:tblW w:w="0" w:type="auto"/>
+        <w:tblLook w:val="04A0" w:firstRow="1" w:lastRow="0" w:firstColumn="1" w:lastColumn="0" w:noHBand="0" w:noVBand="1"/>
+      </w:tblPr>
+      <w:tblGrid>
+        <w:gridCol w:w="5949"/>
+        <w:gridCol w:w="3067"/>
+      </w:tblGrid>
+      <w:tr>
+        <w:tc>
+          <w:tcPr>
+            <w:tcW w:w="5949" w:type="dxa"/>
+          </w:tcPr>
+          <w:p>
+            <w:pPr>
+              <w:rPr>
+                <w:rFonts w:ascii="Lucida Console" w:hAnsi="Lucida Console"/>
+              </w:rPr>
+            </w:pPr>
+            <w:r>
+              <w:rPr>
+                <w:rFonts w:ascii="Lucida Console" w:hAnsi="Lucida Console"/>
+              </w:rPr>
+              <w:t>Particulars</w:t>
+            </w:r>
+          </w:p>
+        </w:tc>
+        <w:tc>
+          <w:tcPr>
+            <w:tcW w:w="3067" w:type="dxa"/>
+          </w:tcPr>
+          <w:p>
+            <w:pPr>
+              <w:jc w:val="right"/>
+              <w:rPr>
+                <w:rFonts w:ascii="Lucida Console" w:hAnsi="Lucida Console"/>
+              </w:rPr>
+            </w:pPr>
+            <w:r>
+              <w:rPr>
+                <w:rFonts w:ascii="Lucida Console" w:hAnsi="Lucida Console"/>
+              </w:rPr>
+              <w:t>Effect</w:t>
+            </w:r>
+          </w:p>
+        </w:tc>
+      </w:tr>
+      <w:tr>
+        <w:tc>
+          <w:tcPr>
+            <w:tcW w:w="5949" w:type="dxa"/>
+          </w:tcPr>
+          <w:p>
+            <w:pPr>
+              <w:rPr>
+                <w:rFonts w:ascii="Lucida Console" w:hAnsi="Lucida Console"/>
+              </w:rPr>
+            </w:pPr>
+            <w:r>
+              <w:rPr>
+                <w:rFonts w:ascii="Lucida Console" w:hAnsi="Lucida Console"/>
+              </w:rPr>
+              <w:t>Income Before Tax</w:t>
+            </w:r>
+          </w:p>
+        </w:tc>
+        <w:tc>
+          <w:tcPr>
+            <w:tcW w:w="3067" w:type="dxa"/>
+          </w:tcPr>
+          <w:p>
+            <w:pPr>
+              <w:jc w:val="right"/>
+              <w:rPr>
+                <w:rFonts w:ascii="Lucida Console" w:hAnsi="Lucida Console"/>
+              </w:rPr>
+            </w:pPr>
+            <w:r>
+              <w:rPr>
+                <w:rFonts w:ascii="Lucida Console" w:hAnsi="Lucida Console"/>
+              </w:rPr>
+              <w:t>+</w:t>
+            </w:r>
+            <w:r>
+              <w:rPr>
+                <w:rFonts w:ascii="Lucida Console" w:hAnsi="Lucida Console"/>
+              </w:rPr>
+              <w:t>$20,000</w:t>
+            </w:r>
+          </w:p>
+          <w:p>
+            <w:pPr>
+              <w:jc w:val="right"/>
+              <w:rPr>
+                <w:rFonts w:ascii="Lucida Console" w:hAnsi="Lucida Console"/>
+              </w:rPr>
+            </w:pPr>
+            <w:r>
+              <w:rPr>
+                <w:rFonts w:ascii="Lucida Console" w:hAnsi="Lucida Console"/>
+              </w:rPr>
+              <w:t>(</w:t>
+            </w:r>
+            <w:r>
+              <w:rPr>
+                <w:rFonts w:ascii="Lucida Console" w:hAnsi="Lucida Console"/>
+              </w:rPr>
+              <w:t>overstated</w:t>
+            </w:r>
+            <w:r>
+              <w:rPr>
+                <w:rFonts w:ascii="Lucida Console" w:hAnsi="Lucida Console"/>
+              </w:rPr>
+              <w:t>)</w:t>
+            </w:r>
+          </w:p>
+        </w:tc>
+      </w:tr>
+      <w:tr>
+        <w:tc>
+          <w:tcPr>
+            <w:tcW w:w="5949" w:type="dxa"/>
+          </w:tcPr>
+          <w:p>
+            <w:pPr>
+              <w:rPr>
+                <w:rFonts w:ascii="Lucida Console" w:hAnsi="Lucida Console"/>
+              </w:rPr>
+            </w:pPr>
+            <w:r>
+              <w:rPr>
+                <w:rFonts w:ascii="Lucida Console" w:hAnsi="Lucida Console"/>
+              </w:rPr>
+              <w:t>Income Tax</w:t>
+            </w:r>
+          </w:p>
+        </w:tc>
+        <w:tc>
+          <w:tcPr>
+            <w:tcW w:w="3067" w:type="dxa"/>
+          </w:tcPr>
+          <w:p>
+            <w:pPr>
+              <w:jc w:val="right"/>
+              <w:rPr>
+                <w:rFonts w:ascii="Lucida Console" w:hAnsi="Lucida Console"/>
+              </w:rPr>
+            </w:pPr>
+            <w:r>
+              <w:rPr>
+                <w:rFonts w:ascii="Lucida Console" w:hAnsi="Lucida Console"/>
+              </w:rPr>
+              <w:t>+</w:t>
+            </w:r>
+            <w:r>
+              <w:rPr>
+                <w:rFonts w:ascii="Lucida Console" w:hAnsi="Lucida Console"/>
+              </w:rPr>
+              <w:t>$8,000</w:t>
+            </w:r>
+          </w:p>
+          <w:p>
+            <w:pPr>
+              <w:jc w:val="right"/>
+              <w:rPr>
+                <w:rFonts w:ascii="Lucida Console" w:hAnsi="Lucida Console"/>
+              </w:rPr>
+            </w:pPr>
+            <w:r>
+              <w:rPr>
+                <w:rFonts w:ascii="Lucida Console" w:hAnsi="Lucida Console"/>
+              </w:rPr>
+              <w:t>(</w:t>
+            </w:r>
+            <w:r>
+              <w:rPr>
+                <w:rFonts w:ascii="Lucida Console" w:hAnsi="Lucida Console"/>
+              </w:rPr>
+              <w:t>overstated</w:t>
+            </w:r>
+            <w:r>
+              <w:rPr>
+                <w:rFonts w:ascii="Lucida Console" w:hAnsi="Lucida Console"/>
+              </w:rPr>
+              <w:t>)</w:t>
+            </w:r>
+          </w:p>
+        </w:tc>
+      </w:tr>
+      <w:tr>
+        <w:tc>
+          <w:tcPr>
+            <w:tcW w:w="5949" w:type="dxa"/>
+          </w:tcPr>
+          <w:p>
+            <w:pPr>
+              <w:rPr>
+                <w:rFonts w:ascii="Lucida Console" w:hAnsi="Lucida Console"/>
+              </w:rPr>
+            </w:pPr>
+            <w:r>
+              <w:rPr>
+                <w:rFonts w:ascii="Lucida Console" w:hAnsi="Lucida Console"/>
+              </w:rPr>
+              <w:t>Net Income</w:t>
+            </w:r>
+          </w:p>
+        </w:tc>
+        <w:tc>
+          <w:tcPr>
+            <w:tcW w:w="3067" w:type="dxa"/>
+          </w:tcPr>
+          <w:p>
+            <w:pPr>
+              <w:jc w:val="right"/>
+              <w:rPr>
+                <w:rFonts w:ascii="Lucida Console" w:hAnsi="Lucida Console"/>
+              </w:rPr>
+            </w:pPr>
+            <w:r>
+              <w:rPr>
+                <w:rFonts w:ascii="Lucida Console" w:hAnsi="Lucida Console"/>
+              </w:rPr>
+              <w:t>+</w:t>
+            </w:r>
+            <w:r>
+              <w:rPr>
+                <w:rFonts w:ascii="Lucida Console" w:hAnsi="Lucida Console"/>
+              </w:rPr>
+              <w:t>$12,000</w:t>
+            </w:r>
+          </w:p>
+          <w:p>
+            <w:pPr>
+              <w:jc w:val="right"/>
+              <w:rPr>
+                <w:rFonts w:ascii="Lucida Console" w:hAnsi="Lucida Console"/>
+              </w:rPr>
+            </w:pPr>
+            <w:r>
+              <w:rPr>
+                <w:rFonts w:ascii="Lucida Console" w:hAnsi="Lucida Console"/>
+              </w:rPr>
+              <w:t>(</w:t>
+            </w:r>
+            <w:r>
+              <w:rPr>
+                <w:rFonts w:ascii="Lucida Console" w:hAnsi="Lucida Console"/>
+              </w:rPr>
+              <w:t>over</w:t>
+            </w:r>
+            <w:r>
+              <w:rPr>
+                <w:rFonts w:ascii="Lucida Console" w:hAnsi="Lucida Console"/>
+              </w:rPr>
+              <w:t>stated)</w:t>
+            </w:r>
+          </w:p>
+        </w:tc>
+      </w:tr>
+      <w:tr>
+        <w:tc>
+          <w:tcPr>
+            <w:tcW w:w="5949" w:type="dxa"/>
+          </w:tcPr>
+          <w:p>
+            <w:pPr>
+              <w:rPr>
+                <w:rFonts w:ascii="Lucida Console" w:hAnsi="Lucida Console"/>
+              </w:rPr>
+            </w:pPr>
+            <w:r>
+              <w:rPr>
+                <w:rFonts w:ascii="Lucida Console" w:hAnsi="Lucida Console"/>
+              </w:rPr>
+              <w:t>Retained Earnings</w:t>
+            </w:r>
+          </w:p>
+        </w:tc>
+        <w:tc>
+          <w:tcPr>
+            <w:tcW w:w="3067" w:type="dxa"/>
+          </w:tcPr>
+          <w:p>
+            <w:pPr>
+              <w:jc w:val="right"/>
+              <w:rPr>
+                <w:rFonts w:ascii="Lucida Console" w:hAnsi="Lucida Console"/>
+              </w:rPr>
+            </w:pPr>
+            <w:r>
+              <w:rPr>
+                <w:rFonts w:ascii="Lucida Console" w:hAnsi="Lucida Console"/>
+              </w:rPr>
+              <w:t>+</w:t>
+            </w:r>
+            <w:r>
+              <w:rPr>
+                <w:rFonts w:ascii="Lucida Console" w:hAnsi="Lucida Console"/>
+              </w:rPr>
+              <w:t>$12,000</w:t>
+            </w:r>
+          </w:p>
+          <w:p>
+            <w:pPr>
+              <w:jc w:val="right"/>
+              <w:rPr>
+                <w:rFonts w:ascii="Lucida Console" w:hAnsi="Lucida Console"/>
+              </w:rPr>
+            </w:pPr>
+            <w:r>
+              <w:rPr>
+                <w:rFonts w:ascii="Lucida Console" w:hAnsi="Lucida Console"/>
+              </w:rPr>
+              <w:t>(</w:t>
+            </w:r>
+            <w:r>
+              <w:rPr>
+                <w:rFonts w:ascii="Lucida Console" w:hAnsi="Lucida Console"/>
+              </w:rPr>
+              <w:t>over</w:t>
+            </w:r>
+            <w:r>
+              <w:rPr>
+                <w:rFonts w:ascii="Lucida Console" w:hAnsi="Lucida Console"/>
+              </w:rPr>
+              <w:t>stated)</w:t>
+            </w:r>
+          </w:p>
+        </w:tc>
+      </w:tr>
+    </w:tbl>
     <w:p>
       <w:pPr>
         <w:rPr>
-          <w:rFonts w:ascii="Lucida Sans Typewriter" w:hAnsi="Lucida Sans Typewriter"/>
+          <w:rFonts w:ascii="Lucida Console" w:hAnsi="Lucida Console"/>
         </w:rPr>
       </w:pPr>
-      <w:r>
-        <w:rPr>
-          <w:rFonts w:ascii="Lucida Sans Typewriter" w:hAnsi="Lucida Sans Typewriter"/>
-        </w:rPr>
-        <w:t>Thus, based on above table, we see that the inventory on Ma</w:t>
-      </w:r>
-      <w:r>
-        <w:rPr>
-          <w:rFonts w:ascii="Lucida Sans Typewriter" w:hAnsi="Lucida Sans Typewriter"/>
-        </w:rPr>
-        <w:t>y 14</w:t>
-      </w:r>
-      <w:r>
-        <w:rPr>
-          <w:rFonts w:ascii="Lucida Sans Typewriter" w:hAnsi="Lucida Sans Typewriter"/>
-        </w:rPr>
-        <w:t xml:space="preserve"> was valued at $</w:t>
-      </w:r>
-      <w:r>
-        <w:rPr>
-          <w:rFonts w:ascii="Lucida Sans Typewriter" w:hAnsi="Lucida Sans Typewriter"/>
-        </w:rPr>
-        <w:t>40</w:t>
-      </w:r>
-      <w:r>
-        <w:rPr>
-          <w:rFonts w:ascii="Lucida Sans Typewriter" w:hAnsi="Lucida Sans Typewriter"/>
-        </w:rPr>
-        <w:t xml:space="preserve">,000. </w:t>
-      </w:r>
     </w:p>
     <w:p>
       <w:pPr>
         <w:rPr>
-          <w:rFonts w:ascii="Lucida Sans Typewriter" w:hAnsi="Lucida Sans Typewriter"/>
+          <w:rFonts w:ascii="Lucida Console" w:hAnsi="Lucida Console"/>
         </w:rPr>
       </w:pPr>
-      <w:r>
-        <w:rPr>
-          <w:rFonts w:ascii="Lucida Sans Typewriter" w:hAnsi="Lucida Sans Typewriter"/>
-        </w:rPr>
-        <w:t>Since the entire truck was absconded, this means that the estimated cost of inventory stolen was $40,000</w:t>
-      </w:r>
-      <w:r>
-        <w:rPr>
-          <w:rFonts w:ascii="Lucida Sans Typewriter" w:hAnsi="Lucida Sans Typewriter"/>
-        </w:rPr>
-        <w:t>.</w:t>
-      </w:r>
     </w:p>
     <w:sectPr>
       <w:pgSz w:w="11906" w:h="16838"/>

</xml_diff>

<commit_message>
07-46, fixed anne's beliefs. Ref: #42, #43, #8
</commit_message>
<xml_diff>
--- a/Chapter 07/Exercises/07-39.docx
+++ b/Chapter 07/Exercises/07-39.docx
@@ -40,326 +40,129 @@
         <w:rPr>
           <w:rFonts w:ascii="Lucida Console" w:hAnsi="Lucida Console"/>
         </w:rPr>
-        <w:t xml:space="preserve">Since the ending inventory was understated by $20,000, this means that the cost of goods sold is overstated by $20,000 since we assumed that this cost is sold to customers. </w:t>
+        <w:t>The inventory turnover is given by the formula:</w:t>
       </w:r>
     </w:p>
     <w:p>
       <w:pPr>
         <w:rPr>
-          <w:rFonts w:ascii="Lucida Console" w:hAnsi="Lucida Console"/>
+          <w:rFonts w:ascii="Lucida Console" w:eastAsiaTheme="minorEastAsia" w:hAnsi="Lucida Console"/>
+        </w:rPr>
+      </w:pPr>
+      <m:oMathPara>
+        <m:oMath>
+          <m:r>
+            <w:rPr>
+              <w:rFonts w:ascii="Cambria Math" w:hAnsi="Cambria Math"/>
+            </w:rPr>
+            <m:t>Inve</m:t>
+          </m:r>
+          <m:r>
+            <w:rPr>
+              <w:rFonts w:ascii="Cambria Math" w:hAnsi="Cambria Math"/>
+            </w:rPr>
+            <m:t>ntory Turnover=</m:t>
+          </m:r>
+          <m:f>
+            <m:fPr>
+              <m:ctrlPr>
+                <w:rPr>
+                  <w:rFonts w:ascii="Cambria Math" w:hAnsi="Cambria Math"/>
+                  <w:i/>
+                </w:rPr>
+              </m:ctrlPr>
+            </m:fPr>
+            <m:num>
+              <m:r>
+                <w:rPr>
+                  <w:rFonts w:ascii="Cambria Math" w:hAnsi="Cambria Math"/>
+                </w:rPr>
+                <m:t>Cost of Goods Sold</m:t>
+              </m:r>
+            </m:num>
+            <m:den>
+              <m:r>
+                <w:rPr>
+                  <w:rFonts w:ascii="Cambria Math" w:hAnsi="Cambria Math"/>
+                </w:rPr>
+                <m:t>Average Inventory</m:t>
+              </m:r>
+            </m:den>
+          </m:f>
+        </m:oMath>
+      </m:oMathPara>
+    </w:p>
+    <w:p>
+      <w:pPr>
+        <w:rPr>
+          <w:rFonts w:ascii="Lucida Console" w:eastAsiaTheme="minorEastAsia" w:hAnsi="Lucida Console"/>
         </w:rPr>
       </w:pPr>
       <w:r>
         <w:rPr>
-          <w:rFonts w:ascii="Lucida Console" w:hAnsi="Lucida Console"/>
-        </w:rPr>
-        <w:t xml:space="preserve">Thus, this means that the gross profit generated will be understated by $20,000. </w:t>
+          <w:rFonts w:ascii="Lucida Console" w:eastAsiaTheme="minorEastAsia" w:hAnsi="Lucida Console"/>
+        </w:rPr>
+        <w:t>Given the sales is $2,500,000 with profit $1,320,000, the cost of goods sold is $1,180,000. And the average inventory is given to be $1,000,000. Thus, the inventory turnover is:</w:t>
       </w:r>
     </w:p>
     <w:p>
       <w:pPr>
         <w:rPr>
-          <w:rFonts w:ascii="Lucida Console" w:hAnsi="Lucida Console"/>
-        </w:rPr>
-      </w:pPr>
-      <w:r>
-        <w:rPr>
-          <w:rFonts w:ascii="Lucida Console" w:hAnsi="Lucida Console"/>
-        </w:rPr>
-        <w:t>What does this mean? The income before tax will be hence understated by $20,000. Since income taxes are 40% on income, the taxes will be understated by $8,000, leading to the net income being understated by $12,000.</w:t>
-      </w:r>
+          <w:rFonts w:ascii="Lucida Console" w:eastAsiaTheme="minorEastAsia" w:hAnsi="Lucida Console"/>
+        </w:rPr>
+      </w:pPr>
+      <m:oMathPara>
+        <m:oMath>
+          <m:r>
+            <w:rPr>
+              <w:rFonts w:ascii="Cambria Math" w:eastAsiaTheme="minorEastAsia" w:hAnsi="Cambria Math"/>
+            </w:rPr>
+            <m:t>Inventory Turnover=</m:t>
+          </m:r>
+          <m:f>
+            <m:fPr>
+              <m:ctrlPr>
+                <w:rPr>
+                  <w:rFonts w:ascii="Cambria Math" w:eastAsiaTheme="minorEastAsia" w:hAnsi="Cambria Math"/>
+                  <w:i/>
+                </w:rPr>
+              </m:ctrlPr>
+            </m:fPr>
+            <m:num>
+              <m:r>
+                <w:rPr>
+                  <w:rFonts w:ascii="Cambria Math" w:eastAsiaTheme="minorEastAsia" w:hAnsi="Cambria Math"/>
+                </w:rPr>
+                <m:t>$1,180,000</m:t>
+              </m:r>
+            </m:num>
+            <m:den>
+              <m:r>
+                <w:rPr>
+                  <w:rFonts w:ascii="Cambria Math" w:eastAsiaTheme="minorEastAsia" w:hAnsi="Cambria Math"/>
+                </w:rPr>
+                <m:t>$1,000,000</m:t>
+              </m:r>
+            </m:den>
+          </m:f>
+          <m:r>
+            <w:rPr>
+              <w:rFonts w:ascii="Cambria Math" w:eastAsiaTheme="minorEastAsia" w:hAnsi="Cambria Math"/>
+            </w:rPr>
+            <m:t>=1.18</m:t>
+          </m:r>
+        </m:oMath>
+      </m:oMathPara>
     </w:p>
     <w:p>
       <w:pPr>
         <w:rPr>
-          <w:rFonts w:ascii="Lucida Console" w:hAnsi="Lucida Console"/>
+          <w:rFonts w:ascii="Lucida Console" w:eastAsiaTheme="minorEastAsia" w:hAnsi="Lucida Console"/>
         </w:rPr>
       </w:pPr>
       <w:r>
         <w:rPr>
-          <w:rFonts w:ascii="Lucida Console" w:hAnsi="Lucida Console"/>
-        </w:rPr>
-        <w:t>Thus, the effect can be written as a table:</w:t>
-      </w:r>
-    </w:p>
-    <w:tbl>
-      <w:tblPr>
-        <w:tblStyle w:val="TableGrid"/>
-        <w:tblW w:w="0" w:type="auto"/>
-        <w:tblLook w:val="04A0" w:firstRow="1" w:lastRow="0" w:firstColumn="1" w:lastColumn="0" w:noHBand="0" w:noVBand="1"/>
-      </w:tblPr>
-      <w:tblGrid>
-        <w:gridCol w:w="5949"/>
-        <w:gridCol w:w="3067"/>
-      </w:tblGrid>
-      <w:tr>
-        <w:tc>
-          <w:tcPr>
-            <w:tcW w:w="5949" w:type="dxa"/>
-          </w:tcPr>
-          <w:p>
-            <w:pPr>
-              <w:rPr>
-                <w:rFonts w:ascii="Lucida Console" w:hAnsi="Lucida Console"/>
-              </w:rPr>
-            </w:pPr>
-            <w:r>
-              <w:rPr>
-                <w:rFonts w:ascii="Lucida Console" w:hAnsi="Lucida Console"/>
-              </w:rPr>
-              <w:t>Particulars</w:t>
-            </w:r>
-          </w:p>
-        </w:tc>
-        <w:tc>
-          <w:tcPr>
-            <w:tcW w:w="3067" w:type="dxa"/>
-          </w:tcPr>
-          <w:p>
-            <w:pPr>
-              <w:jc w:val="right"/>
-              <w:rPr>
-                <w:rFonts w:ascii="Lucida Console" w:hAnsi="Lucida Console"/>
-              </w:rPr>
-            </w:pPr>
-            <w:r>
-              <w:rPr>
-                <w:rFonts w:ascii="Lucida Console" w:hAnsi="Lucida Console"/>
-              </w:rPr>
-              <w:t>Effect</w:t>
-            </w:r>
-          </w:p>
-        </w:tc>
-      </w:tr>
-      <w:tr>
-        <w:tc>
-          <w:tcPr>
-            <w:tcW w:w="5949" w:type="dxa"/>
-          </w:tcPr>
-          <w:p>
-            <w:pPr>
-              <w:rPr>
-                <w:rFonts w:ascii="Lucida Console" w:hAnsi="Lucida Console"/>
-              </w:rPr>
-            </w:pPr>
-            <w:r>
-              <w:rPr>
-                <w:rFonts w:ascii="Lucida Console" w:hAnsi="Lucida Console"/>
-              </w:rPr>
-              <w:t>Income Before Tax</w:t>
-            </w:r>
-          </w:p>
-        </w:tc>
-        <w:tc>
-          <w:tcPr>
-            <w:tcW w:w="3067" w:type="dxa"/>
-          </w:tcPr>
-          <w:p>
-            <w:pPr>
-              <w:jc w:val="right"/>
-              <w:rPr>
-                <w:rFonts w:ascii="Lucida Console" w:hAnsi="Lucida Console"/>
-              </w:rPr>
-            </w:pPr>
-            <w:r>
-              <w:rPr>
-                <w:rFonts w:ascii="Lucida Console" w:hAnsi="Lucida Console"/>
-              </w:rPr>
-              <w:t>-$20,000</w:t>
-            </w:r>
-          </w:p>
-          <w:p>
-            <w:pPr>
-              <w:jc w:val="right"/>
-              <w:rPr>
-                <w:rFonts w:ascii="Lucida Console" w:hAnsi="Lucida Console"/>
-              </w:rPr>
-            </w:pPr>
-            <w:r>
-              <w:rPr>
-                <w:rFonts w:ascii="Lucida Console" w:hAnsi="Lucida Console"/>
-              </w:rPr>
-              <w:t>(understated)</w:t>
-            </w:r>
-          </w:p>
-        </w:tc>
-      </w:tr>
-      <w:tr>
-        <w:tc>
-          <w:tcPr>
-            <w:tcW w:w="5949" w:type="dxa"/>
-          </w:tcPr>
-          <w:p>
-            <w:pPr>
-              <w:rPr>
-                <w:rFonts w:ascii="Lucida Console" w:hAnsi="Lucida Console"/>
-              </w:rPr>
-            </w:pPr>
-            <w:r>
-              <w:rPr>
-                <w:rFonts w:ascii="Lucida Console" w:hAnsi="Lucida Console"/>
-              </w:rPr>
-              <w:t>Income Tax</w:t>
-            </w:r>
-          </w:p>
-        </w:tc>
-        <w:tc>
-          <w:tcPr>
-            <w:tcW w:w="3067" w:type="dxa"/>
-          </w:tcPr>
-          <w:p>
-            <w:pPr>
-              <w:jc w:val="right"/>
-              <w:rPr>
-                <w:rFonts w:ascii="Lucida Console" w:hAnsi="Lucida Console"/>
-              </w:rPr>
-            </w:pPr>
-            <w:r>
-              <w:rPr>
-                <w:rFonts w:ascii="Lucida Console" w:hAnsi="Lucida Console"/>
-              </w:rPr>
-              <w:t>-$8,000</w:t>
-            </w:r>
-          </w:p>
-          <w:p>
-            <w:pPr>
-              <w:jc w:val="right"/>
-              <w:rPr>
-                <w:rFonts w:ascii="Lucida Console" w:hAnsi="Lucida Console"/>
-              </w:rPr>
-            </w:pPr>
-            <w:r>
-              <w:rPr>
-                <w:rFonts w:ascii="Lucida Console" w:hAnsi="Lucida Console"/>
-              </w:rPr>
-              <w:t>(understated)</w:t>
-            </w:r>
-          </w:p>
-        </w:tc>
-      </w:tr>
-      <w:tr>
-        <w:tc>
-          <w:tcPr>
-            <w:tcW w:w="5949" w:type="dxa"/>
-          </w:tcPr>
-          <w:p>
-            <w:pPr>
-              <w:rPr>
-                <w:rFonts w:ascii="Lucida Console" w:hAnsi="Lucida Console"/>
-              </w:rPr>
-            </w:pPr>
-            <w:r>
-              <w:rPr>
-                <w:rFonts w:ascii="Lucida Console" w:hAnsi="Lucida Console"/>
-              </w:rPr>
-              <w:t>Net Income</w:t>
-            </w:r>
-          </w:p>
-        </w:tc>
-        <w:tc>
-          <w:tcPr>
-            <w:tcW w:w="3067" w:type="dxa"/>
-          </w:tcPr>
-          <w:p>
-            <w:pPr>
-              <w:jc w:val="right"/>
-              <w:rPr>
-                <w:rFonts w:ascii="Lucida Console" w:hAnsi="Lucida Console"/>
-              </w:rPr>
-            </w:pPr>
-            <w:r>
-              <w:rPr>
-                <w:rFonts w:ascii="Lucida Console" w:hAnsi="Lucida Console"/>
-              </w:rPr>
-              <w:t>-$12,000</w:t>
-            </w:r>
-          </w:p>
-          <w:p>
-            <w:pPr>
-              <w:jc w:val="right"/>
-              <w:rPr>
-                <w:rFonts w:ascii="Lucida Console" w:hAnsi="Lucida Console"/>
-              </w:rPr>
-            </w:pPr>
-            <w:r>
-              <w:rPr>
-                <w:rFonts w:ascii="Lucida Console" w:hAnsi="Lucida Console"/>
-              </w:rPr>
-              <w:t>(understated)</w:t>
-            </w:r>
-          </w:p>
-        </w:tc>
-      </w:tr>
-      <w:tr>
-        <w:tc>
-          <w:tcPr>
-            <w:tcW w:w="5949" w:type="dxa"/>
-          </w:tcPr>
-          <w:p>
-            <w:pPr>
-              <w:rPr>
-                <w:rFonts w:ascii="Lucida Console" w:hAnsi="Lucida Console"/>
-              </w:rPr>
-            </w:pPr>
-            <w:r>
-              <w:rPr>
-                <w:rFonts w:ascii="Lucida Console" w:hAnsi="Lucida Console"/>
-              </w:rPr>
-              <w:t>Retained Earnings</w:t>
-            </w:r>
-          </w:p>
-        </w:tc>
-        <w:tc>
-          <w:tcPr>
-            <w:tcW w:w="3067" w:type="dxa"/>
-          </w:tcPr>
-          <w:p>
-            <w:pPr>
-              <w:jc w:val="right"/>
-              <w:rPr>
-                <w:rFonts w:ascii="Lucida Console" w:hAnsi="Lucida Console"/>
-              </w:rPr>
-            </w:pPr>
-            <w:r>
-              <w:rPr>
-                <w:rFonts w:ascii="Lucida Console" w:hAnsi="Lucida Console"/>
-              </w:rPr>
-              <w:t>-$12,000</w:t>
-            </w:r>
-          </w:p>
-          <w:p>
-            <w:pPr>
-              <w:jc w:val="right"/>
-              <w:rPr>
-                <w:rFonts w:ascii="Lucida Console" w:hAnsi="Lucida Console"/>
-              </w:rPr>
-            </w:pPr>
-            <w:r>
-              <w:rPr>
-                <w:rFonts w:ascii="Lucida Console" w:hAnsi="Lucida Console"/>
-              </w:rPr>
-              <w:t>(understated)</w:t>
-            </w:r>
-          </w:p>
-        </w:tc>
-      </w:tr>
-    </w:tbl>
-    <w:p>
-      <w:pPr>
-        <w:rPr>
-          <w:rFonts w:ascii="Lucida Console" w:hAnsi="Lucida Console"/>
-        </w:rPr>
-      </w:pPr>
-    </w:p>
-    <w:p>
-      <w:pPr>
-        <w:rPr>
-          <w:rFonts w:ascii="Lucida Console" w:hAnsi="Lucida Console"/>
-        </w:rPr>
-      </w:pPr>
-      <w:r>
-        <w:rPr>
-          <w:rFonts w:ascii="Lucida Console" w:hAnsi="Lucida Console"/>
+          <w:rFonts w:ascii="Lucida Console" w:eastAsiaTheme="minorEastAsia" w:hAnsi="Lucida Console"/>
         </w:rPr>
         <w:t>(2)</w:t>
       </w:r>
@@ -367,382 +170,225 @@
     <w:p>
       <w:pPr>
         <w:rPr>
-          <w:rFonts w:ascii="Lucida Console" w:hAnsi="Lucida Console"/>
+          <w:rFonts w:ascii="Lucida Console" w:eastAsiaTheme="minorEastAsia" w:hAnsi="Lucida Console"/>
         </w:rPr>
       </w:pPr>
       <w:r>
         <w:rPr>
-          <w:rFonts w:ascii="Lucida Console" w:hAnsi="Lucida Console"/>
-        </w:rPr>
-        <w:t>In 2016, this means that the beginning inventory has been understated by $20,000, which means that the cost of goods available for sale is understated by $20,000. Since ending inventory is calculated correctly, the cost of goods sold is understated by $20,000.</w:t>
+          <w:rFonts w:ascii="Lucida Console" w:eastAsiaTheme="minorEastAsia" w:hAnsi="Lucida Console"/>
+        </w:rPr>
+        <w:t>The inventory turnover becomes 1.5 times if the reduction is applied. Since the average inventory remains unchanged, we get the cost of goods sold as:</w:t>
       </w:r>
     </w:p>
     <w:p>
       <w:pPr>
         <w:rPr>
-          <w:rFonts w:ascii="Lucida Console" w:hAnsi="Lucida Console"/>
+          <w:rFonts w:ascii="Lucida Console" w:eastAsiaTheme="minorEastAsia" w:hAnsi="Lucida Console"/>
+        </w:rPr>
+      </w:pPr>
+      <m:oMathPara>
+        <m:oMath>
+          <m:r>
+            <w:rPr>
+              <w:rFonts w:ascii="Cambria Math" w:eastAsiaTheme="minorEastAsia" w:hAnsi="Cambria Math"/>
+            </w:rPr>
+            <m:t>Cost of Goods Sold=1.5 ×$1,000,000=$1,500,000</m:t>
+          </m:r>
+        </m:oMath>
+      </m:oMathPara>
+    </w:p>
+    <w:p>
+      <w:pPr>
+        <w:rPr>
+          <w:rFonts w:ascii="Lucida Console" w:eastAsiaTheme="minorEastAsia" w:hAnsi="Lucida Console"/>
         </w:rPr>
       </w:pPr>
       <w:r>
         <w:rPr>
-          <w:rFonts w:ascii="Lucida Console" w:hAnsi="Lucida Console"/>
-        </w:rPr>
-        <w:t xml:space="preserve">Thus, the gross profit generated will be overstated by $20,000. </w:t>
+          <w:rFonts w:ascii="Lucida Console" w:eastAsiaTheme="minorEastAsia" w:hAnsi="Lucida Console"/>
+        </w:rPr>
+        <w:t>The sale prices are reduced by 10%, meaning that the sales will be given by 90% of $2,500,000 = $2,250,000.</w:t>
       </w:r>
     </w:p>
     <w:p>
       <w:pPr>
         <w:rPr>
-          <w:rFonts w:ascii="Lucida Console" w:hAnsi="Lucida Console"/>
+          <w:rFonts w:ascii="Lucida Console" w:eastAsiaTheme="minorEastAsia" w:hAnsi="Lucida Console"/>
         </w:rPr>
       </w:pPr>
       <w:r>
         <w:rPr>
-          <w:rFonts w:ascii="Lucida Console" w:hAnsi="Lucida Console"/>
-        </w:rPr>
-        <w:t>By applying the same logic as in (1), we can see that all the other items will be overstated in accordance with the following table:</w:t>
+          <w:rFonts w:ascii="Lucida Console" w:eastAsiaTheme="minorEastAsia" w:hAnsi="Lucida Console"/>
+        </w:rPr>
+        <w:t>Thus, the gross profit will be given by:</w:t>
       </w:r>
     </w:p>
-    <w:tbl>
-      <w:tblPr>
-        <w:tblStyle w:val="TableGrid"/>
-        <w:tblW w:w="0" w:type="auto"/>
-        <w:tblLook w:val="04A0" w:firstRow="1" w:lastRow="0" w:firstColumn="1" w:lastColumn="0" w:noHBand="0" w:noVBand="1"/>
-      </w:tblPr>
-      <w:tblGrid>
-        <w:gridCol w:w="5949"/>
-        <w:gridCol w:w="3067"/>
-      </w:tblGrid>
-      <w:tr>
-        <w:tc>
-          <w:tcPr>
-            <w:tcW w:w="5949" w:type="dxa"/>
-          </w:tcPr>
-          <w:p>
-            <w:pPr>
-              <w:rPr>
-                <w:rFonts w:ascii="Lucida Console" w:hAnsi="Lucida Console"/>
-              </w:rPr>
-            </w:pPr>
-            <w:r>
-              <w:rPr>
-                <w:rFonts w:ascii="Lucida Console" w:hAnsi="Lucida Console"/>
-              </w:rPr>
-              <w:t>Particulars</w:t>
-            </w:r>
-          </w:p>
-        </w:tc>
-        <w:tc>
-          <w:tcPr>
-            <w:tcW w:w="3067" w:type="dxa"/>
-          </w:tcPr>
-          <w:p>
-            <w:pPr>
-              <w:jc w:val="right"/>
-              <w:rPr>
-                <w:rFonts w:ascii="Lucida Console" w:hAnsi="Lucida Console"/>
-              </w:rPr>
-            </w:pPr>
-            <w:r>
-              <w:rPr>
-                <w:rFonts w:ascii="Lucida Console" w:hAnsi="Lucida Console"/>
-              </w:rPr>
-              <w:t>Effect</w:t>
-            </w:r>
-          </w:p>
-        </w:tc>
-      </w:tr>
-      <w:tr>
-        <w:tc>
-          <w:tcPr>
-            <w:tcW w:w="5949" w:type="dxa"/>
-          </w:tcPr>
-          <w:p>
-            <w:pPr>
-              <w:rPr>
-                <w:rFonts w:ascii="Lucida Console" w:hAnsi="Lucida Console"/>
-              </w:rPr>
-            </w:pPr>
-            <w:r>
-              <w:rPr>
-                <w:rFonts w:ascii="Lucida Console" w:hAnsi="Lucida Console"/>
-              </w:rPr>
-              <w:t>Income Before Tax</w:t>
-            </w:r>
-          </w:p>
-        </w:tc>
-        <w:tc>
-          <w:tcPr>
-            <w:tcW w:w="3067" w:type="dxa"/>
-          </w:tcPr>
-          <w:p>
-            <w:pPr>
-              <w:jc w:val="right"/>
-              <w:rPr>
-                <w:rFonts w:ascii="Lucida Console" w:hAnsi="Lucida Console"/>
-              </w:rPr>
-            </w:pPr>
-            <w:r>
-              <w:rPr>
-                <w:rFonts w:ascii="Lucida Console" w:hAnsi="Lucida Console"/>
-              </w:rPr>
-              <w:t>+</w:t>
-            </w:r>
-            <w:r>
-              <w:rPr>
-                <w:rFonts w:ascii="Lucida Console" w:hAnsi="Lucida Console"/>
-              </w:rPr>
-              <w:t>$20,000</w:t>
-            </w:r>
-          </w:p>
-          <w:p>
-            <w:pPr>
-              <w:jc w:val="right"/>
-              <w:rPr>
-                <w:rFonts w:ascii="Lucida Console" w:hAnsi="Lucida Console"/>
-              </w:rPr>
-            </w:pPr>
-            <w:r>
-              <w:rPr>
-                <w:rFonts w:ascii="Lucida Console" w:hAnsi="Lucida Console"/>
-              </w:rPr>
-              <w:t>(</w:t>
-            </w:r>
-            <w:r>
-              <w:rPr>
-                <w:rFonts w:ascii="Lucida Console" w:hAnsi="Lucida Console"/>
-              </w:rPr>
-              <w:t>overstated</w:t>
-            </w:r>
-            <w:r>
-              <w:rPr>
-                <w:rFonts w:ascii="Lucida Console" w:hAnsi="Lucida Console"/>
-              </w:rPr>
-              <w:t>)</w:t>
-            </w:r>
-          </w:p>
-        </w:tc>
-      </w:tr>
-      <w:tr>
-        <w:tc>
-          <w:tcPr>
-            <w:tcW w:w="5949" w:type="dxa"/>
-          </w:tcPr>
-          <w:p>
-            <w:pPr>
-              <w:rPr>
-                <w:rFonts w:ascii="Lucida Console" w:hAnsi="Lucida Console"/>
-              </w:rPr>
-            </w:pPr>
-            <w:r>
-              <w:rPr>
-                <w:rFonts w:ascii="Lucida Console" w:hAnsi="Lucida Console"/>
-              </w:rPr>
-              <w:t>Income Tax</w:t>
-            </w:r>
-          </w:p>
-        </w:tc>
-        <w:tc>
-          <w:tcPr>
-            <w:tcW w:w="3067" w:type="dxa"/>
-          </w:tcPr>
-          <w:p>
-            <w:pPr>
-              <w:jc w:val="right"/>
-              <w:rPr>
-                <w:rFonts w:ascii="Lucida Console" w:hAnsi="Lucida Console"/>
-              </w:rPr>
-            </w:pPr>
-            <w:r>
-              <w:rPr>
-                <w:rFonts w:ascii="Lucida Console" w:hAnsi="Lucida Console"/>
-              </w:rPr>
-              <w:t>+</w:t>
-            </w:r>
-            <w:r>
-              <w:rPr>
-                <w:rFonts w:ascii="Lucida Console" w:hAnsi="Lucida Console"/>
-              </w:rPr>
-              <w:t>$8,000</w:t>
-            </w:r>
-          </w:p>
-          <w:p>
-            <w:pPr>
-              <w:jc w:val="right"/>
-              <w:rPr>
-                <w:rFonts w:ascii="Lucida Console" w:hAnsi="Lucida Console"/>
-              </w:rPr>
-            </w:pPr>
-            <w:r>
-              <w:rPr>
-                <w:rFonts w:ascii="Lucida Console" w:hAnsi="Lucida Console"/>
-              </w:rPr>
-              <w:t>(</w:t>
-            </w:r>
-            <w:r>
-              <w:rPr>
-                <w:rFonts w:ascii="Lucida Console" w:hAnsi="Lucida Console"/>
-              </w:rPr>
-              <w:t>overstated</w:t>
-            </w:r>
-            <w:r>
-              <w:rPr>
-                <w:rFonts w:ascii="Lucida Console" w:hAnsi="Lucida Console"/>
-              </w:rPr>
-              <w:t>)</w:t>
-            </w:r>
-          </w:p>
-        </w:tc>
-      </w:tr>
-      <w:tr>
-        <w:tc>
-          <w:tcPr>
-            <w:tcW w:w="5949" w:type="dxa"/>
-          </w:tcPr>
-          <w:p>
-            <w:pPr>
-              <w:rPr>
-                <w:rFonts w:ascii="Lucida Console" w:hAnsi="Lucida Console"/>
-              </w:rPr>
-            </w:pPr>
-            <w:r>
-              <w:rPr>
-                <w:rFonts w:ascii="Lucida Console" w:hAnsi="Lucida Console"/>
-              </w:rPr>
-              <w:t>Net Income</w:t>
-            </w:r>
-          </w:p>
-        </w:tc>
-        <w:tc>
-          <w:tcPr>
-            <w:tcW w:w="3067" w:type="dxa"/>
-          </w:tcPr>
-          <w:p>
-            <w:pPr>
-              <w:jc w:val="right"/>
-              <w:rPr>
-                <w:rFonts w:ascii="Lucida Console" w:hAnsi="Lucida Console"/>
-              </w:rPr>
-            </w:pPr>
-            <w:r>
-              <w:rPr>
-                <w:rFonts w:ascii="Lucida Console" w:hAnsi="Lucida Console"/>
-              </w:rPr>
-              <w:t>+</w:t>
-            </w:r>
-            <w:r>
-              <w:rPr>
-                <w:rFonts w:ascii="Lucida Console" w:hAnsi="Lucida Console"/>
-              </w:rPr>
-              <w:t>$12,000</w:t>
-            </w:r>
-          </w:p>
-          <w:p>
-            <w:pPr>
-              <w:jc w:val="right"/>
-              <w:rPr>
-                <w:rFonts w:ascii="Lucida Console" w:hAnsi="Lucida Console"/>
-              </w:rPr>
-            </w:pPr>
-            <w:r>
-              <w:rPr>
-                <w:rFonts w:ascii="Lucida Console" w:hAnsi="Lucida Console"/>
-              </w:rPr>
-              <w:t>(</w:t>
-            </w:r>
-            <w:r>
-              <w:rPr>
-                <w:rFonts w:ascii="Lucida Console" w:hAnsi="Lucida Console"/>
-              </w:rPr>
-              <w:t>over</w:t>
-            </w:r>
-            <w:r>
-              <w:rPr>
-                <w:rFonts w:ascii="Lucida Console" w:hAnsi="Lucida Console"/>
-              </w:rPr>
-              <w:t>stated)</w:t>
-            </w:r>
-          </w:p>
-        </w:tc>
-      </w:tr>
-      <w:tr>
-        <w:tc>
-          <w:tcPr>
-            <w:tcW w:w="5949" w:type="dxa"/>
-          </w:tcPr>
-          <w:p>
-            <w:pPr>
-              <w:rPr>
-                <w:rFonts w:ascii="Lucida Console" w:hAnsi="Lucida Console"/>
-              </w:rPr>
-            </w:pPr>
-            <w:r>
-              <w:rPr>
-                <w:rFonts w:ascii="Lucida Console" w:hAnsi="Lucida Console"/>
-              </w:rPr>
-              <w:t>Retained Earnings</w:t>
-            </w:r>
-          </w:p>
-        </w:tc>
-        <w:tc>
-          <w:tcPr>
-            <w:tcW w:w="3067" w:type="dxa"/>
-          </w:tcPr>
-          <w:p>
-            <w:pPr>
-              <w:jc w:val="right"/>
-              <w:rPr>
-                <w:rFonts w:ascii="Lucida Console" w:hAnsi="Lucida Console"/>
-              </w:rPr>
-            </w:pPr>
-            <w:r>
-              <w:rPr>
-                <w:rFonts w:ascii="Lucida Console" w:hAnsi="Lucida Console"/>
-              </w:rPr>
-              <w:t>+</w:t>
-            </w:r>
-            <w:r>
-              <w:rPr>
-                <w:rFonts w:ascii="Lucida Console" w:hAnsi="Lucida Console"/>
-              </w:rPr>
-              <w:t>$12,000</w:t>
-            </w:r>
-          </w:p>
-          <w:p>
-            <w:pPr>
-              <w:jc w:val="right"/>
-              <w:rPr>
-                <w:rFonts w:ascii="Lucida Console" w:hAnsi="Lucida Console"/>
-              </w:rPr>
-            </w:pPr>
-            <w:r>
-              <w:rPr>
-                <w:rFonts w:ascii="Lucida Console" w:hAnsi="Lucida Console"/>
-              </w:rPr>
-              <w:t>(</w:t>
-            </w:r>
-            <w:r>
-              <w:rPr>
-                <w:rFonts w:ascii="Lucida Console" w:hAnsi="Lucida Console"/>
-              </w:rPr>
-              <w:t>over</w:t>
-            </w:r>
-            <w:r>
-              <w:rPr>
-                <w:rFonts w:ascii="Lucida Console" w:hAnsi="Lucida Console"/>
-              </w:rPr>
-              <w:t>stated)</w:t>
-            </w:r>
-          </w:p>
-        </w:tc>
-      </w:tr>
-    </w:tbl>
     <w:p>
       <w:pPr>
         <w:rPr>
-          <w:rFonts w:ascii="Lucida Console" w:hAnsi="Lucida Console"/>
-        </w:rPr>
-      </w:pPr>
+          <w:rFonts w:ascii="Lucida Console" w:eastAsiaTheme="minorEastAsia" w:hAnsi="Lucida Console"/>
+        </w:rPr>
+      </w:pPr>
+      <m:oMathPara>
+        <m:oMath>
+          <m:r>
+            <w:rPr>
+              <w:rFonts w:ascii="Cambria Math" w:eastAsiaTheme="minorEastAsia" w:hAnsi="Cambria Math"/>
+            </w:rPr>
+            <m:t>Gross Profit=$2,250,000-$1,500,000=$750,000</m:t>
+          </m:r>
+        </m:oMath>
+      </m:oMathPara>
+    </w:p>
+    <w:p>
+      <w:pPr>
+        <w:rPr>
+          <w:rFonts w:ascii="Lucida Console" w:eastAsiaTheme="minorEastAsia" w:hAnsi="Lucida Console"/>
+        </w:rPr>
+      </w:pPr>
+      <w:r>
+        <w:rPr>
+          <w:rFonts w:ascii="Lucida Console" w:eastAsiaTheme="minorEastAsia" w:hAnsi="Lucida Console"/>
+        </w:rPr>
+        <w:t>The new gross profit percentage will be:</w:t>
+      </w:r>
+    </w:p>
+    <w:p>
+      <w:pPr>
+        <w:rPr>
+          <w:rFonts w:ascii="Lucida Console" w:eastAsiaTheme="minorEastAsia" w:hAnsi="Lucida Console"/>
+        </w:rPr>
+      </w:pPr>
+      <m:oMathPara>
+        <m:oMath>
+          <m:r>
+            <w:rPr>
+              <w:rFonts w:ascii="Cambria Math" w:eastAsiaTheme="minorEastAsia" w:hAnsi="Cambria Math"/>
+            </w:rPr>
+            <m:t>New Gross Profit %age=</m:t>
+          </m:r>
+          <m:f>
+            <m:fPr>
+              <m:ctrlPr>
+                <w:rPr>
+                  <w:rFonts w:ascii="Cambria Math" w:eastAsiaTheme="minorEastAsia" w:hAnsi="Cambria Math"/>
+                  <w:i/>
+                </w:rPr>
+              </m:ctrlPr>
+            </m:fPr>
+            <m:num>
+              <m:r>
+                <w:rPr>
+                  <w:rFonts w:ascii="Cambria Math" w:eastAsiaTheme="minorEastAsia" w:hAnsi="Cambria Math"/>
+                </w:rPr>
+                <m:t>$750,000</m:t>
+              </m:r>
+            </m:num>
+            <m:den>
+              <m:r>
+                <w:rPr>
+                  <w:rFonts w:ascii="Cambria Math" w:eastAsiaTheme="minorEastAsia" w:hAnsi="Cambria Math"/>
+                </w:rPr>
+                <m:t>$2,250,000</m:t>
+              </m:r>
+            </m:den>
+          </m:f>
+          <m:r>
+            <w:rPr>
+              <w:rFonts w:ascii="Cambria Math" w:eastAsiaTheme="minorEastAsia" w:hAnsi="Cambria Math"/>
+            </w:rPr>
+            <m:t xml:space="preserve"> ×100=33.30%</m:t>
+          </m:r>
+        </m:oMath>
+      </m:oMathPara>
+    </w:p>
+    <w:p>
+      <w:pPr>
+        <w:rPr>
+          <w:rFonts w:ascii="Lucida Console" w:eastAsiaTheme="minorEastAsia" w:hAnsi="Lucida Console"/>
+        </w:rPr>
+      </w:pPr>
+      <w:r>
+        <w:rPr>
+          <w:rFonts w:ascii="Lucida Console" w:eastAsiaTheme="minorEastAsia" w:hAnsi="Lucida Console"/>
+        </w:rPr>
+        <w:t>In 2014, under the old scheme, the profit percentage was:</w:t>
+      </w:r>
+    </w:p>
+    <w:p>
+      <w:pPr>
+        <w:rPr>
+          <w:rFonts w:ascii="Lucida Console" w:eastAsiaTheme="minorEastAsia" w:hAnsi="Lucida Console"/>
+        </w:rPr>
+      </w:pPr>
+      <m:oMathPara>
+        <m:oMath>
+          <m:r>
+            <w:rPr>
+              <w:rFonts w:ascii="Cambria Math" w:eastAsiaTheme="minorEastAsia" w:hAnsi="Cambria Math"/>
+            </w:rPr>
+            <m:t>Actual Gross Profit %age=</m:t>
+          </m:r>
+          <m:f>
+            <m:fPr>
+              <m:ctrlPr>
+                <w:rPr>
+                  <w:rFonts w:ascii="Cambria Math" w:eastAsiaTheme="minorEastAsia" w:hAnsi="Cambria Math"/>
+                  <w:i/>
+                </w:rPr>
+              </m:ctrlPr>
+            </m:fPr>
+            <m:num>
+              <m:r>
+                <w:rPr>
+                  <w:rFonts w:ascii="Cambria Math" w:eastAsiaTheme="minorEastAsia" w:hAnsi="Cambria Math"/>
+                </w:rPr>
+                <m:t>$1,320,000</m:t>
+              </m:r>
+            </m:num>
+            <m:den>
+              <m:r>
+                <w:rPr>
+                  <w:rFonts w:ascii="Cambria Math" w:eastAsiaTheme="minorEastAsia" w:hAnsi="Cambria Math"/>
+                </w:rPr>
+                <m:t>$2,500,000</m:t>
+              </m:r>
+            </m:den>
+          </m:f>
+          <m:r>
+            <w:rPr>
+              <w:rFonts w:ascii="Cambria Math" w:eastAsiaTheme="minorEastAsia" w:hAnsi="Cambria Math"/>
+            </w:rPr>
+            <m:t xml:space="preserve"> ×100=52.80%</m:t>
+          </m:r>
+        </m:oMath>
+      </m:oMathPara>
+    </w:p>
+    <w:p>
+      <w:pPr>
+        <w:rPr>
+          <w:rFonts w:ascii="Lucida Console" w:eastAsiaTheme="minorEastAsia" w:hAnsi="Lucida Console"/>
+        </w:rPr>
+      </w:pPr>
+      <w:r>
+        <w:rPr>
+          <w:rFonts w:ascii="Lucida Console" w:eastAsiaTheme="minorEastAsia" w:hAnsi="Lucida Console"/>
+        </w:rPr>
+        <w:t>The profit percentage has decreased considerably under the new scheme.</w:t>
+      </w:r>
+    </w:p>
+    <w:p>
+      <w:pPr>
+        <w:rPr>
+          <w:rFonts w:ascii="Lucida Console" w:eastAsiaTheme="minorEastAsia" w:hAnsi="Lucida Console"/>
+        </w:rPr>
+      </w:pPr>
+      <w:r>
+        <w:rPr>
+          <w:rFonts w:ascii="Lucida Console" w:eastAsiaTheme="minorEastAsia" w:hAnsi="Lucida Console"/>
+        </w:rPr>
+        <w:t>This suggest that Anne Scott should not implement this method as it has led to strongly reduced earnings.</w:t>
+      </w:r>
     </w:p>
     <w:p>
       <w:pPr>
@@ -2013,6 +1659,16 @@
       </w:tcPr>
     </w:tblStylePr>
   </w:style>
+  <w:style w:type="character" w:styleId="PlaceholderText">
+    <w:name w:val="Placeholder Text"/>
+    <w:basedOn w:val="DefaultParagraphFont"/>
+    <w:uiPriority w:val="99"/>
+    <w:semiHidden/>
+    <w:rsid w:val="00A67935"/>
+    <w:rPr>
+      <w:color w:val="666666"/>
+    </w:rPr>
+  </w:style>
 </w:styles>
 </file>
 

</xml_diff>

<commit_message>
07-47, fixed calculation! Ref: #42, #43, #8
</commit_message>
<xml_diff>
--- a/Chapter 07/Exercises/07-39.docx
+++ b/Chapter 07/Exercises/07-39.docx
@@ -40,11 +40,303 @@
         <w:rPr>
           <w:rFonts w:ascii="Lucida Console" w:hAnsi="Lucida Console"/>
         </w:rPr>
-        <w:t>The inventory turnover is given by the formula:</w:t>
+        <w:t>(a) If LIFO is used, then the stock that was purchased latest will be used first, so the earlier stock remains.</w:t>
       </w:r>
     </w:p>
     <w:p>
       <w:pPr>
+        <w:rPr>
+          <w:rFonts w:ascii="Lucida Console" w:hAnsi="Lucida Console"/>
+        </w:rPr>
+      </w:pPr>
+      <w:r>
+        <w:rPr>
+          <w:rFonts w:ascii="Lucida Console" w:hAnsi="Lucida Console"/>
+        </w:rPr>
+        <w:t xml:space="preserve">Using this method, we see that out of 1,200 units that are left, </w:t>
+      </w:r>
+    </w:p>
+    <w:p>
+      <w:pPr>
+        <w:pStyle w:val="ListParagraph"/>
+        <w:numPr>
+          <w:ilvl w:val="0"/>
+          <w:numId w:val="3"/>
+        </w:numPr>
+        <w:rPr>
+          <w:rFonts w:ascii="Lucida Console" w:hAnsi="Lucida Console"/>
+        </w:rPr>
+      </w:pPr>
+      <w:r>
+        <w:rPr>
+          <w:rFonts w:ascii="Lucida Console" w:hAnsi="Lucida Console"/>
+        </w:rPr>
+        <w:t>1,000 tonnes @ $9 per tonne, and</w:t>
+      </w:r>
+    </w:p>
+    <w:p>
+      <w:pPr>
+        <w:pStyle w:val="ListParagraph"/>
+        <w:numPr>
+          <w:ilvl w:val="0"/>
+          <w:numId w:val="3"/>
+        </w:numPr>
+        <w:rPr>
+          <w:rFonts w:ascii="Lucida Console" w:hAnsi="Lucida Console"/>
+        </w:rPr>
+      </w:pPr>
+      <w:r>
+        <w:rPr>
+          <w:rFonts w:ascii="Lucida Console" w:hAnsi="Lucida Console"/>
+        </w:rPr>
+        <w:t>200 tonnes @ $10 per tonne</w:t>
+      </w:r>
+    </w:p>
+    <w:p>
+      <w:pPr>
+        <w:rPr>
+          <w:rFonts w:ascii="Lucida Console" w:hAnsi="Lucida Console"/>
+        </w:rPr>
+      </w:pPr>
+      <w:r>
+        <w:rPr>
+          <w:rFonts w:ascii="Lucida Console" w:hAnsi="Lucida Console"/>
+        </w:rPr>
+        <w:t>remains in the inventory.</w:t>
+      </w:r>
+    </w:p>
+    <w:p>
+      <w:pPr>
+        <w:rPr>
+          <w:rFonts w:ascii="Lucida Console" w:hAnsi="Lucida Console"/>
+        </w:rPr>
+      </w:pPr>
+      <w:r>
+        <w:rPr>
+          <w:rFonts w:ascii="Lucida Console" w:hAnsi="Lucida Console"/>
+        </w:rPr>
+        <w:t xml:space="preserve">This gives the valuation on July 31 as </w:t>
+      </w:r>
+    </w:p>
+    <w:p>
+      <w:pPr>
+        <w:jc w:val="center"/>
+        <w:rPr>
+          <w:rFonts w:ascii="Lucida Console" w:hAnsi="Lucida Console"/>
+          <w:b/>
+          <w:bCs/>
+        </w:rPr>
+      </w:pPr>
+      <w:r>
+        <w:rPr>
+          <w:rFonts w:ascii="Lucida Console" w:hAnsi="Lucida Console"/>
+        </w:rPr>
+        <w:t xml:space="preserve">$9 x 1,000 + $10 x 200 = </w:t>
+      </w:r>
+      <w:r>
+        <w:rPr>
+          <w:rFonts w:ascii="Lucida Console" w:hAnsi="Lucida Console"/>
+          <w:b/>
+          <w:bCs/>
+        </w:rPr>
+        <w:t>$11,000</w:t>
+      </w:r>
+    </w:p>
+    <w:p>
+      <w:pPr>
+        <w:rPr>
+          <w:rFonts w:ascii="Lucida Console" w:hAnsi="Lucida Console"/>
+        </w:rPr>
+      </w:pPr>
+      <w:r>
+        <w:rPr>
+          <w:rFonts w:ascii="Lucida Console" w:hAnsi="Lucida Console"/>
+        </w:rPr>
+        <w:t>(b) If FIFO is used, then the stock that is added first will be used, and the latest one remains in the stock.</w:t>
+      </w:r>
+    </w:p>
+    <w:p>
+      <w:pPr>
+        <w:rPr>
+          <w:rFonts w:ascii="Lucida Console" w:hAnsi="Lucida Console"/>
+        </w:rPr>
+      </w:pPr>
+      <w:r>
+        <w:rPr>
+          <w:rFonts w:ascii="Lucida Console" w:hAnsi="Lucida Console"/>
+        </w:rPr>
+        <w:t>Using this method, we see that out of 1,200 units that are left,</w:t>
+      </w:r>
+    </w:p>
+    <w:p>
+      <w:pPr>
+        <w:pStyle w:val="ListParagraph"/>
+        <w:numPr>
+          <w:ilvl w:val="0"/>
+          <w:numId w:val="3"/>
+        </w:numPr>
+        <w:rPr>
+          <w:rFonts w:ascii="Lucida Console" w:hAnsi="Lucida Console"/>
+        </w:rPr>
+      </w:pPr>
+      <w:r>
+        <w:rPr>
+          <w:rFonts w:ascii="Lucida Console" w:hAnsi="Lucida Console"/>
+        </w:rPr>
+        <w:t>800 units @ $12 per tonne, and</w:t>
+      </w:r>
+    </w:p>
+    <w:p>
+      <w:pPr>
+        <w:pStyle w:val="ListParagraph"/>
+        <w:numPr>
+          <w:ilvl w:val="0"/>
+          <w:numId w:val="3"/>
+        </w:numPr>
+        <w:rPr>
+          <w:rFonts w:ascii="Lucida Console" w:hAnsi="Lucida Console"/>
+        </w:rPr>
+      </w:pPr>
+      <w:r>
+        <w:rPr>
+          <w:rFonts w:ascii="Lucida Console" w:hAnsi="Lucida Console"/>
+        </w:rPr>
+        <w:t>400 units @ $11 per tonne</w:t>
+      </w:r>
+    </w:p>
+    <w:p>
+      <w:pPr>
+        <w:rPr>
+          <w:rFonts w:ascii="Lucida Console" w:hAnsi="Lucida Console"/>
+        </w:rPr>
+      </w:pPr>
+      <w:r>
+        <w:rPr>
+          <w:rFonts w:ascii="Lucida Console" w:hAnsi="Lucida Console"/>
+        </w:rPr>
+        <w:t>remains in the inventory.</w:t>
+      </w:r>
+    </w:p>
+    <w:p>
+      <w:pPr>
+        <w:rPr>
+          <w:rFonts w:ascii="Lucida Console" w:hAnsi="Lucida Console"/>
+        </w:rPr>
+      </w:pPr>
+      <w:r>
+        <w:rPr>
+          <w:rFonts w:ascii="Lucida Console" w:hAnsi="Lucida Console"/>
+        </w:rPr>
+        <w:t xml:space="preserve">This gives the valuation on July 31 as </w:t>
+      </w:r>
+    </w:p>
+    <w:p>
+      <w:pPr>
+        <w:jc w:val="center"/>
+        <w:rPr>
+          <w:rFonts w:ascii="Lucida Console" w:hAnsi="Lucida Console"/>
+          <w:b/>
+          <w:bCs/>
+        </w:rPr>
+      </w:pPr>
+      <w:r>
+        <w:rPr>
+          <w:rFonts w:ascii="Lucida Console" w:hAnsi="Lucida Console"/>
+        </w:rPr>
+        <w:t xml:space="preserve">$12 x 800 + $11 x 400 = </w:t>
+      </w:r>
+      <w:r>
+        <w:rPr>
+          <w:rFonts w:ascii="Lucida Console" w:hAnsi="Lucida Console"/>
+          <w:b/>
+          <w:bCs/>
+        </w:rPr>
+        <w:t>$14,000</w:t>
+      </w:r>
+    </w:p>
+    <w:p>
+      <w:pPr>
+        <w:rPr>
+          <w:rFonts w:ascii="Lucida Console" w:hAnsi="Lucida Console"/>
+        </w:rPr>
+      </w:pPr>
+      <w:r>
+        <w:rPr>
+          <w:rFonts w:ascii="Lucida Console" w:hAnsi="Lucida Console"/>
+        </w:rPr>
+        <w:t>(2)</w:t>
+      </w:r>
+    </w:p>
+    <w:p>
+      <w:pPr>
+        <w:rPr>
+          <w:rFonts w:ascii="Lucida Console" w:hAnsi="Lucida Console"/>
+        </w:rPr>
+      </w:pPr>
+      <w:r>
+        <w:rPr>
+          <w:rFonts w:ascii="Lucida Console" w:hAnsi="Lucida Console"/>
+        </w:rPr>
+        <w:t>In either method, the purchase was $10 x 5,000 + $11 x 1,000 + $12 x 800 = $</w:t>
+      </w:r>
+      <w:r>
+        <w:rPr>
+          <w:rFonts w:ascii="Lucida Console" w:hAnsi="Lucida Console"/>
+        </w:rPr>
+        <w:t>70</w:t>
+      </w:r>
+      <w:r>
+        <w:rPr>
+          <w:rFonts w:ascii="Lucida Console" w:hAnsi="Lucida Console"/>
+        </w:rPr>
+        <w:t>,600 &amp; the beginning inventory valuation was $9,000 (1,000 tonnes @ $9), giving the cost of merchandise available for sale as $7</w:t>
+      </w:r>
+      <w:r>
+        <w:rPr>
+          <w:rFonts w:ascii="Lucida Console" w:hAnsi="Lucida Console"/>
+        </w:rPr>
+        <w:t>9</w:t>
+      </w:r>
+      <w:r>
+        <w:rPr>
+          <w:rFonts w:ascii="Lucida Console" w:hAnsi="Lucida Console"/>
+        </w:rPr>
+        <w:t>,600.</w:t>
+      </w:r>
+    </w:p>
+    <w:p>
+      <w:pPr>
+        <w:pStyle w:val="ListParagraph"/>
+        <w:numPr>
+          <w:ilvl w:val="0"/>
+          <w:numId w:val="4"/>
+        </w:numPr>
+        <w:rPr>
+          <w:rFonts w:ascii="Lucida Console" w:hAnsi="Lucida Console"/>
+        </w:rPr>
+      </w:pPr>
+      <w:r>
+        <w:rPr>
+          <w:rFonts w:ascii="Lucida Console" w:hAnsi="Lucida Console"/>
+        </w:rPr>
+        <w:t>In LIFO, the ending inventory was valued at $11,000 so the cost of goods sold is $6</w:t>
+      </w:r>
+      <w:r>
+        <w:rPr>
+          <w:rFonts w:ascii="Lucida Console" w:hAnsi="Lucida Console"/>
+        </w:rPr>
+        <w:t>8</w:t>
+      </w:r>
+      <w:r>
+        <w:rPr>
+          <w:rFonts w:ascii="Lucida Console" w:hAnsi="Lucida Console"/>
+        </w:rPr>
+        <w:t xml:space="preserve">,600. Thus, the gross profit comes out to be </w:t>
+      </w:r>
+    </w:p>
+    <w:p>
+      <w:pPr>
+        <w:ind w:left="360"/>
         <w:rPr>
           <w:rFonts w:ascii="Lucida Console" w:eastAsiaTheme="minorEastAsia" w:hAnsi="Lucida Console"/>
         </w:rPr>
@@ -55,129 +347,87 @@
             <w:rPr>
               <w:rFonts w:ascii="Cambria Math" w:hAnsi="Cambria Math"/>
             </w:rPr>
-            <m:t>Inve</m:t>
+            <m:t xml:space="preserve">Gross Profit </m:t>
           </m:r>
-          <m:r>
-            <w:rPr>
-              <w:rFonts w:ascii="Cambria Math" w:hAnsi="Cambria Math"/>
-            </w:rPr>
-            <m:t>ntory Turnover=</m:t>
-          </m:r>
-          <m:f>
-            <m:fPr>
+          <m:d>
+            <m:dPr>
               <m:ctrlPr>
                 <w:rPr>
                   <w:rFonts w:ascii="Cambria Math" w:hAnsi="Cambria Math"/>
                   <w:i/>
                 </w:rPr>
               </m:ctrlPr>
-            </m:fPr>
-            <m:num>
+            </m:dPr>
+            <m:e>
               <m:r>
                 <w:rPr>
                   <w:rFonts w:ascii="Cambria Math" w:hAnsi="Cambria Math"/>
                 </w:rPr>
-                <m:t>Cost of Goods Sold</m:t>
+                <m:t>LIFO</m:t>
               </m:r>
-            </m:num>
-            <m:den>
-              <m:r>
-                <w:rPr>
-                  <w:rFonts w:ascii="Cambria Math" w:hAnsi="Cambria Math"/>
-                </w:rPr>
-                <m:t>Average Inventory</m:t>
-              </m:r>
-            </m:den>
-          </m:f>
-        </m:oMath>
-      </m:oMathPara>
-    </w:p>
-    <w:p>
-      <w:pPr>
-        <w:rPr>
-          <w:rFonts w:ascii="Lucida Console" w:eastAsiaTheme="minorEastAsia" w:hAnsi="Lucida Console"/>
-        </w:rPr>
-      </w:pPr>
-      <w:r>
-        <w:rPr>
-          <w:rFonts w:ascii="Lucida Console" w:eastAsiaTheme="minorEastAsia" w:hAnsi="Lucida Console"/>
-        </w:rPr>
-        <w:t>Given the sales is $2,500,000 with profit $1,320,000, the cost of goods sold is $1,180,000. And the average inventory is given to be $1,000,000. Thus, the inventory turnover is:</w:t>
-      </w:r>
-    </w:p>
-    <w:p>
-      <w:pPr>
-        <w:rPr>
-          <w:rFonts w:ascii="Lucida Console" w:eastAsiaTheme="minorEastAsia" w:hAnsi="Lucida Console"/>
-        </w:rPr>
-      </w:pPr>
-      <m:oMathPara>
-        <m:oMath>
+            </m:e>
+          </m:d>
           <m:r>
             <w:rPr>
-              <w:rFonts w:ascii="Cambria Math" w:eastAsiaTheme="minorEastAsia" w:hAnsi="Cambria Math"/>
+              <w:rFonts w:ascii="Cambria Math" w:hAnsi="Cambria Math"/>
             </w:rPr>
-            <m:t>Inventory Turnover=</m:t>
+            <m:t>=$102,000-$6</m:t>
           </m:r>
-          <m:f>
-            <m:fPr>
-              <m:ctrlPr>
-                <w:rPr>
-                  <w:rFonts w:ascii="Cambria Math" w:eastAsiaTheme="minorEastAsia" w:hAnsi="Cambria Math"/>
-                  <w:i/>
-                </w:rPr>
-              </m:ctrlPr>
-            </m:fPr>
-            <m:num>
-              <m:r>
-                <w:rPr>
-                  <w:rFonts w:ascii="Cambria Math" w:eastAsiaTheme="minorEastAsia" w:hAnsi="Cambria Math"/>
-                </w:rPr>
-                <m:t>$1,180,000</m:t>
-              </m:r>
-            </m:num>
-            <m:den>
-              <m:r>
-                <w:rPr>
-                  <w:rFonts w:ascii="Cambria Math" w:eastAsiaTheme="minorEastAsia" w:hAnsi="Cambria Math"/>
-                </w:rPr>
-                <m:t>$1,000,000</m:t>
-              </m:r>
-            </m:den>
-          </m:f>
           <m:r>
             <w:rPr>
-              <w:rFonts w:ascii="Cambria Math" w:eastAsiaTheme="minorEastAsia" w:hAnsi="Cambria Math"/>
+              <w:rFonts w:ascii="Cambria Math" w:hAnsi="Cambria Math"/>
             </w:rPr>
-            <m:t>=1.18</m:t>
+            <m:t>8</m:t>
+          </m:r>
+          <m:r>
+            <w:rPr>
+              <w:rFonts w:ascii="Cambria Math" w:hAnsi="Cambria Math"/>
+            </w:rPr>
+            <m:t>,600=$3</m:t>
+          </m:r>
+          <m:r>
+            <w:rPr>
+              <w:rFonts w:ascii="Cambria Math" w:hAnsi="Cambria Math"/>
+            </w:rPr>
+            <m:t>3,</m:t>
+          </m:r>
+          <m:r>
+            <w:rPr>
+              <w:rFonts w:ascii="Cambria Math" w:hAnsi="Cambria Math"/>
+            </w:rPr>
+            <m:t>400</m:t>
           </m:r>
         </m:oMath>
       </m:oMathPara>
     </w:p>
     <w:p>
       <w:pPr>
-        <w:rPr>
-          <w:rFonts w:ascii="Lucida Console" w:eastAsiaTheme="minorEastAsia" w:hAnsi="Lucida Console"/>
-        </w:rPr>
-      </w:pPr>
-      <w:r>
-        <w:rPr>
-          <w:rFonts w:ascii="Lucida Console" w:eastAsiaTheme="minorEastAsia" w:hAnsi="Lucida Console"/>
-        </w:rPr>
-        <w:t>(2)</w:t>
-      </w:r>
-    </w:p>
-    <w:p>
-      <w:pPr>
-        <w:rPr>
-          <w:rFonts w:ascii="Lucida Console" w:eastAsiaTheme="minorEastAsia" w:hAnsi="Lucida Console"/>
-        </w:rPr>
-      </w:pPr>
-      <w:r>
-        <w:rPr>
-          <w:rFonts w:ascii="Lucida Console" w:eastAsiaTheme="minorEastAsia" w:hAnsi="Lucida Console"/>
-        </w:rPr>
-        <w:t>The inventory turnover becomes 1.5 times if the reduction is applied. Since the average inventory remains unchanged, we get the cost of goods sold as:</w:t>
+        <w:pStyle w:val="ListParagraph"/>
+        <w:numPr>
+          <w:ilvl w:val="0"/>
+          <w:numId w:val="4"/>
+        </w:numPr>
+        <w:rPr>
+          <w:rFonts w:ascii="Lucida Console" w:hAnsi="Lucida Console"/>
+        </w:rPr>
+      </w:pPr>
+      <w:r>
+        <w:rPr>
+          <w:rFonts w:ascii="Lucida Console" w:hAnsi="Lucida Console"/>
+        </w:rPr>
+        <w:t>In FIFO, the ending inventory was valued at $14,000 so the cost of goods sold is $6</w:t>
+      </w:r>
+      <w:r>
+        <w:rPr>
+          <w:rFonts w:ascii="Lucida Console" w:hAnsi="Lucida Console"/>
+        </w:rPr>
+        <w:t>5</w:t>
+      </w:r>
+      <w:r>
+        <w:rPr>
+          <w:rFonts w:ascii="Lucida Console" w:hAnsi="Lucida Console"/>
+        </w:rPr>
+        <w:t>,600. Thus, the gross profit comes out to be</w:t>
       </w:r>
     </w:p>
     <w:p>
@@ -190,205 +440,60 @@
         <m:oMath>
           <m:r>
             <w:rPr>
-              <w:rFonts w:ascii="Cambria Math" w:eastAsiaTheme="minorEastAsia" w:hAnsi="Cambria Math"/>
+              <w:rFonts w:ascii="Cambria Math" w:hAnsi="Cambria Math"/>
             </w:rPr>
-            <m:t>Cost of Goods Sold=1.5 ×$1,000,000=$1,500,000</m:t>
+            <m:t xml:space="preserve">Gross Profit </m:t>
+          </m:r>
+          <m:d>
+            <m:dPr>
+              <m:ctrlPr>
+                <w:rPr>
+                  <w:rFonts w:ascii="Cambria Math" w:hAnsi="Cambria Math"/>
+                  <w:i/>
+                </w:rPr>
+              </m:ctrlPr>
+            </m:dPr>
+            <m:e>
+              <m:r>
+                <w:rPr>
+                  <w:rFonts w:ascii="Cambria Math" w:hAnsi="Cambria Math"/>
+                </w:rPr>
+                <m:t>FIFO</m:t>
+              </m:r>
+            </m:e>
+          </m:d>
+          <m:r>
+            <w:rPr>
+              <w:rFonts w:ascii="Cambria Math" w:hAnsi="Cambria Math"/>
+            </w:rPr>
+            <m:t>=$102,000-$6</m:t>
+          </m:r>
+          <m:r>
+            <w:rPr>
+              <w:rFonts w:ascii="Cambria Math" w:hAnsi="Cambria Math"/>
+            </w:rPr>
+            <m:t>5</m:t>
+          </m:r>
+          <m:r>
+            <w:rPr>
+              <w:rFonts w:ascii="Cambria Math" w:hAnsi="Cambria Math"/>
+            </w:rPr>
+            <m:t>,600=$3</m:t>
+          </m:r>
+          <m:r>
+            <w:rPr>
+              <w:rFonts w:ascii="Cambria Math" w:hAnsi="Cambria Math"/>
+            </w:rPr>
+            <m:t>6</m:t>
+          </m:r>
+          <m:r>
+            <w:rPr>
+              <w:rFonts w:ascii="Cambria Math" w:hAnsi="Cambria Math"/>
+            </w:rPr>
+            <m:t>,400</m:t>
           </m:r>
         </m:oMath>
       </m:oMathPara>
-    </w:p>
-    <w:p>
-      <w:pPr>
-        <w:rPr>
-          <w:rFonts w:ascii="Lucida Console" w:eastAsiaTheme="minorEastAsia" w:hAnsi="Lucida Console"/>
-        </w:rPr>
-      </w:pPr>
-      <w:r>
-        <w:rPr>
-          <w:rFonts w:ascii="Lucida Console" w:eastAsiaTheme="minorEastAsia" w:hAnsi="Lucida Console"/>
-        </w:rPr>
-        <w:t>The sale prices are reduced by 10%, meaning that the sales will be given by 90% of $2,500,000 = $2,250,000.</w:t>
-      </w:r>
-    </w:p>
-    <w:p>
-      <w:pPr>
-        <w:rPr>
-          <w:rFonts w:ascii="Lucida Console" w:eastAsiaTheme="minorEastAsia" w:hAnsi="Lucida Console"/>
-        </w:rPr>
-      </w:pPr>
-      <w:r>
-        <w:rPr>
-          <w:rFonts w:ascii="Lucida Console" w:eastAsiaTheme="minorEastAsia" w:hAnsi="Lucida Console"/>
-        </w:rPr>
-        <w:t>Thus, the gross profit will be given by:</w:t>
-      </w:r>
-    </w:p>
-    <w:p>
-      <w:pPr>
-        <w:rPr>
-          <w:rFonts w:ascii="Lucida Console" w:eastAsiaTheme="minorEastAsia" w:hAnsi="Lucida Console"/>
-        </w:rPr>
-      </w:pPr>
-      <m:oMathPara>
-        <m:oMath>
-          <m:r>
-            <w:rPr>
-              <w:rFonts w:ascii="Cambria Math" w:eastAsiaTheme="minorEastAsia" w:hAnsi="Cambria Math"/>
-            </w:rPr>
-            <m:t>Gross Profit=$2,250,000-$1,500,000=$750,000</m:t>
-          </m:r>
-        </m:oMath>
-      </m:oMathPara>
-    </w:p>
-    <w:p>
-      <w:pPr>
-        <w:rPr>
-          <w:rFonts w:ascii="Lucida Console" w:eastAsiaTheme="minorEastAsia" w:hAnsi="Lucida Console"/>
-        </w:rPr>
-      </w:pPr>
-      <w:r>
-        <w:rPr>
-          <w:rFonts w:ascii="Lucida Console" w:eastAsiaTheme="minorEastAsia" w:hAnsi="Lucida Console"/>
-        </w:rPr>
-        <w:t>The new gross profit percentage will be:</w:t>
-      </w:r>
-    </w:p>
-    <w:p>
-      <w:pPr>
-        <w:rPr>
-          <w:rFonts w:ascii="Lucida Console" w:eastAsiaTheme="minorEastAsia" w:hAnsi="Lucida Console"/>
-        </w:rPr>
-      </w:pPr>
-      <m:oMathPara>
-        <m:oMath>
-          <m:r>
-            <w:rPr>
-              <w:rFonts w:ascii="Cambria Math" w:eastAsiaTheme="minorEastAsia" w:hAnsi="Cambria Math"/>
-            </w:rPr>
-            <m:t>New Gross Profit %age=</m:t>
-          </m:r>
-          <m:f>
-            <m:fPr>
-              <m:ctrlPr>
-                <w:rPr>
-                  <w:rFonts w:ascii="Cambria Math" w:eastAsiaTheme="minorEastAsia" w:hAnsi="Cambria Math"/>
-                  <w:i/>
-                </w:rPr>
-              </m:ctrlPr>
-            </m:fPr>
-            <m:num>
-              <m:r>
-                <w:rPr>
-                  <w:rFonts w:ascii="Cambria Math" w:eastAsiaTheme="minorEastAsia" w:hAnsi="Cambria Math"/>
-                </w:rPr>
-                <m:t>$750,000</m:t>
-              </m:r>
-            </m:num>
-            <m:den>
-              <m:r>
-                <w:rPr>
-                  <w:rFonts w:ascii="Cambria Math" w:eastAsiaTheme="minorEastAsia" w:hAnsi="Cambria Math"/>
-                </w:rPr>
-                <m:t>$2,250,000</m:t>
-              </m:r>
-            </m:den>
-          </m:f>
-          <m:r>
-            <w:rPr>
-              <w:rFonts w:ascii="Cambria Math" w:eastAsiaTheme="minorEastAsia" w:hAnsi="Cambria Math"/>
-            </w:rPr>
-            <m:t xml:space="preserve"> ×100=33.30%</m:t>
-          </m:r>
-        </m:oMath>
-      </m:oMathPara>
-    </w:p>
-    <w:p>
-      <w:pPr>
-        <w:rPr>
-          <w:rFonts w:ascii="Lucida Console" w:eastAsiaTheme="minorEastAsia" w:hAnsi="Lucida Console"/>
-        </w:rPr>
-      </w:pPr>
-      <w:r>
-        <w:rPr>
-          <w:rFonts w:ascii="Lucida Console" w:eastAsiaTheme="minorEastAsia" w:hAnsi="Lucida Console"/>
-        </w:rPr>
-        <w:t>In 2014, under the old scheme, the profit percentage was:</w:t>
-      </w:r>
-    </w:p>
-    <w:p>
-      <w:pPr>
-        <w:rPr>
-          <w:rFonts w:ascii="Lucida Console" w:eastAsiaTheme="minorEastAsia" w:hAnsi="Lucida Console"/>
-        </w:rPr>
-      </w:pPr>
-      <m:oMathPara>
-        <m:oMath>
-          <m:r>
-            <w:rPr>
-              <w:rFonts w:ascii="Cambria Math" w:eastAsiaTheme="minorEastAsia" w:hAnsi="Cambria Math"/>
-            </w:rPr>
-            <m:t>Actual Gross Profit %age=</m:t>
-          </m:r>
-          <m:f>
-            <m:fPr>
-              <m:ctrlPr>
-                <w:rPr>
-                  <w:rFonts w:ascii="Cambria Math" w:eastAsiaTheme="minorEastAsia" w:hAnsi="Cambria Math"/>
-                  <w:i/>
-                </w:rPr>
-              </m:ctrlPr>
-            </m:fPr>
-            <m:num>
-              <m:r>
-                <w:rPr>
-                  <w:rFonts w:ascii="Cambria Math" w:eastAsiaTheme="minorEastAsia" w:hAnsi="Cambria Math"/>
-                </w:rPr>
-                <m:t>$1,320,000</m:t>
-              </m:r>
-            </m:num>
-            <m:den>
-              <m:r>
-                <w:rPr>
-                  <w:rFonts w:ascii="Cambria Math" w:eastAsiaTheme="minorEastAsia" w:hAnsi="Cambria Math"/>
-                </w:rPr>
-                <m:t>$2,500,000</m:t>
-              </m:r>
-            </m:den>
-          </m:f>
-          <m:r>
-            <w:rPr>
-              <w:rFonts w:ascii="Cambria Math" w:eastAsiaTheme="minorEastAsia" w:hAnsi="Cambria Math"/>
-            </w:rPr>
-            <m:t xml:space="preserve"> ×100=52.80%</m:t>
-          </m:r>
-        </m:oMath>
-      </m:oMathPara>
-    </w:p>
-    <w:p>
-      <w:pPr>
-        <w:rPr>
-          <w:rFonts w:ascii="Lucida Console" w:eastAsiaTheme="minorEastAsia" w:hAnsi="Lucida Console"/>
-        </w:rPr>
-      </w:pPr>
-      <w:r>
-        <w:rPr>
-          <w:rFonts w:ascii="Lucida Console" w:eastAsiaTheme="minorEastAsia" w:hAnsi="Lucida Console"/>
-        </w:rPr>
-        <w:t>The profit percentage has decreased considerably under the new scheme.</w:t>
-      </w:r>
-    </w:p>
-    <w:p>
-      <w:pPr>
-        <w:rPr>
-          <w:rFonts w:ascii="Lucida Console" w:eastAsiaTheme="minorEastAsia" w:hAnsi="Lucida Console"/>
-        </w:rPr>
-      </w:pPr>
-      <w:r>
-        <w:rPr>
-          <w:rFonts w:ascii="Lucida Console" w:eastAsiaTheme="minorEastAsia" w:hAnsi="Lucida Console"/>
-        </w:rPr>
-        <w:t>This suggest that Anne Scott should not implement this method as it has led to strongly reduced earnings.</w:t>
-      </w:r>
     </w:p>
     <w:p>
       <w:pPr>
@@ -410,6 +515,119 @@
 <file path=word/numbering.xml><?xml version="1.0" encoding="utf-8"?>
 <w:numbering xmlns:wpc="http://schemas.microsoft.com/office/word/2010/wordprocessingCanvas" xmlns:cx="http://schemas.microsoft.com/office/drawing/2014/chartex" xmlns:cx1="http://schemas.microsoft.com/office/drawing/2015/9/8/chartex" xmlns:cx2="http://schemas.microsoft.com/office/drawing/2015/10/21/chartex" xmlns:cx3="http://schemas.microsoft.com/office/drawing/2016/5/9/chartex" xmlns:cx4="http://schemas.microsoft.com/office/drawing/2016/5/10/chartex" xmlns:cx5="http://schemas.microsoft.com/office/drawing/2016/5/11/chartex" xmlns:cx6="http://schemas.microsoft.com/office/drawing/2016/5/12/chartex" xmlns:cx7="http://schemas.microsoft.com/office/drawing/2016/5/13/chartex" xmlns:cx8="http://schemas.microsoft.com/office/drawing/2016/5/14/chartex" xmlns:mc="http://schemas.openxmlformats.org/markup-compatibility/2006" xmlns:aink="http://schemas.microsoft.com/office/drawing/2016/ink" xmlns:am3d="http://schemas.microsoft.com/office/drawing/2017/model3d" xmlns:o="urn:schemas-microsoft-com:office:office" xmlns:oel="http://schemas.microsoft.com/office/2019/extlst" xmlns:r="http://schemas.openxmlformats.org/officeDocument/2006/relationships" xmlns:m="http://schemas.openxmlformats.org/officeDocument/2006/math" xmlns:v="urn:schemas-microsoft-com:vml" xmlns:wp14="http://schemas.microsoft.com/office/word/2010/wordprocessingDrawing" xmlns:wp="http://schemas.openxmlformats.org/drawingml/2006/wordprocessingDrawing" xmlns:w10="urn:schemas-microsoft-com:office:word" xmlns:w="http://schemas.openxmlformats.org/wordprocessingml/2006/main" xmlns:w14="http://schemas.microsoft.com/office/word/2010/wordml" xmlns:w15="http://schemas.microsoft.com/office/word/2012/wordml" xmlns:w16cex="http://schemas.microsoft.com/office/word/2018/wordml/cex" xmlns:w16cid="http://schemas.microsoft.com/office/word/2016/wordml/cid" xmlns:w16="http://schemas.microsoft.com/office/word/2018/wordml" xmlns:w16du="http://schemas.microsoft.com/office/word/2023/wordml/word16du" xmlns:w16sdtdh="http://schemas.microsoft.com/office/word/2020/wordml/sdtdatahash" xmlns:w16sdtfl="http://schemas.microsoft.com/office/word/2024/wordml/sdtformatlock" xmlns:w16se="http://schemas.microsoft.com/office/word/2015/wordml/symex" xmlns:wpg="http://schemas.microsoft.com/office/word/2010/wordprocessingGroup" xmlns:wpi="http://schemas.microsoft.com/office/word/2010/wordprocessingInk" xmlns:wne="http://schemas.microsoft.com/office/word/2006/wordml" xmlns:wps="http://schemas.microsoft.com/office/word/2010/wordprocessingShape" mc:Ignorable="w14 w15 w16se w16cid w16 w16cex w16sdtdh w16sdtfl w16du wp14">
   <w:abstractNum w:abstractNumId="0" w15:restartNumberingAfterBreak="0">
+    <w:nsid w:val="16CB18C2"/>
+    <w:multiLevelType w:val="hybridMultilevel"/>
+    <w:tmpl w:val="6AD60A18"/>
+    <w:lvl w:ilvl="0" w:tplc="BE902D34">
+      <w:start w:val="1"/>
+      <w:numFmt w:val="bullet"/>
+      <w:lvlText w:val=""/>
+      <w:lvlJc w:val="left"/>
+      <w:pPr>
+        <w:ind w:left="720" w:hanging="360"/>
+      </w:pPr>
+      <w:rPr>
+        <w:rFonts w:ascii="Symbol" w:eastAsiaTheme="minorHAnsi" w:hAnsi="Symbol" w:cstheme="minorBidi" w:hint="default"/>
+      </w:rPr>
+    </w:lvl>
+    <w:lvl w:ilvl="1" w:tplc="40090003" w:tentative="1">
+      <w:start w:val="1"/>
+      <w:numFmt w:val="bullet"/>
+      <w:lvlText w:val="o"/>
+      <w:lvlJc w:val="left"/>
+      <w:pPr>
+        <w:ind w:left="1440" w:hanging="360"/>
+      </w:pPr>
+      <w:rPr>
+        <w:rFonts w:ascii="Courier New" w:hAnsi="Courier New" w:cs="Courier New" w:hint="default"/>
+      </w:rPr>
+    </w:lvl>
+    <w:lvl w:ilvl="2" w:tplc="40090005" w:tentative="1">
+      <w:start w:val="1"/>
+      <w:numFmt w:val="bullet"/>
+      <w:lvlText w:val=""/>
+      <w:lvlJc w:val="left"/>
+      <w:pPr>
+        <w:ind w:left="2160" w:hanging="360"/>
+      </w:pPr>
+      <w:rPr>
+        <w:rFonts w:ascii="Wingdings" w:hAnsi="Wingdings" w:hint="default"/>
+      </w:rPr>
+    </w:lvl>
+    <w:lvl w:ilvl="3" w:tplc="40090001" w:tentative="1">
+      <w:start w:val="1"/>
+      <w:numFmt w:val="bullet"/>
+      <w:lvlText w:val=""/>
+      <w:lvlJc w:val="left"/>
+      <w:pPr>
+        <w:ind w:left="2880" w:hanging="360"/>
+      </w:pPr>
+      <w:rPr>
+        <w:rFonts w:ascii="Symbol" w:hAnsi="Symbol" w:hint="default"/>
+      </w:rPr>
+    </w:lvl>
+    <w:lvl w:ilvl="4" w:tplc="40090003" w:tentative="1">
+      <w:start w:val="1"/>
+      <w:numFmt w:val="bullet"/>
+      <w:lvlText w:val="o"/>
+      <w:lvlJc w:val="left"/>
+      <w:pPr>
+        <w:ind w:left="3600" w:hanging="360"/>
+      </w:pPr>
+      <w:rPr>
+        <w:rFonts w:ascii="Courier New" w:hAnsi="Courier New" w:cs="Courier New" w:hint="default"/>
+      </w:rPr>
+    </w:lvl>
+    <w:lvl w:ilvl="5" w:tplc="40090005" w:tentative="1">
+      <w:start w:val="1"/>
+      <w:numFmt w:val="bullet"/>
+      <w:lvlText w:val=""/>
+      <w:lvlJc w:val="left"/>
+      <w:pPr>
+        <w:ind w:left="4320" w:hanging="360"/>
+      </w:pPr>
+      <w:rPr>
+        <w:rFonts w:ascii="Wingdings" w:hAnsi="Wingdings" w:hint="default"/>
+      </w:rPr>
+    </w:lvl>
+    <w:lvl w:ilvl="6" w:tplc="40090001" w:tentative="1">
+      <w:start w:val="1"/>
+      <w:numFmt w:val="bullet"/>
+      <w:lvlText w:val=""/>
+      <w:lvlJc w:val="left"/>
+      <w:pPr>
+        <w:ind w:left="5040" w:hanging="360"/>
+      </w:pPr>
+      <w:rPr>
+        <w:rFonts w:ascii="Symbol" w:hAnsi="Symbol" w:hint="default"/>
+      </w:rPr>
+    </w:lvl>
+    <w:lvl w:ilvl="7" w:tplc="40090003" w:tentative="1">
+      <w:start w:val="1"/>
+      <w:numFmt w:val="bullet"/>
+      <w:lvlText w:val="o"/>
+      <w:lvlJc w:val="left"/>
+      <w:pPr>
+        <w:ind w:left="5760" w:hanging="360"/>
+      </w:pPr>
+      <w:rPr>
+        <w:rFonts w:ascii="Courier New" w:hAnsi="Courier New" w:cs="Courier New" w:hint="default"/>
+      </w:rPr>
+    </w:lvl>
+    <w:lvl w:ilvl="8" w:tplc="40090005" w:tentative="1">
+      <w:start w:val="1"/>
+      <w:numFmt w:val="bullet"/>
+      <w:lvlText w:val=""/>
+      <w:lvlJc w:val="left"/>
+      <w:pPr>
+        <w:ind w:left="6480" w:hanging="360"/>
+      </w:pPr>
+      <w:rPr>
+        <w:rFonts w:ascii="Wingdings" w:hAnsi="Wingdings" w:hint="default"/>
+      </w:rPr>
+    </w:lvl>
+  </w:abstractNum>
+  <w:abstractNum w:abstractNumId="1" w15:restartNumberingAfterBreak="0">
     <w:nsid w:val="2E176BB1"/>
     <w:multiLevelType w:val="hybridMultilevel"/>
     <w:tmpl w:val="0F1E4B16"/>
@@ -521,7 +739,7 @@
       </w:rPr>
     </w:lvl>
   </w:abstractNum>
-  <w:abstractNum w:abstractNumId="1" w15:restartNumberingAfterBreak="0">
+  <w:abstractNum w:abstractNumId="2" w15:restartNumberingAfterBreak="0">
     <w:nsid w:val="6C1A7B60"/>
     <w:multiLevelType w:val="hybridMultilevel"/>
     <w:tmpl w:val="CF9AFB7E"/>
@@ -634,11 +852,106 @@
       </w:rPr>
     </w:lvl>
   </w:abstractNum>
+  <w:abstractNum w:abstractNumId="3" w15:restartNumberingAfterBreak="0">
+    <w:nsid w:val="795C1221"/>
+    <w:multiLevelType w:val="hybridMultilevel"/>
+    <w:tmpl w:val="4ABEDB9C"/>
+    <w:lvl w:ilvl="0" w:tplc="C414D4D4">
+      <w:start w:val="1"/>
+      <w:numFmt w:val="lowerLetter"/>
+      <w:lvlText w:val="(%1)"/>
+      <w:lvlJc w:val="left"/>
+      <w:pPr>
+        <w:ind w:left="1080" w:hanging="720"/>
+      </w:pPr>
+      <w:rPr>
+        <w:rFonts w:hint="default"/>
+      </w:rPr>
+    </w:lvl>
+    <w:lvl w:ilvl="1" w:tplc="40090019" w:tentative="1">
+      <w:start w:val="1"/>
+      <w:numFmt w:val="lowerLetter"/>
+      <w:lvlText w:val="%2."/>
+      <w:lvlJc w:val="left"/>
+      <w:pPr>
+        <w:ind w:left="1440" w:hanging="360"/>
+      </w:pPr>
+    </w:lvl>
+    <w:lvl w:ilvl="2" w:tplc="4009001B" w:tentative="1">
+      <w:start w:val="1"/>
+      <w:numFmt w:val="lowerRoman"/>
+      <w:lvlText w:val="%3."/>
+      <w:lvlJc w:val="right"/>
+      <w:pPr>
+        <w:ind w:left="2160" w:hanging="180"/>
+      </w:pPr>
+    </w:lvl>
+    <w:lvl w:ilvl="3" w:tplc="4009000F" w:tentative="1">
+      <w:start w:val="1"/>
+      <w:numFmt w:val="decimal"/>
+      <w:lvlText w:val="%4."/>
+      <w:lvlJc w:val="left"/>
+      <w:pPr>
+        <w:ind w:left="2880" w:hanging="360"/>
+      </w:pPr>
+    </w:lvl>
+    <w:lvl w:ilvl="4" w:tplc="40090019" w:tentative="1">
+      <w:start w:val="1"/>
+      <w:numFmt w:val="lowerLetter"/>
+      <w:lvlText w:val="%5."/>
+      <w:lvlJc w:val="left"/>
+      <w:pPr>
+        <w:ind w:left="3600" w:hanging="360"/>
+      </w:pPr>
+    </w:lvl>
+    <w:lvl w:ilvl="5" w:tplc="4009001B" w:tentative="1">
+      <w:start w:val="1"/>
+      <w:numFmt w:val="lowerRoman"/>
+      <w:lvlText w:val="%6."/>
+      <w:lvlJc w:val="right"/>
+      <w:pPr>
+        <w:ind w:left="4320" w:hanging="180"/>
+      </w:pPr>
+    </w:lvl>
+    <w:lvl w:ilvl="6" w:tplc="4009000F" w:tentative="1">
+      <w:start w:val="1"/>
+      <w:numFmt w:val="decimal"/>
+      <w:lvlText w:val="%7."/>
+      <w:lvlJc w:val="left"/>
+      <w:pPr>
+        <w:ind w:left="5040" w:hanging="360"/>
+      </w:pPr>
+    </w:lvl>
+    <w:lvl w:ilvl="7" w:tplc="40090019" w:tentative="1">
+      <w:start w:val="1"/>
+      <w:numFmt w:val="lowerLetter"/>
+      <w:lvlText w:val="%8."/>
+      <w:lvlJc w:val="left"/>
+      <w:pPr>
+        <w:ind w:left="5760" w:hanging="360"/>
+      </w:pPr>
+    </w:lvl>
+    <w:lvl w:ilvl="8" w:tplc="4009001B" w:tentative="1">
+      <w:start w:val="1"/>
+      <w:numFmt w:val="lowerRoman"/>
+      <w:lvlText w:val="%9."/>
+      <w:lvlJc w:val="right"/>
+      <w:pPr>
+        <w:ind w:left="6480" w:hanging="180"/>
+      </w:pPr>
+    </w:lvl>
+  </w:abstractNum>
   <w:num w:numId="1" w16cid:durableId="1775007135">
+    <w:abstractNumId w:val="1"/>
+  </w:num>
+  <w:num w:numId="2" w16cid:durableId="103966497">
+    <w:abstractNumId w:val="2"/>
+  </w:num>
+  <w:num w:numId="3" w16cid:durableId="1769303219">
     <w:abstractNumId w:val="0"/>
   </w:num>
-  <w:num w:numId="2" w16cid:durableId="103966497">
-    <w:abstractNumId w:val="1"/>
+  <w:num w:numId="4" w16cid:durableId="136337629">
+    <w:abstractNumId w:val="3"/>
   </w:num>
 </w:numbering>
 </file>

</xml_diff>

<commit_message>
07-48, file was missing, added US GAAP vs IFRS! Ref: #42, #43, #8
</commit_message>
<xml_diff>
--- a/Chapter 07/Exercises/07-39.docx
+++ b/Chapter 07/Exercises/07-39.docx
@@ -27,7 +27,7 @@
         <w:rPr>
           <w:rFonts w:ascii="Lucida Console" w:hAnsi="Lucida Console"/>
         </w:rPr>
-        <w:t>(1)</w:t>
+        <w:t>Let us prepare a table that summarizes these changes in the prices, as per both U.S. GAAP &amp; IFRS.</w:t>
       </w:r>
     </w:p>
     <w:p>
@@ -40,7 +40,7 @@
         <w:rPr>
           <w:rFonts w:ascii="Lucida Console" w:hAnsi="Lucida Console"/>
         </w:rPr>
-        <w:t>(a) If LIFO is used, then the stock that was purchased latest will be used first, so the earlier stock remains.</w:t>
+        <w:t>In either case, the LCM method is applied. However, the price to be decided as market price is called “replacement cost” in US GAAP and IFRS uses the net realizable value of the inventory.</w:t>
       </w:r>
     </w:p>
     <w:p>
@@ -53,16 +53,482 @@
         <w:rPr>
           <w:rFonts w:ascii="Lucida Console" w:hAnsi="Lucida Console"/>
         </w:rPr>
-        <w:t xml:space="preserve">Using this method, we see that out of 1,200 units that are left, </w:t>
+        <w:t>Thus, the table is prepared as follows:</w:t>
       </w:r>
     </w:p>
+    <w:tbl>
+      <w:tblPr>
+        <w:tblStyle w:val="TableGrid"/>
+        <w:tblW w:w="9634" w:type="dxa"/>
+        <w:tblLook w:val="04A0" w:firstRow="1" w:lastRow="0" w:firstColumn="1" w:lastColumn="0" w:noHBand="0" w:noVBand="1"/>
+      </w:tblPr>
+      <w:tblGrid>
+        <w:gridCol w:w="2263"/>
+        <w:gridCol w:w="3747"/>
+        <w:gridCol w:w="3624"/>
+      </w:tblGrid>
+      <w:tr>
+        <w:tc>
+          <w:tcPr>
+            <w:tcW w:w="2263" w:type="dxa"/>
+            <w:vMerge w:val="restart"/>
+          </w:tcPr>
+          <w:p>
+            <w:pPr>
+              <w:rPr>
+                <w:rFonts w:ascii="Lucida Console" w:hAnsi="Lucida Console"/>
+              </w:rPr>
+            </w:pPr>
+          </w:p>
+          <w:p>
+            <w:pPr>
+              <w:jc w:val="center"/>
+              <w:rPr>
+                <w:rFonts w:ascii="Lucida Console" w:hAnsi="Lucida Console"/>
+              </w:rPr>
+            </w:pPr>
+            <w:r>
+              <w:rPr>
+                <w:rFonts w:ascii="Lucida Console" w:hAnsi="Lucida Console"/>
+              </w:rPr>
+              <w:t>Date</w:t>
+            </w:r>
+          </w:p>
+        </w:tc>
+        <w:tc>
+          <w:tcPr>
+            <w:tcW w:w="7371" w:type="dxa"/>
+            <w:gridSpan w:val="2"/>
+          </w:tcPr>
+          <w:p>
+            <w:pPr>
+              <w:jc w:val="center"/>
+              <w:rPr>
+                <w:rFonts w:ascii="Lucida Console" w:hAnsi="Lucida Console"/>
+              </w:rPr>
+            </w:pPr>
+            <w:r>
+              <w:rPr>
+                <w:rFonts w:ascii="Lucida Console" w:hAnsi="Lucida Console"/>
+              </w:rPr>
+              <w:t>Price of Inventory Under</w:t>
+            </w:r>
+          </w:p>
+        </w:tc>
+      </w:tr>
+      <w:tr>
+        <w:tc>
+          <w:tcPr>
+            <w:tcW w:w="2263" w:type="dxa"/>
+            <w:vMerge/>
+          </w:tcPr>
+          <w:p>
+            <w:pPr>
+              <w:rPr>
+                <w:rFonts w:ascii="Lucida Console" w:hAnsi="Lucida Console"/>
+              </w:rPr>
+            </w:pPr>
+          </w:p>
+        </w:tc>
+        <w:tc>
+          <w:tcPr>
+            <w:tcW w:w="3747" w:type="dxa"/>
+          </w:tcPr>
+          <w:p>
+            <w:pPr>
+              <w:jc w:val="right"/>
+              <w:rPr>
+                <w:rFonts w:ascii="Lucida Console" w:hAnsi="Lucida Console"/>
+              </w:rPr>
+            </w:pPr>
+            <w:r>
+              <w:rPr>
+                <w:rFonts w:ascii="Lucida Console" w:hAnsi="Lucida Console"/>
+              </w:rPr>
+              <w:t>U.S. GAAP</w:t>
+            </w:r>
+          </w:p>
+        </w:tc>
+        <w:tc>
+          <w:tcPr>
+            <w:tcW w:w="3624" w:type="dxa"/>
+          </w:tcPr>
+          <w:p>
+            <w:pPr>
+              <w:jc w:val="right"/>
+              <w:rPr>
+                <w:rFonts w:ascii="Lucida Console" w:hAnsi="Lucida Console"/>
+              </w:rPr>
+            </w:pPr>
+            <w:r>
+              <w:rPr>
+                <w:rFonts w:ascii="Lucida Console" w:hAnsi="Lucida Console"/>
+              </w:rPr>
+              <w:t>IFRS</w:t>
+            </w:r>
+          </w:p>
+        </w:tc>
+      </w:tr>
+      <w:tr>
+        <w:tc>
+          <w:tcPr>
+            <w:tcW w:w="2263" w:type="dxa"/>
+          </w:tcPr>
+          <w:p>
+            <w:pPr>
+              <w:jc w:val="center"/>
+              <w:rPr>
+                <w:rFonts w:ascii="Lucida Console" w:hAnsi="Lucida Console"/>
+              </w:rPr>
+            </w:pPr>
+            <w:r>
+              <w:rPr>
+                <w:rFonts w:ascii="Lucida Console" w:hAnsi="Lucida Console"/>
+              </w:rPr>
+              <w:t>Dec 31, 2011</w:t>
+            </w:r>
+          </w:p>
+        </w:tc>
+        <w:tc>
+          <w:tcPr>
+            <w:tcW w:w="3747" w:type="dxa"/>
+          </w:tcPr>
+          <w:p>
+            <w:pPr>
+              <w:jc w:val="right"/>
+              <w:rPr>
+                <w:rFonts w:ascii="Lucida Console" w:hAnsi="Lucida Console"/>
+              </w:rPr>
+            </w:pPr>
+            <w:r>
+              <w:rPr>
+                <w:rFonts w:ascii="Lucida Console" w:hAnsi="Lucida Console"/>
+              </w:rPr>
+              <w:t>$185,000</w:t>
+            </w:r>
+          </w:p>
+          <w:p>
+            <w:pPr>
+              <w:jc w:val="right"/>
+              <w:rPr>
+                <w:rFonts w:ascii="Lucida Console" w:hAnsi="Lucida Console"/>
+                <w:sz w:val="22"/>
+                <w:szCs w:val="22"/>
+              </w:rPr>
+            </w:pPr>
+            <w:r>
+              <w:rPr>
+                <w:rFonts w:ascii="Lucida Console" w:hAnsi="Lucida Console"/>
+              </w:rPr>
+              <w:t>(Write down since inventory was more than the replacement cost)</w:t>
+            </w:r>
+          </w:p>
+        </w:tc>
+        <w:tc>
+          <w:tcPr>
+            <w:tcW w:w="3624" w:type="dxa"/>
+          </w:tcPr>
+          <w:p>
+            <w:pPr>
+              <w:jc w:val="right"/>
+              <w:rPr>
+                <w:rFonts w:ascii="Lucida Console" w:hAnsi="Lucida Console"/>
+              </w:rPr>
+            </w:pPr>
+            <w:r>
+              <w:rPr>
+                <w:rFonts w:ascii="Lucida Console" w:hAnsi="Lucida Console"/>
+              </w:rPr>
+              <w:t>$195,000</w:t>
+            </w:r>
+          </w:p>
+          <w:p>
+            <w:pPr>
+              <w:jc w:val="right"/>
+              <w:rPr>
+                <w:rFonts w:ascii="Lucida Console" w:hAnsi="Lucida Console"/>
+              </w:rPr>
+            </w:pPr>
+            <w:r>
+              <w:rPr>
+                <w:rFonts w:ascii="Lucida Console" w:hAnsi="Lucida Console"/>
+              </w:rPr>
+              <w:t>(Write down since the inventory is more than the realizable value.)</w:t>
+            </w:r>
+          </w:p>
+        </w:tc>
+      </w:tr>
+      <w:tr>
+        <w:tc>
+          <w:tcPr>
+            <w:tcW w:w="2263" w:type="dxa"/>
+          </w:tcPr>
+          <w:p>
+            <w:pPr>
+              <w:jc w:val="center"/>
+              <w:rPr>
+                <w:rFonts w:ascii="Lucida Console" w:hAnsi="Lucida Console"/>
+              </w:rPr>
+            </w:pPr>
+            <w:r>
+              <w:rPr>
+                <w:rFonts w:ascii="Lucida Console" w:hAnsi="Lucida Console"/>
+              </w:rPr>
+              <w:t>Apr 30, 2012</w:t>
+            </w:r>
+          </w:p>
+        </w:tc>
+        <w:tc>
+          <w:tcPr>
+            <w:tcW w:w="3747" w:type="dxa"/>
+          </w:tcPr>
+          <w:p>
+            <w:pPr>
+              <w:jc w:val="right"/>
+              <w:rPr>
+                <w:rFonts w:ascii="Lucida Console" w:hAnsi="Lucida Console"/>
+              </w:rPr>
+            </w:pPr>
+            <w:r>
+              <w:rPr>
+                <w:rFonts w:ascii="Lucida Console" w:hAnsi="Lucida Console"/>
+              </w:rPr>
+              <w:t>$185,000</w:t>
+            </w:r>
+          </w:p>
+          <w:p>
+            <w:pPr>
+              <w:jc w:val="right"/>
+              <w:rPr>
+                <w:rFonts w:ascii="Lucida Console" w:hAnsi="Lucida Console"/>
+              </w:rPr>
+            </w:pPr>
+            <w:r>
+              <w:rPr>
+                <w:rFonts w:ascii="Lucida Console" w:hAnsi="Lucida Console"/>
+              </w:rPr>
+              <w:t>(No effect)</w:t>
+            </w:r>
+          </w:p>
+        </w:tc>
+        <w:tc>
+          <w:tcPr>
+            <w:tcW w:w="3624" w:type="dxa"/>
+          </w:tcPr>
+          <w:p>
+            <w:pPr>
+              <w:jc w:val="right"/>
+              <w:rPr>
+                <w:rFonts w:ascii="Lucida Console" w:hAnsi="Lucida Console"/>
+              </w:rPr>
+            </w:pPr>
+            <w:r>
+              <w:rPr>
+                <w:rFonts w:ascii="Lucida Console" w:hAnsi="Lucida Console"/>
+              </w:rPr>
+              <w:t>$200,000</w:t>
+            </w:r>
+          </w:p>
+          <w:p>
+            <w:pPr>
+              <w:jc w:val="right"/>
+              <w:rPr>
+                <w:rFonts w:ascii="Lucida Console" w:hAnsi="Lucida Console"/>
+              </w:rPr>
+            </w:pPr>
+            <w:r>
+              <w:rPr>
+                <w:rFonts w:ascii="Lucida Console" w:hAnsi="Lucida Console"/>
+              </w:rPr>
+              <w:t>(Reversal of write down)</w:t>
+            </w:r>
+          </w:p>
+        </w:tc>
+      </w:tr>
+      <w:tr>
+        <w:tc>
+          <w:tcPr>
+            <w:tcW w:w="2263" w:type="dxa"/>
+          </w:tcPr>
+          <w:p>
+            <w:pPr>
+              <w:jc w:val="center"/>
+              <w:rPr>
+                <w:rFonts w:ascii="Lucida Console" w:hAnsi="Lucida Console"/>
+              </w:rPr>
+            </w:pPr>
+            <w:r>
+              <w:rPr>
+                <w:rFonts w:ascii="Lucida Console" w:hAnsi="Lucida Console"/>
+              </w:rPr>
+              <w:t>Aug 31, 2012</w:t>
+            </w:r>
+          </w:p>
+        </w:tc>
+        <w:tc>
+          <w:tcPr>
+            <w:tcW w:w="3747" w:type="dxa"/>
+          </w:tcPr>
+          <w:p>
+            <w:pPr>
+              <w:jc w:val="right"/>
+              <w:rPr>
+                <w:rFonts w:ascii="Lucida Console" w:hAnsi="Lucida Console"/>
+              </w:rPr>
+            </w:pPr>
+            <w:r>
+              <w:rPr>
+                <w:rFonts w:ascii="Lucida Console" w:hAnsi="Lucida Console"/>
+              </w:rPr>
+              <w:t>$185,000</w:t>
+            </w:r>
+          </w:p>
+          <w:p>
+            <w:pPr>
+              <w:jc w:val="right"/>
+              <w:rPr>
+                <w:rFonts w:ascii="Lucida Console" w:hAnsi="Lucida Console"/>
+              </w:rPr>
+            </w:pPr>
+            <w:r>
+              <w:rPr>
+                <w:rFonts w:ascii="Lucida Console" w:hAnsi="Lucida Console"/>
+              </w:rPr>
+              <w:t>(No effect)</w:t>
+            </w:r>
+          </w:p>
+        </w:tc>
+        <w:tc>
+          <w:tcPr>
+            <w:tcW w:w="3624" w:type="dxa"/>
+          </w:tcPr>
+          <w:p>
+            <w:pPr>
+              <w:jc w:val="right"/>
+              <w:rPr>
+                <w:rFonts w:ascii="Lucida Console" w:hAnsi="Lucida Console"/>
+              </w:rPr>
+            </w:pPr>
+            <w:r>
+              <w:rPr>
+                <w:rFonts w:ascii="Lucida Console" w:hAnsi="Lucida Console"/>
+              </w:rPr>
+              <w:t>$200,000</w:t>
+            </w:r>
+          </w:p>
+          <w:p>
+            <w:pPr>
+              <w:jc w:val="right"/>
+              <w:rPr>
+                <w:rFonts w:ascii="Lucida Console" w:hAnsi="Lucida Console"/>
+              </w:rPr>
+            </w:pPr>
+            <w:r>
+              <w:rPr>
+                <w:rFonts w:ascii="Lucida Console" w:hAnsi="Lucida Console"/>
+              </w:rPr>
+              <w:t>(No effect)</w:t>
+            </w:r>
+          </w:p>
+        </w:tc>
+      </w:tr>
+      <w:tr>
+        <w:tc>
+          <w:tcPr>
+            <w:tcW w:w="2263" w:type="dxa"/>
+          </w:tcPr>
+          <w:p>
+            <w:pPr>
+              <w:jc w:val="center"/>
+              <w:rPr>
+                <w:rFonts w:ascii="Lucida Console" w:hAnsi="Lucida Console"/>
+              </w:rPr>
+            </w:pPr>
+            <w:r>
+              <w:rPr>
+                <w:rFonts w:ascii="Lucida Console" w:hAnsi="Lucida Console"/>
+              </w:rPr>
+              <w:t>Dec 31, 2012</w:t>
+            </w:r>
+          </w:p>
+        </w:tc>
+        <w:tc>
+          <w:tcPr>
+            <w:tcW w:w="3747" w:type="dxa"/>
+          </w:tcPr>
+          <w:p>
+            <w:pPr>
+              <w:jc w:val="right"/>
+              <w:rPr>
+                <w:rFonts w:ascii="Lucida Console" w:hAnsi="Lucida Console"/>
+              </w:rPr>
+            </w:pPr>
+            <w:r>
+              <w:rPr>
+                <w:rFonts w:ascii="Lucida Console" w:hAnsi="Lucida Console"/>
+              </w:rPr>
+              <w:t>$180,000</w:t>
+            </w:r>
+          </w:p>
+          <w:p>
+            <w:pPr>
+              <w:jc w:val="right"/>
+              <w:rPr>
+                <w:rFonts w:ascii="Lucida Console" w:hAnsi="Lucida Console"/>
+              </w:rPr>
+            </w:pPr>
+            <w:r>
+              <w:rPr>
+                <w:rFonts w:ascii="Lucida Console" w:hAnsi="Lucida Console"/>
+              </w:rPr>
+              <w:t>(Write down since inventory was more than the replacement cost)</w:t>
+            </w:r>
+          </w:p>
+        </w:tc>
+        <w:tc>
+          <w:tcPr>
+            <w:tcW w:w="3624" w:type="dxa"/>
+          </w:tcPr>
+          <w:p>
+            <w:pPr>
+              <w:jc w:val="right"/>
+              <w:rPr>
+                <w:rFonts w:ascii="Lucida Console" w:hAnsi="Lucida Console"/>
+              </w:rPr>
+            </w:pPr>
+            <w:r>
+              <w:rPr>
+                <w:rFonts w:ascii="Lucida Console" w:hAnsi="Lucida Console"/>
+              </w:rPr>
+              <w:t>$190,000</w:t>
+            </w:r>
+          </w:p>
+          <w:p>
+            <w:pPr>
+              <w:jc w:val="right"/>
+              <w:rPr>
+                <w:rFonts w:ascii="Lucida Console" w:hAnsi="Lucida Console"/>
+              </w:rPr>
+            </w:pPr>
+            <w:r>
+              <w:rPr>
+                <w:rFonts w:ascii="Lucida Console" w:hAnsi="Lucida Console"/>
+              </w:rPr>
+              <w:t>(Write down since the inventory is more than the realizable value.)</w:t>
+            </w:r>
+          </w:p>
+        </w:tc>
+      </w:tr>
+    </w:tbl>
     <w:p>
       <w:pPr>
-        <w:pStyle w:val="ListParagraph"/>
-        <w:numPr>
-          <w:ilvl w:val="0"/>
-          <w:numId w:val="3"/>
-        </w:numPr>
+        <w:rPr>
+          <w:rFonts w:ascii="Lucida Console" w:hAnsi="Lucida Console"/>
+        </w:rPr>
+      </w:pPr>
+    </w:p>
+    <w:p>
+      <w:pPr>
         <w:rPr>
           <w:rFonts w:ascii="Lucida Console" w:hAnsi="Lucida Console"/>
         </w:rPr>
@@ -71,436 +537,8 @@
         <w:rPr>
           <w:rFonts w:ascii="Lucida Console" w:hAnsi="Lucida Console"/>
         </w:rPr>
-        <w:t>1,000 tonnes @ $9 per tonne, and</w:t>
+        <w:t xml:space="preserve">The U.S. GAAP does not allow replacement of value, but IFRS allows it if the net realizable value goes up. </w:t>
       </w:r>
-    </w:p>
-    <w:p>
-      <w:pPr>
-        <w:pStyle w:val="ListParagraph"/>
-        <w:numPr>
-          <w:ilvl w:val="0"/>
-          <w:numId w:val="3"/>
-        </w:numPr>
-        <w:rPr>
-          <w:rFonts w:ascii="Lucida Console" w:hAnsi="Lucida Console"/>
-        </w:rPr>
-      </w:pPr>
-      <w:r>
-        <w:rPr>
-          <w:rFonts w:ascii="Lucida Console" w:hAnsi="Lucida Console"/>
-        </w:rPr>
-        <w:t>200 tonnes @ $10 per tonne</w:t>
-      </w:r>
-    </w:p>
-    <w:p>
-      <w:pPr>
-        <w:rPr>
-          <w:rFonts w:ascii="Lucida Console" w:hAnsi="Lucida Console"/>
-        </w:rPr>
-      </w:pPr>
-      <w:r>
-        <w:rPr>
-          <w:rFonts w:ascii="Lucida Console" w:hAnsi="Lucida Console"/>
-        </w:rPr>
-        <w:t>remains in the inventory.</w:t>
-      </w:r>
-    </w:p>
-    <w:p>
-      <w:pPr>
-        <w:rPr>
-          <w:rFonts w:ascii="Lucida Console" w:hAnsi="Lucida Console"/>
-        </w:rPr>
-      </w:pPr>
-      <w:r>
-        <w:rPr>
-          <w:rFonts w:ascii="Lucida Console" w:hAnsi="Lucida Console"/>
-        </w:rPr>
-        <w:t xml:space="preserve">This gives the valuation on July 31 as </w:t>
-      </w:r>
-    </w:p>
-    <w:p>
-      <w:pPr>
-        <w:jc w:val="center"/>
-        <w:rPr>
-          <w:rFonts w:ascii="Lucida Console" w:hAnsi="Lucida Console"/>
-          <w:b/>
-          <w:bCs/>
-        </w:rPr>
-      </w:pPr>
-      <w:r>
-        <w:rPr>
-          <w:rFonts w:ascii="Lucida Console" w:hAnsi="Lucida Console"/>
-        </w:rPr>
-        <w:t xml:space="preserve">$9 x 1,000 + $10 x 200 = </w:t>
-      </w:r>
-      <w:r>
-        <w:rPr>
-          <w:rFonts w:ascii="Lucida Console" w:hAnsi="Lucida Console"/>
-          <w:b/>
-          <w:bCs/>
-        </w:rPr>
-        <w:t>$11,000</w:t>
-      </w:r>
-    </w:p>
-    <w:p>
-      <w:pPr>
-        <w:rPr>
-          <w:rFonts w:ascii="Lucida Console" w:hAnsi="Lucida Console"/>
-        </w:rPr>
-      </w:pPr>
-      <w:r>
-        <w:rPr>
-          <w:rFonts w:ascii="Lucida Console" w:hAnsi="Lucida Console"/>
-        </w:rPr>
-        <w:t>(b) If FIFO is used, then the stock that is added first will be used, and the latest one remains in the stock.</w:t>
-      </w:r>
-    </w:p>
-    <w:p>
-      <w:pPr>
-        <w:rPr>
-          <w:rFonts w:ascii="Lucida Console" w:hAnsi="Lucida Console"/>
-        </w:rPr>
-      </w:pPr>
-      <w:r>
-        <w:rPr>
-          <w:rFonts w:ascii="Lucida Console" w:hAnsi="Lucida Console"/>
-        </w:rPr>
-        <w:t>Using this method, we see that out of 1,200 units that are left,</w:t>
-      </w:r>
-    </w:p>
-    <w:p>
-      <w:pPr>
-        <w:pStyle w:val="ListParagraph"/>
-        <w:numPr>
-          <w:ilvl w:val="0"/>
-          <w:numId w:val="3"/>
-        </w:numPr>
-        <w:rPr>
-          <w:rFonts w:ascii="Lucida Console" w:hAnsi="Lucida Console"/>
-        </w:rPr>
-      </w:pPr>
-      <w:r>
-        <w:rPr>
-          <w:rFonts w:ascii="Lucida Console" w:hAnsi="Lucida Console"/>
-        </w:rPr>
-        <w:t>800 units @ $12 per tonne, and</w:t>
-      </w:r>
-    </w:p>
-    <w:p>
-      <w:pPr>
-        <w:pStyle w:val="ListParagraph"/>
-        <w:numPr>
-          <w:ilvl w:val="0"/>
-          <w:numId w:val="3"/>
-        </w:numPr>
-        <w:rPr>
-          <w:rFonts w:ascii="Lucida Console" w:hAnsi="Lucida Console"/>
-        </w:rPr>
-      </w:pPr>
-      <w:r>
-        <w:rPr>
-          <w:rFonts w:ascii="Lucida Console" w:hAnsi="Lucida Console"/>
-        </w:rPr>
-        <w:t>400 units @ $11 per tonne</w:t>
-      </w:r>
-    </w:p>
-    <w:p>
-      <w:pPr>
-        <w:rPr>
-          <w:rFonts w:ascii="Lucida Console" w:hAnsi="Lucida Console"/>
-        </w:rPr>
-      </w:pPr>
-      <w:r>
-        <w:rPr>
-          <w:rFonts w:ascii="Lucida Console" w:hAnsi="Lucida Console"/>
-        </w:rPr>
-        <w:t>remains in the inventory.</w:t>
-      </w:r>
-    </w:p>
-    <w:p>
-      <w:pPr>
-        <w:rPr>
-          <w:rFonts w:ascii="Lucida Console" w:hAnsi="Lucida Console"/>
-        </w:rPr>
-      </w:pPr>
-      <w:r>
-        <w:rPr>
-          <w:rFonts w:ascii="Lucida Console" w:hAnsi="Lucida Console"/>
-        </w:rPr>
-        <w:t xml:space="preserve">This gives the valuation on July 31 as </w:t>
-      </w:r>
-    </w:p>
-    <w:p>
-      <w:pPr>
-        <w:jc w:val="center"/>
-        <w:rPr>
-          <w:rFonts w:ascii="Lucida Console" w:hAnsi="Lucida Console"/>
-          <w:b/>
-          <w:bCs/>
-        </w:rPr>
-      </w:pPr>
-      <w:r>
-        <w:rPr>
-          <w:rFonts w:ascii="Lucida Console" w:hAnsi="Lucida Console"/>
-        </w:rPr>
-        <w:t xml:space="preserve">$12 x 800 + $11 x 400 = </w:t>
-      </w:r>
-      <w:r>
-        <w:rPr>
-          <w:rFonts w:ascii="Lucida Console" w:hAnsi="Lucida Console"/>
-          <w:b/>
-          <w:bCs/>
-        </w:rPr>
-        <w:t>$14,000</w:t>
-      </w:r>
-    </w:p>
-    <w:p>
-      <w:pPr>
-        <w:rPr>
-          <w:rFonts w:ascii="Lucida Console" w:hAnsi="Lucida Console"/>
-        </w:rPr>
-      </w:pPr>
-      <w:r>
-        <w:rPr>
-          <w:rFonts w:ascii="Lucida Console" w:hAnsi="Lucida Console"/>
-        </w:rPr>
-        <w:t>(2)</w:t>
-      </w:r>
-    </w:p>
-    <w:p>
-      <w:pPr>
-        <w:rPr>
-          <w:rFonts w:ascii="Lucida Console" w:hAnsi="Lucida Console"/>
-        </w:rPr>
-      </w:pPr>
-      <w:r>
-        <w:rPr>
-          <w:rFonts w:ascii="Lucida Console" w:hAnsi="Lucida Console"/>
-        </w:rPr>
-        <w:t>In either method, the purchase was $10 x 5,000 + $11 x 1,000 + $12 x 800 = $</w:t>
-      </w:r>
-      <w:r>
-        <w:rPr>
-          <w:rFonts w:ascii="Lucida Console" w:hAnsi="Lucida Console"/>
-        </w:rPr>
-        <w:t>70</w:t>
-      </w:r>
-      <w:r>
-        <w:rPr>
-          <w:rFonts w:ascii="Lucida Console" w:hAnsi="Lucida Console"/>
-        </w:rPr>
-        <w:t>,600 &amp; the beginning inventory valuation was $9,000 (1,000 tonnes @ $9), giving the cost of merchandise available for sale as $7</w:t>
-      </w:r>
-      <w:r>
-        <w:rPr>
-          <w:rFonts w:ascii="Lucida Console" w:hAnsi="Lucida Console"/>
-        </w:rPr>
-        <w:t>9</w:t>
-      </w:r>
-      <w:r>
-        <w:rPr>
-          <w:rFonts w:ascii="Lucida Console" w:hAnsi="Lucida Console"/>
-        </w:rPr>
-        <w:t>,600.</w:t>
-      </w:r>
-    </w:p>
-    <w:p>
-      <w:pPr>
-        <w:pStyle w:val="ListParagraph"/>
-        <w:numPr>
-          <w:ilvl w:val="0"/>
-          <w:numId w:val="4"/>
-        </w:numPr>
-        <w:rPr>
-          <w:rFonts w:ascii="Lucida Console" w:hAnsi="Lucida Console"/>
-        </w:rPr>
-      </w:pPr>
-      <w:r>
-        <w:rPr>
-          <w:rFonts w:ascii="Lucida Console" w:hAnsi="Lucida Console"/>
-        </w:rPr>
-        <w:t>In LIFO, the ending inventory was valued at $11,000 so the cost of goods sold is $6</w:t>
-      </w:r>
-      <w:r>
-        <w:rPr>
-          <w:rFonts w:ascii="Lucida Console" w:hAnsi="Lucida Console"/>
-        </w:rPr>
-        <w:t>8</w:t>
-      </w:r>
-      <w:r>
-        <w:rPr>
-          <w:rFonts w:ascii="Lucida Console" w:hAnsi="Lucida Console"/>
-        </w:rPr>
-        <w:t xml:space="preserve">,600. Thus, the gross profit comes out to be </w:t>
-      </w:r>
-    </w:p>
-    <w:p>
-      <w:pPr>
-        <w:ind w:left="360"/>
-        <w:rPr>
-          <w:rFonts w:ascii="Lucida Console" w:eastAsiaTheme="minorEastAsia" w:hAnsi="Lucida Console"/>
-        </w:rPr>
-      </w:pPr>
-      <m:oMathPara>
-        <m:oMath>
-          <m:r>
-            <w:rPr>
-              <w:rFonts w:ascii="Cambria Math" w:hAnsi="Cambria Math"/>
-            </w:rPr>
-            <m:t xml:space="preserve">Gross Profit </m:t>
-          </m:r>
-          <m:d>
-            <m:dPr>
-              <m:ctrlPr>
-                <w:rPr>
-                  <w:rFonts w:ascii="Cambria Math" w:hAnsi="Cambria Math"/>
-                  <w:i/>
-                </w:rPr>
-              </m:ctrlPr>
-            </m:dPr>
-            <m:e>
-              <m:r>
-                <w:rPr>
-                  <w:rFonts w:ascii="Cambria Math" w:hAnsi="Cambria Math"/>
-                </w:rPr>
-                <m:t>LIFO</m:t>
-              </m:r>
-            </m:e>
-          </m:d>
-          <m:r>
-            <w:rPr>
-              <w:rFonts w:ascii="Cambria Math" w:hAnsi="Cambria Math"/>
-            </w:rPr>
-            <m:t>=$102,000-$6</m:t>
-          </m:r>
-          <m:r>
-            <w:rPr>
-              <w:rFonts w:ascii="Cambria Math" w:hAnsi="Cambria Math"/>
-            </w:rPr>
-            <m:t>8</m:t>
-          </m:r>
-          <m:r>
-            <w:rPr>
-              <w:rFonts w:ascii="Cambria Math" w:hAnsi="Cambria Math"/>
-            </w:rPr>
-            <m:t>,600=$3</m:t>
-          </m:r>
-          <m:r>
-            <w:rPr>
-              <w:rFonts w:ascii="Cambria Math" w:hAnsi="Cambria Math"/>
-            </w:rPr>
-            <m:t>3,</m:t>
-          </m:r>
-          <m:r>
-            <w:rPr>
-              <w:rFonts w:ascii="Cambria Math" w:hAnsi="Cambria Math"/>
-            </w:rPr>
-            <m:t>400</m:t>
-          </m:r>
-        </m:oMath>
-      </m:oMathPara>
-    </w:p>
-    <w:p>
-      <w:pPr>
-        <w:pStyle w:val="ListParagraph"/>
-        <w:numPr>
-          <w:ilvl w:val="0"/>
-          <w:numId w:val="4"/>
-        </w:numPr>
-        <w:rPr>
-          <w:rFonts w:ascii="Lucida Console" w:hAnsi="Lucida Console"/>
-        </w:rPr>
-      </w:pPr>
-      <w:r>
-        <w:rPr>
-          <w:rFonts w:ascii="Lucida Console" w:hAnsi="Lucida Console"/>
-        </w:rPr>
-        <w:t>In FIFO, the ending inventory was valued at $14,000 so the cost of goods sold is $6</w:t>
-      </w:r>
-      <w:r>
-        <w:rPr>
-          <w:rFonts w:ascii="Lucida Console" w:hAnsi="Lucida Console"/>
-        </w:rPr>
-        <w:t>5</w:t>
-      </w:r>
-      <w:r>
-        <w:rPr>
-          <w:rFonts w:ascii="Lucida Console" w:hAnsi="Lucida Console"/>
-        </w:rPr>
-        <w:t>,600. Thus, the gross profit comes out to be</w:t>
-      </w:r>
-    </w:p>
-    <w:p>
-      <w:pPr>
-        <w:rPr>
-          <w:rFonts w:ascii="Lucida Console" w:eastAsiaTheme="minorEastAsia" w:hAnsi="Lucida Console"/>
-        </w:rPr>
-      </w:pPr>
-      <m:oMathPara>
-        <m:oMath>
-          <m:r>
-            <w:rPr>
-              <w:rFonts w:ascii="Cambria Math" w:hAnsi="Cambria Math"/>
-            </w:rPr>
-            <m:t xml:space="preserve">Gross Profit </m:t>
-          </m:r>
-          <m:d>
-            <m:dPr>
-              <m:ctrlPr>
-                <w:rPr>
-                  <w:rFonts w:ascii="Cambria Math" w:hAnsi="Cambria Math"/>
-                  <w:i/>
-                </w:rPr>
-              </m:ctrlPr>
-            </m:dPr>
-            <m:e>
-              <m:r>
-                <w:rPr>
-                  <w:rFonts w:ascii="Cambria Math" w:hAnsi="Cambria Math"/>
-                </w:rPr>
-                <m:t>FIFO</m:t>
-              </m:r>
-            </m:e>
-          </m:d>
-          <m:r>
-            <w:rPr>
-              <w:rFonts w:ascii="Cambria Math" w:hAnsi="Cambria Math"/>
-            </w:rPr>
-            <m:t>=$102,000-$6</m:t>
-          </m:r>
-          <m:r>
-            <w:rPr>
-              <w:rFonts w:ascii="Cambria Math" w:hAnsi="Cambria Math"/>
-            </w:rPr>
-            <m:t>5</m:t>
-          </m:r>
-          <m:r>
-            <w:rPr>
-              <w:rFonts w:ascii="Cambria Math" w:hAnsi="Cambria Math"/>
-            </w:rPr>
-            <m:t>,600=$3</m:t>
-          </m:r>
-          <m:r>
-            <w:rPr>
-              <w:rFonts w:ascii="Cambria Math" w:hAnsi="Cambria Math"/>
-            </w:rPr>
-            <m:t>6</m:t>
-          </m:r>
-          <m:r>
-            <w:rPr>
-              <w:rFonts w:ascii="Cambria Math" w:hAnsi="Cambria Math"/>
-            </w:rPr>
-            <m:t>,400</m:t>
-          </m:r>
-        </m:oMath>
-      </m:oMathPara>
-    </w:p>
-    <w:p>
-      <w:pPr>
-        <w:rPr>
-          <w:rFonts w:ascii="Lucida Console" w:hAnsi="Lucida Console"/>
-        </w:rPr>
-      </w:pPr>
     </w:p>
     <w:sectPr>
       <w:pgSz w:w="11906" w:h="16838"/>

</xml_diff>

<commit_message>
07-49, corrected reasoning! Ref: #42, #43, #8
</commit_message>
<xml_diff>
--- a/Chapter 07/Exercises/07-39.docx
+++ b/Chapter 07/Exercises/07-39.docx
@@ -27,11 +27,16 @@
         <w:rPr>
           <w:rFonts w:ascii="Lucida Console" w:hAnsi="Lucida Console"/>
         </w:rPr>
-        <w:t>Let us prepare a table that summarizes these changes in the prices, as per both U.S. GAAP &amp; IFRS.</w:t>
+        <w:t>The cost of inventory acquired during 2011 is calculated as follows:</w:t>
       </w:r>
     </w:p>
     <w:p>
       <w:pPr>
+        <w:pStyle w:val="ListParagraph"/>
+        <w:numPr>
+          <w:ilvl w:val="0"/>
+          <w:numId w:val="5"/>
+        </w:numPr>
         <w:rPr>
           <w:rFonts w:ascii="Lucida Console" w:hAnsi="Lucida Console"/>
         </w:rPr>
@@ -40,11 +45,16 @@
         <w:rPr>
           <w:rFonts w:ascii="Lucida Console" w:hAnsi="Lucida Console"/>
         </w:rPr>
-        <w:t>In either case, the LCM method is applied. However, the price to be decided as market price is called “replacement cost” in US GAAP and IFRS uses the net realizable value of the inventory.</w:t>
+        <w:t>Inventory increases by $1,000 million, indicating that there was a surplus of purchase.</w:t>
       </w:r>
     </w:p>
     <w:p>
       <w:pPr>
+        <w:pStyle w:val="ListParagraph"/>
+        <w:numPr>
+          <w:ilvl w:val="0"/>
+          <w:numId w:val="5"/>
+        </w:numPr>
         <w:rPr>
           <w:rFonts w:ascii="Lucida Console" w:hAnsi="Lucida Console"/>
         </w:rPr>
@@ -53,479 +63,8 @@
         <w:rPr>
           <w:rFonts w:ascii="Lucida Console" w:hAnsi="Lucida Console"/>
         </w:rPr>
-        <w:t>Thus, the table is prepared as follows:</w:t>
+        <w:t>The cost of sales is $77,739 million, indicating that this is the amount that was sold.</w:t>
       </w:r>
-    </w:p>
-    <w:tbl>
-      <w:tblPr>
-        <w:tblStyle w:val="TableGrid"/>
-        <w:tblW w:w="9634" w:type="dxa"/>
-        <w:tblLook w:val="04A0" w:firstRow="1" w:lastRow="0" w:firstColumn="1" w:lastColumn="0" w:noHBand="0" w:noVBand="1"/>
-      </w:tblPr>
-      <w:tblGrid>
-        <w:gridCol w:w="2263"/>
-        <w:gridCol w:w="3747"/>
-        <w:gridCol w:w="3624"/>
-      </w:tblGrid>
-      <w:tr>
-        <w:tc>
-          <w:tcPr>
-            <w:tcW w:w="2263" w:type="dxa"/>
-            <w:vMerge w:val="restart"/>
-          </w:tcPr>
-          <w:p>
-            <w:pPr>
-              <w:rPr>
-                <w:rFonts w:ascii="Lucida Console" w:hAnsi="Lucida Console"/>
-              </w:rPr>
-            </w:pPr>
-          </w:p>
-          <w:p>
-            <w:pPr>
-              <w:jc w:val="center"/>
-              <w:rPr>
-                <w:rFonts w:ascii="Lucida Console" w:hAnsi="Lucida Console"/>
-              </w:rPr>
-            </w:pPr>
-            <w:r>
-              <w:rPr>
-                <w:rFonts w:ascii="Lucida Console" w:hAnsi="Lucida Console"/>
-              </w:rPr>
-              <w:t>Date</w:t>
-            </w:r>
-          </w:p>
-        </w:tc>
-        <w:tc>
-          <w:tcPr>
-            <w:tcW w:w="7371" w:type="dxa"/>
-            <w:gridSpan w:val="2"/>
-          </w:tcPr>
-          <w:p>
-            <w:pPr>
-              <w:jc w:val="center"/>
-              <w:rPr>
-                <w:rFonts w:ascii="Lucida Console" w:hAnsi="Lucida Console"/>
-              </w:rPr>
-            </w:pPr>
-            <w:r>
-              <w:rPr>
-                <w:rFonts w:ascii="Lucida Console" w:hAnsi="Lucida Console"/>
-              </w:rPr>
-              <w:t>Price of Inventory Under</w:t>
-            </w:r>
-          </w:p>
-        </w:tc>
-      </w:tr>
-      <w:tr>
-        <w:tc>
-          <w:tcPr>
-            <w:tcW w:w="2263" w:type="dxa"/>
-            <w:vMerge/>
-          </w:tcPr>
-          <w:p>
-            <w:pPr>
-              <w:rPr>
-                <w:rFonts w:ascii="Lucida Console" w:hAnsi="Lucida Console"/>
-              </w:rPr>
-            </w:pPr>
-          </w:p>
-        </w:tc>
-        <w:tc>
-          <w:tcPr>
-            <w:tcW w:w="3747" w:type="dxa"/>
-          </w:tcPr>
-          <w:p>
-            <w:pPr>
-              <w:jc w:val="right"/>
-              <w:rPr>
-                <w:rFonts w:ascii="Lucida Console" w:hAnsi="Lucida Console"/>
-              </w:rPr>
-            </w:pPr>
-            <w:r>
-              <w:rPr>
-                <w:rFonts w:ascii="Lucida Console" w:hAnsi="Lucida Console"/>
-              </w:rPr>
-              <w:t>U.S. GAAP</w:t>
-            </w:r>
-          </w:p>
-        </w:tc>
-        <w:tc>
-          <w:tcPr>
-            <w:tcW w:w="3624" w:type="dxa"/>
-          </w:tcPr>
-          <w:p>
-            <w:pPr>
-              <w:jc w:val="right"/>
-              <w:rPr>
-                <w:rFonts w:ascii="Lucida Console" w:hAnsi="Lucida Console"/>
-              </w:rPr>
-            </w:pPr>
-            <w:r>
-              <w:rPr>
-                <w:rFonts w:ascii="Lucida Console" w:hAnsi="Lucida Console"/>
-              </w:rPr>
-              <w:t>IFRS</w:t>
-            </w:r>
-          </w:p>
-        </w:tc>
-      </w:tr>
-      <w:tr>
-        <w:tc>
-          <w:tcPr>
-            <w:tcW w:w="2263" w:type="dxa"/>
-          </w:tcPr>
-          <w:p>
-            <w:pPr>
-              <w:jc w:val="center"/>
-              <w:rPr>
-                <w:rFonts w:ascii="Lucida Console" w:hAnsi="Lucida Console"/>
-              </w:rPr>
-            </w:pPr>
-            <w:r>
-              <w:rPr>
-                <w:rFonts w:ascii="Lucida Console" w:hAnsi="Lucida Console"/>
-              </w:rPr>
-              <w:t>Dec 31, 2011</w:t>
-            </w:r>
-          </w:p>
-        </w:tc>
-        <w:tc>
-          <w:tcPr>
-            <w:tcW w:w="3747" w:type="dxa"/>
-          </w:tcPr>
-          <w:p>
-            <w:pPr>
-              <w:jc w:val="right"/>
-              <w:rPr>
-                <w:rFonts w:ascii="Lucida Console" w:hAnsi="Lucida Console"/>
-              </w:rPr>
-            </w:pPr>
-            <w:r>
-              <w:rPr>
-                <w:rFonts w:ascii="Lucida Console" w:hAnsi="Lucida Console"/>
-              </w:rPr>
-              <w:t>$185,000</w:t>
-            </w:r>
-          </w:p>
-          <w:p>
-            <w:pPr>
-              <w:jc w:val="right"/>
-              <w:rPr>
-                <w:rFonts w:ascii="Lucida Console" w:hAnsi="Lucida Console"/>
-                <w:sz w:val="22"/>
-                <w:szCs w:val="22"/>
-              </w:rPr>
-            </w:pPr>
-            <w:r>
-              <w:rPr>
-                <w:rFonts w:ascii="Lucida Console" w:hAnsi="Lucida Console"/>
-              </w:rPr>
-              <w:t>(Write down since inventory was more than the replacement cost)</w:t>
-            </w:r>
-          </w:p>
-        </w:tc>
-        <w:tc>
-          <w:tcPr>
-            <w:tcW w:w="3624" w:type="dxa"/>
-          </w:tcPr>
-          <w:p>
-            <w:pPr>
-              <w:jc w:val="right"/>
-              <w:rPr>
-                <w:rFonts w:ascii="Lucida Console" w:hAnsi="Lucida Console"/>
-              </w:rPr>
-            </w:pPr>
-            <w:r>
-              <w:rPr>
-                <w:rFonts w:ascii="Lucida Console" w:hAnsi="Lucida Console"/>
-              </w:rPr>
-              <w:t>$195,000</w:t>
-            </w:r>
-          </w:p>
-          <w:p>
-            <w:pPr>
-              <w:jc w:val="right"/>
-              <w:rPr>
-                <w:rFonts w:ascii="Lucida Console" w:hAnsi="Lucida Console"/>
-              </w:rPr>
-            </w:pPr>
-            <w:r>
-              <w:rPr>
-                <w:rFonts w:ascii="Lucida Console" w:hAnsi="Lucida Console"/>
-              </w:rPr>
-              <w:t>(Write down since the inventory is more than the realizable value.)</w:t>
-            </w:r>
-          </w:p>
-        </w:tc>
-      </w:tr>
-      <w:tr>
-        <w:tc>
-          <w:tcPr>
-            <w:tcW w:w="2263" w:type="dxa"/>
-          </w:tcPr>
-          <w:p>
-            <w:pPr>
-              <w:jc w:val="center"/>
-              <w:rPr>
-                <w:rFonts w:ascii="Lucida Console" w:hAnsi="Lucida Console"/>
-              </w:rPr>
-            </w:pPr>
-            <w:r>
-              <w:rPr>
-                <w:rFonts w:ascii="Lucida Console" w:hAnsi="Lucida Console"/>
-              </w:rPr>
-              <w:t>Apr 30, 2012</w:t>
-            </w:r>
-          </w:p>
-        </w:tc>
-        <w:tc>
-          <w:tcPr>
-            <w:tcW w:w="3747" w:type="dxa"/>
-          </w:tcPr>
-          <w:p>
-            <w:pPr>
-              <w:jc w:val="right"/>
-              <w:rPr>
-                <w:rFonts w:ascii="Lucida Console" w:hAnsi="Lucida Console"/>
-              </w:rPr>
-            </w:pPr>
-            <w:r>
-              <w:rPr>
-                <w:rFonts w:ascii="Lucida Console" w:hAnsi="Lucida Console"/>
-              </w:rPr>
-              <w:t>$185,000</w:t>
-            </w:r>
-          </w:p>
-          <w:p>
-            <w:pPr>
-              <w:jc w:val="right"/>
-              <w:rPr>
-                <w:rFonts w:ascii="Lucida Console" w:hAnsi="Lucida Console"/>
-              </w:rPr>
-            </w:pPr>
-            <w:r>
-              <w:rPr>
-                <w:rFonts w:ascii="Lucida Console" w:hAnsi="Lucida Console"/>
-              </w:rPr>
-              <w:t>(No effect)</w:t>
-            </w:r>
-          </w:p>
-        </w:tc>
-        <w:tc>
-          <w:tcPr>
-            <w:tcW w:w="3624" w:type="dxa"/>
-          </w:tcPr>
-          <w:p>
-            <w:pPr>
-              <w:jc w:val="right"/>
-              <w:rPr>
-                <w:rFonts w:ascii="Lucida Console" w:hAnsi="Lucida Console"/>
-              </w:rPr>
-            </w:pPr>
-            <w:r>
-              <w:rPr>
-                <w:rFonts w:ascii="Lucida Console" w:hAnsi="Lucida Console"/>
-              </w:rPr>
-              <w:t>$200,000</w:t>
-            </w:r>
-          </w:p>
-          <w:p>
-            <w:pPr>
-              <w:jc w:val="right"/>
-              <w:rPr>
-                <w:rFonts w:ascii="Lucida Console" w:hAnsi="Lucida Console"/>
-              </w:rPr>
-            </w:pPr>
-            <w:r>
-              <w:rPr>
-                <w:rFonts w:ascii="Lucida Console" w:hAnsi="Lucida Console"/>
-              </w:rPr>
-              <w:t>(Reversal of write down)</w:t>
-            </w:r>
-          </w:p>
-        </w:tc>
-      </w:tr>
-      <w:tr>
-        <w:tc>
-          <w:tcPr>
-            <w:tcW w:w="2263" w:type="dxa"/>
-          </w:tcPr>
-          <w:p>
-            <w:pPr>
-              <w:jc w:val="center"/>
-              <w:rPr>
-                <w:rFonts w:ascii="Lucida Console" w:hAnsi="Lucida Console"/>
-              </w:rPr>
-            </w:pPr>
-            <w:r>
-              <w:rPr>
-                <w:rFonts w:ascii="Lucida Console" w:hAnsi="Lucida Console"/>
-              </w:rPr>
-              <w:t>Aug 31, 2012</w:t>
-            </w:r>
-          </w:p>
-        </w:tc>
-        <w:tc>
-          <w:tcPr>
-            <w:tcW w:w="3747" w:type="dxa"/>
-          </w:tcPr>
-          <w:p>
-            <w:pPr>
-              <w:jc w:val="right"/>
-              <w:rPr>
-                <w:rFonts w:ascii="Lucida Console" w:hAnsi="Lucida Console"/>
-              </w:rPr>
-            </w:pPr>
-            <w:r>
-              <w:rPr>
-                <w:rFonts w:ascii="Lucida Console" w:hAnsi="Lucida Console"/>
-              </w:rPr>
-              <w:t>$185,000</w:t>
-            </w:r>
-          </w:p>
-          <w:p>
-            <w:pPr>
-              <w:jc w:val="right"/>
-              <w:rPr>
-                <w:rFonts w:ascii="Lucida Console" w:hAnsi="Lucida Console"/>
-              </w:rPr>
-            </w:pPr>
-            <w:r>
-              <w:rPr>
-                <w:rFonts w:ascii="Lucida Console" w:hAnsi="Lucida Console"/>
-              </w:rPr>
-              <w:t>(No effect)</w:t>
-            </w:r>
-          </w:p>
-        </w:tc>
-        <w:tc>
-          <w:tcPr>
-            <w:tcW w:w="3624" w:type="dxa"/>
-          </w:tcPr>
-          <w:p>
-            <w:pPr>
-              <w:jc w:val="right"/>
-              <w:rPr>
-                <w:rFonts w:ascii="Lucida Console" w:hAnsi="Lucida Console"/>
-              </w:rPr>
-            </w:pPr>
-            <w:r>
-              <w:rPr>
-                <w:rFonts w:ascii="Lucida Console" w:hAnsi="Lucida Console"/>
-              </w:rPr>
-              <w:t>$200,000</w:t>
-            </w:r>
-          </w:p>
-          <w:p>
-            <w:pPr>
-              <w:jc w:val="right"/>
-              <w:rPr>
-                <w:rFonts w:ascii="Lucida Console" w:hAnsi="Lucida Console"/>
-              </w:rPr>
-            </w:pPr>
-            <w:r>
-              <w:rPr>
-                <w:rFonts w:ascii="Lucida Console" w:hAnsi="Lucida Console"/>
-              </w:rPr>
-              <w:t>(No effect)</w:t>
-            </w:r>
-          </w:p>
-        </w:tc>
-      </w:tr>
-      <w:tr>
-        <w:tc>
-          <w:tcPr>
-            <w:tcW w:w="2263" w:type="dxa"/>
-          </w:tcPr>
-          <w:p>
-            <w:pPr>
-              <w:jc w:val="center"/>
-              <w:rPr>
-                <w:rFonts w:ascii="Lucida Console" w:hAnsi="Lucida Console"/>
-              </w:rPr>
-            </w:pPr>
-            <w:r>
-              <w:rPr>
-                <w:rFonts w:ascii="Lucida Console" w:hAnsi="Lucida Console"/>
-              </w:rPr>
-              <w:t>Dec 31, 2012</w:t>
-            </w:r>
-          </w:p>
-        </w:tc>
-        <w:tc>
-          <w:tcPr>
-            <w:tcW w:w="3747" w:type="dxa"/>
-          </w:tcPr>
-          <w:p>
-            <w:pPr>
-              <w:jc w:val="right"/>
-              <w:rPr>
-                <w:rFonts w:ascii="Lucida Console" w:hAnsi="Lucida Console"/>
-              </w:rPr>
-            </w:pPr>
-            <w:r>
-              <w:rPr>
-                <w:rFonts w:ascii="Lucida Console" w:hAnsi="Lucida Console"/>
-              </w:rPr>
-              <w:t>$180,000</w:t>
-            </w:r>
-          </w:p>
-          <w:p>
-            <w:pPr>
-              <w:jc w:val="right"/>
-              <w:rPr>
-                <w:rFonts w:ascii="Lucida Console" w:hAnsi="Lucida Console"/>
-              </w:rPr>
-            </w:pPr>
-            <w:r>
-              <w:rPr>
-                <w:rFonts w:ascii="Lucida Console" w:hAnsi="Lucida Console"/>
-              </w:rPr>
-              <w:t>(Write down since inventory was more than the replacement cost)</w:t>
-            </w:r>
-          </w:p>
-        </w:tc>
-        <w:tc>
-          <w:tcPr>
-            <w:tcW w:w="3624" w:type="dxa"/>
-          </w:tcPr>
-          <w:p>
-            <w:pPr>
-              <w:jc w:val="right"/>
-              <w:rPr>
-                <w:rFonts w:ascii="Lucida Console" w:hAnsi="Lucida Console"/>
-              </w:rPr>
-            </w:pPr>
-            <w:r>
-              <w:rPr>
-                <w:rFonts w:ascii="Lucida Console" w:hAnsi="Lucida Console"/>
-              </w:rPr>
-              <w:t>$190,000</w:t>
-            </w:r>
-          </w:p>
-          <w:p>
-            <w:pPr>
-              <w:jc w:val="right"/>
-              <w:rPr>
-                <w:rFonts w:ascii="Lucida Console" w:hAnsi="Lucida Console"/>
-              </w:rPr>
-            </w:pPr>
-            <w:r>
-              <w:rPr>
-                <w:rFonts w:ascii="Lucida Console" w:hAnsi="Lucida Console"/>
-              </w:rPr>
-              <w:t>(Write down since the inventory is more than the realizable value.)</w:t>
-            </w:r>
-          </w:p>
-        </w:tc>
-      </w:tr>
-    </w:tbl>
-    <w:p>
-      <w:pPr>
-        <w:rPr>
-          <w:rFonts w:ascii="Lucida Console" w:hAnsi="Lucida Console"/>
-        </w:rPr>
-      </w:pPr>
     </w:p>
     <w:p>
       <w:pPr>
@@ -537,7 +76,86 @@
         <w:rPr>
           <w:rFonts w:ascii="Lucida Console" w:hAnsi="Lucida Console"/>
         </w:rPr>
-        <w:t xml:space="preserve">The U.S. GAAP does not allow replacement of value, but IFRS allows it if the net realizable value goes up. </w:t>
+        <w:t>Thus, the cost of inventory acquired is used to either sell or increase the inventory.</w:t>
+      </w:r>
+    </w:p>
+    <w:p>
+      <w:pPr>
+        <w:rPr>
+          <w:rFonts w:ascii="Lucida Console" w:hAnsi="Lucida Console"/>
+        </w:rPr>
+      </w:pPr>
+      <w:r>
+        <w:rPr>
+          <w:rFonts w:ascii="Lucida Console" w:hAnsi="Lucida Console"/>
+        </w:rPr>
+        <w:t>Thus, the net cost is given by:</w:t>
+      </w:r>
+    </w:p>
+    <w:p>
+      <w:pPr>
+        <w:rPr>
+          <w:rFonts w:ascii="Lucida Console" w:eastAsiaTheme="minorEastAsia" w:hAnsi="Lucida Console"/>
+        </w:rPr>
+      </w:pPr>
+      <m:oMathPara>
+        <m:oMath>
+          <m:r>
+            <w:rPr>
+              <w:rFonts w:ascii="Cambria Math" w:hAnsi="Cambria Math"/>
+            </w:rPr>
+            <m:t>Net Cost of Acquisition of Inventory=$77,739+$1,000=$78,739 million</m:t>
+          </m:r>
+        </m:oMath>
+      </m:oMathPara>
+    </w:p>
+    <w:p>
+      <w:pPr>
+        <w:rPr>
+          <w:rFonts w:ascii="Lucida Console" w:eastAsiaTheme="minorEastAsia" w:hAnsi="Lucida Console"/>
+        </w:rPr>
+      </w:pPr>
+      <w:r>
+        <w:rPr>
+          <w:rFonts w:ascii="Lucida Console" w:eastAsiaTheme="minorEastAsia" w:hAnsi="Lucida Console"/>
+        </w:rPr>
+        <w:t>The decrease in the profit percentage of Costco could be due to the following reasons:</w:t>
+      </w:r>
+    </w:p>
+    <w:p>
+      <w:pPr>
+        <w:pStyle w:val="ListParagraph"/>
+        <w:numPr>
+          <w:ilvl w:val="0"/>
+          <w:numId w:val="6"/>
+        </w:numPr>
+        <w:rPr>
+          <w:rFonts w:ascii="Lucida Console" w:hAnsi="Lucida Console"/>
+        </w:rPr>
+      </w:pPr>
+      <w:r>
+        <w:rPr>
+          <w:rFonts w:ascii="Lucida Console" w:hAnsi="Lucida Console"/>
+        </w:rPr>
+        <w:t>Increase in the prices of items acquired, while sales would not be able to offset that. This could happen because wholesale industries sale food products, which are affected heavily by the inflation and production.</w:t>
+      </w:r>
+    </w:p>
+    <w:p>
+      <w:pPr>
+        <w:pStyle w:val="ListParagraph"/>
+        <w:numPr>
+          <w:ilvl w:val="0"/>
+          <w:numId w:val="6"/>
+        </w:numPr>
+        <w:rPr>
+          <w:rFonts w:ascii="Lucida Console" w:hAnsi="Lucida Console"/>
+        </w:rPr>
+      </w:pPr>
+      <w:r>
+        <w:rPr>
+          <w:rFonts w:ascii="Lucida Console" w:hAnsi="Lucida Console"/>
+        </w:rPr>
+        <w:t xml:space="preserve">The sales could have decreased also, due to competitors in the market gaining a slight edge. </w:t>
       </w:r>
     </w:p>
     <w:sectPr>
@@ -778,6 +396,207 @@
     </w:lvl>
   </w:abstractNum>
   <w:abstractNum w:abstractNumId="2" w15:restartNumberingAfterBreak="0">
+    <w:nsid w:val="3ED125DB"/>
+    <w:multiLevelType w:val="hybridMultilevel"/>
+    <w:tmpl w:val="C95EC77E"/>
+    <w:lvl w:ilvl="0" w:tplc="69E4C352">
+      <w:numFmt w:val="bullet"/>
+      <w:lvlText w:val=""/>
+      <w:lvlJc w:val="left"/>
+      <w:pPr>
+        <w:ind w:left="720" w:hanging="360"/>
+      </w:pPr>
+      <w:rPr>
+        <w:rFonts w:ascii="Symbol" w:eastAsiaTheme="minorHAnsi" w:hAnsi="Symbol" w:cstheme="minorBidi" w:hint="default"/>
+      </w:rPr>
+    </w:lvl>
+    <w:lvl w:ilvl="1" w:tplc="40090003" w:tentative="1">
+      <w:start w:val="1"/>
+      <w:numFmt w:val="bullet"/>
+      <w:lvlText w:val="o"/>
+      <w:lvlJc w:val="left"/>
+      <w:pPr>
+        <w:ind w:left="1440" w:hanging="360"/>
+      </w:pPr>
+      <w:rPr>
+        <w:rFonts w:ascii="Courier New" w:hAnsi="Courier New" w:cs="Courier New" w:hint="default"/>
+      </w:rPr>
+    </w:lvl>
+    <w:lvl w:ilvl="2" w:tplc="40090005" w:tentative="1">
+      <w:start w:val="1"/>
+      <w:numFmt w:val="bullet"/>
+      <w:lvlText w:val=""/>
+      <w:lvlJc w:val="left"/>
+      <w:pPr>
+        <w:ind w:left="2160" w:hanging="360"/>
+      </w:pPr>
+      <w:rPr>
+        <w:rFonts w:ascii="Wingdings" w:hAnsi="Wingdings" w:hint="default"/>
+      </w:rPr>
+    </w:lvl>
+    <w:lvl w:ilvl="3" w:tplc="40090001" w:tentative="1">
+      <w:start w:val="1"/>
+      <w:numFmt w:val="bullet"/>
+      <w:lvlText w:val=""/>
+      <w:lvlJc w:val="left"/>
+      <w:pPr>
+        <w:ind w:left="2880" w:hanging="360"/>
+      </w:pPr>
+      <w:rPr>
+        <w:rFonts w:ascii="Symbol" w:hAnsi="Symbol" w:hint="default"/>
+      </w:rPr>
+    </w:lvl>
+    <w:lvl w:ilvl="4" w:tplc="40090003" w:tentative="1">
+      <w:start w:val="1"/>
+      <w:numFmt w:val="bullet"/>
+      <w:lvlText w:val="o"/>
+      <w:lvlJc w:val="left"/>
+      <w:pPr>
+        <w:ind w:left="3600" w:hanging="360"/>
+      </w:pPr>
+      <w:rPr>
+        <w:rFonts w:ascii="Courier New" w:hAnsi="Courier New" w:cs="Courier New" w:hint="default"/>
+      </w:rPr>
+    </w:lvl>
+    <w:lvl w:ilvl="5" w:tplc="40090005" w:tentative="1">
+      <w:start w:val="1"/>
+      <w:numFmt w:val="bullet"/>
+      <w:lvlText w:val=""/>
+      <w:lvlJc w:val="left"/>
+      <w:pPr>
+        <w:ind w:left="4320" w:hanging="360"/>
+      </w:pPr>
+      <w:rPr>
+        <w:rFonts w:ascii="Wingdings" w:hAnsi="Wingdings" w:hint="default"/>
+      </w:rPr>
+    </w:lvl>
+    <w:lvl w:ilvl="6" w:tplc="40090001" w:tentative="1">
+      <w:start w:val="1"/>
+      <w:numFmt w:val="bullet"/>
+      <w:lvlText w:val=""/>
+      <w:lvlJc w:val="left"/>
+      <w:pPr>
+        <w:ind w:left="5040" w:hanging="360"/>
+      </w:pPr>
+      <w:rPr>
+        <w:rFonts w:ascii="Symbol" w:hAnsi="Symbol" w:hint="default"/>
+      </w:rPr>
+    </w:lvl>
+    <w:lvl w:ilvl="7" w:tplc="40090003" w:tentative="1">
+      <w:start w:val="1"/>
+      <w:numFmt w:val="bullet"/>
+      <w:lvlText w:val="o"/>
+      <w:lvlJc w:val="left"/>
+      <w:pPr>
+        <w:ind w:left="5760" w:hanging="360"/>
+      </w:pPr>
+      <w:rPr>
+        <w:rFonts w:ascii="Courier New" w:hAnsi="Courier New" w:cs="Courier New" w:hint="default"/>
+      </w:rPr>
+    </w:lvl>
+    <w:lvl w:ilvl="8" w:tplc="40090005" w:tentative="1">
+      <w:start w:val="1"/>
+      <w:numFmt w:val="bullet"/>
+      <w:lvlText w:val=""/>
+      <w:lvlJc w:val="left"/>
+      <w:pPr>
+        <w:ind w:left="6480" w:hanging="360"/>
+      </w:pPr>
+      <w:rPr>
+        <w:rFonts w:ascii="Wingdings" w:hAnsi="Wingdings" w:hint="default"/>
+      </w:rPr>
+    </w:lvl>
+  </w:abstractNum>
+  <w:abstractNum w:abstractNumId="3" w15:restartNumberingAfterBreak="0">
+    <w:nsid w:val="4DF0232F"/>
+    <w:multiLevelType w:val="hybridMultilevel"/>
+    <w:tmpl w:val="64C0B692"/>
+    <w:lvl w:ilvl="0" w:tplc="FE048958">
+      <w:start w:val="1"/>
+      <w:numFmt w:val="lowerLetter"/>
+      <w:lvlText w:val="(%1)"/>
+      <w:lvlJc w:val="left"/>
+      <w:pPr>
+        <w:ind w:left="1080" w:hanging="720"/>
+      </w:pPr>
+      <w:rPr>
+        <w:rFonts w:eastAsiaTheme="minorEastAsia" w:hint="default"/>
+      </w:rPr>
+    </w:lvl>
+    <w:lvl w:ilvl="1" w:tplc="40090019" w:tentative="1">
+      <w:start w:val="1"/>
+      <w:numFmt w:val="lowerLetter"/>
+      <w:lvlText w:val="%2."/>
+      <w:lvlJc w:val="left"/>
+      <w:pPr>
+        <w:ind w:left="1440" w:hanging="360"/>
+      </w:pPr>
+    </w:lvl>
+    <w:lvl w:ilvl="2" w:tplc="4009001B" w:tentative="1">
+      <w:start w:val="1"/>
+      <w:numFmt w:val="lowerRoman"/>
+      <w:lvlText w:val="%3."/>
+      <w:lvlJc w:val="right"/>
+      <w:pPr>
+        <w:ind w:left="2160" w:hanging="180"/>
+      </w:pPr>
+    </w:lvl>
+    <w:lvl w:ilvl="3" w:tplc="4009000F" w:tentative="1">
+      <w:start w:val="1"/>
+      <w:numFmt w:val="decimal"/>
+      <w:lvlText w:val="%4."/>
+      <w:lvlJc w:val="left"/>
+      <w:pPr>
+        <w:ind w:left="2880" w:hanging="360"/>
+      </w:pPr>
+    </w:lvl>
+    <w:lvl w:ilvl="4" w:tplc="40090019" w:tentative="1">
+      <w:start w:val="1"/>
+      <w:numFmt w:val="lowerLetter"/>
+      <w:lvlText w:val="%5."/>
+      <w:lvlJc w:val="left"/>
+      <w:pPr>
+        <w:ind w:left="3600" w:hanging="360"/>
+      </w:pPr>
+    </w:lvl>
+    <w:lvl w:ilvl="5" w:tplc="4009001B" w:tentative="1">
+      <w:start w:val="1"/>
+      <w:numFmt w:val="lowerRoman"/>
+      <w:lvlText w:val="%6."/>
+      <w:lvlJc w:val="right"/>
+      <w:pPr>
+        <w:ind w:left="4320" w:hanging="180"/>
+      </w:pPr>
+    </w:lvl>
+    <w:lvl w:ilvl="6" w:tplc="4009000F" w:tentative="1">
+      <w:start w:val="1"/>
+      <w:numFmt w:val="decimal"/>
+      <w:lvlText w:val="%7."/>
+      <w:lvlJc w:val="left"/>
+      <w:pPr>
+        <w:ind w:left="5040" w:hanging="360"/>
+      </w:pPr>
+    </w:lvl>
+    <w:lvl w:ilvl="7" w:tplc="40090019" w:tentative="1">
+      <w:start w:val="1"/>
+      <w:numFmt w:val="lowerLetter"/>
+      <w:lvlText w:val="%8."/>
+      <w:lvlJc w:val="left"/>
+      <w:pPr>
+        <w:ind w:left="5760" w:hanging="360"/>
+      </w:pPr>
+    </w:lvl>
+    <w:lvl w:ilvl="8" w:tplc="4009001B" w:tentative="1">
+      <w:start w:val="1"/>
+      <w:numFmt w:val="lowerRoman"/>
+      <w:lvlText w:val="%9."/>
+      <w:lvlJc w:val="right"/>
+      <w:pPr>
+        <w:ind w:left="6480" w:hanging="180"/>
+      </w:pPr>
+    </w:lvl>
+  </w:abstractNum>
+  <w:abstractNum w:abstractNumId="4" w15:restartNumberingAfterBreak="0">
     <w:nsid w:val="6C1A7B60"/>
     <w:multiLevelType w:val="hybridMultilevel"/>
     <w:tmpl w:val="CF9AFB7E"/>
@@ -890,7 +709,7 @@
       </w:rPr>
     </w:lvl>
   </w:abstractNum>
-  <w:abstractNum w:abstractNumId="3" w15:restartNumberingAfterBreak="0">
+  <w:abstractNum w:abstractNumId="5" w15:restartNumberingAfterBreak="0">
     <w:nsid w:val="795C1221"/>
     <w:multiLevelType w:val="hybridMultilevel"/>
     <w:tmpl w:val="4ABEDB9C"/>
@@ -983,12 +802,18 @@
     <w:abstractNumId w:val="1"/>
   </w:num>
   <w:num w:numId="2" w16cid:durableId="103966497">
-    <w:abstractNumId w:val="2"/>
+    <w:abstractNumId w:val="4"/>
   </w:num>
   <w:num w:numId="3" w16cid:durableId="1769303219">
     <w:abstractNumId w:val="0"/>
   </w:num>
   <w:num w:numId="4" w16cid:durableId="136337629">
+    <w:abstractNumId w:val="5"/>
+  </w:num>
+  <w:num w:numId="5" w16cid:durableId="1690133885">
+    <w:abstractNumId w:val="2"/>
+  </w:num>
+  <w:num w:numId="6" w16cid:durableId="715550006">
     <w:abstractNumId w:val="3"/>
   </w:num>
 </w:numbering>

</xml_diff>